<commit_message>
uprava skladby textu prace
</commit_message>
<xml_diff>
--- a/kotlin_server.docx
+++ b/kotlin_server.docx
@@ -645,21 +645,119 @@
           <w:sz w:val="24"/>
           <w:szCs w:val="24"/>
         </w:rPr>
-        <w:t xml:space="preserve">Server je počítačový program, nebo zařízení </w:t>
-      </w:r>
-      <w:r>
-        <w:rPr>
-          <w:sz w:val="24"/>
-          <w:szCs w:val="24"/>
-        </w:rPr>
-        <w:t>poskytující</w:t>
-      </w:r>
-      <w:r>
-        <w:rPr>
-          <w:sz w:val="24"/>
-          <w:szCs w:val="24"/>
-        </w:rPr>
-        <w:t xml:space="preserve"> funkcionalitu (služby) jiným programům nebo zařízením, kteří se označují jako klienti. První zmínka o serverech se datuje k roku 1969 v RFC 5 (</w:t>
+        <w:t xml:space="preserve">Server je </w:t>
+      </w:r>
+      <w:r>
+        <w:rPr>
+          <w:sz w:val="24"/>
+          <w:szCs w:val="24"/>
+        </w:rPr>
+        <w:t xml:space="preserve">označení pro počítač, nebo </w:t>
+      </w:r>
+      <w:r>
+        <w:rPr>
+          <w:sz w:val="24"/>
+          <w:szCs w:val="24"/>
+        </w:rPr>
+        <w:t>počítačový program</w:t>
+      </w:r>
+      <w:r>
+        <w:rPr>
+          <w:sz w:val="24"/>
+          <w:szCs w:val="24"/>
+        </w:rPr>
+        <w:t xml:space="preserve">, který </w:t>
+      </w:r>
+      <w:r>
+        <w:rPr>
+          <w:sz w:val="24"/>
+          <w:szCs w:val="24"/>
+        </w:rPr>
+        <w:t>poskytuj</w:t>
+      </w:r>
+      <w:r>
+        <w:rPr>
+          <w:sz w:val="24"/>
+          <w:szCs w:val="24"/>
+        </w:rPr>
+        <w:t>e</w:t>
+      </w:r>
+      <w:r>
+        <w:rPr>
+          <w:sz w:val="24"/>
+          <w:szCs w:val="24"/>
+        </w:rPr>
+        <w:t xml:space="preserve"> funkcionalitu</w:t>
+      </w:r>
+      <w:r>
+        <w:rPr>
+          <w:sz w:val="24"/>
+          <w:szCs w:val="24"/>
+        </w:rPr>
+        <w:t xml:space="preserve">, případně </w:t>
+      </w:r>
+      <w:r>
+        <w:rPr>
+          <w:sz w:val="24"/>
+          <w:szCs w:val="24"/>
+        </w:rPr>
+        <w:t>služby jiným programům nebo zařízením, kteří se</w:t>
+      </w:r>
+      <w:r>
+        <w:rPr>
+          <w:sz w:val="24"/>
+          <w:szCs w:val="24"/>
+        </w:rPr>
+        <w:t xml:space="preserve"> souhrnně</w:t>
+      </w:r>
+      <w:r>
+        <w:rPr>
+          <w:sz w:val="24"/>
+          <w:szCs w:val="24"/>
+        </w:rPr>
+        <w:t xml:space="preserve"> </w:t>
+      </w:r>
+      <w:r>
+        <w:rPr>
+          <w:sz w:val="24"/>
+          <w:szCs w:val="24"/>
+        </w:rPr>
+        <w:t>nazývají</w:t>
+      </w:r>
+      <w:r>
+        <w:rPr>
+          <w:sz w:val="24"/>
+          <w:szCs w:val="24"/>
+        </w:rPr>
+        <w:t xml:space="preserve"> klienti. První zmínka o serverech se datuje k roku 1969 v</w:t>
+      </w:r>
+      <w:r>
+        <w:rPr>
+          <w:sz w:val="24"/>
+          <w:szCs w:val="24"/>
+        </w:rPr>
+        <w:t> </w:t>
+      </w:r>
+      <w:r>
+        <w:rPr>
+          <w:sz w:val="24"/>
+          <w:szCs w:val="24"/>
+        </w:rPr>
+        <w:t>RFC</w:t>
+      </w:r>
+      <w:r>
+        <w:rPr>
+          <w:sz w:val="24"/>
+          <w:szCs w:val="24"/>
+        </w:rPr>
+        <w:t>-</w:t>
+      </w:r>
+      <w:r>
+        <w:rPr>
+          <w:sz w:val="24"/>
+          <w:szCs w:val="24"/>
+        </w:rPr>
+        <w:t>5 (</w:t>
       </w:r>
       <w:hyperlink r:id="rId9" w:history="1">
         <w:r>
@@ -676,42 +774,266 @@
           <w:sz w:val="24"/>
           <w:szCs w:val="24"/>
         </w:rPr>
-        <w:t xml:space="preserve">), což je jeden z dokumentů, který popisuje ARPANET, </w:t>
-      </w:r>
-      <w:r>
-        <w:rPr>
-          <w:sz w:val="24"/>
-          <w:szCs w:val="24"/>
-        </w:rPr>
-        <w:t xml:space="preserve">globální </w:t>
-      </w:r>
-      <w:r>
-        <w:rPr>
-          <w:sz w:val="24"/>
-          <w:szCs w:val="24"/>
-        </w:rPr>
-        <w:t>síť,</w:t>
-      </w:r>
-      <w:r>
-        <w:rPr>
-          <w:sz w:val="24"/>
-          <w:szCs w:val="24"/>
-        </w:rPr>
-        <w:t xml:space="preserve"> jež</w:t>
-      </w:r>
-      <w:r>
-        <w:rPr>
-          <w:sz w:val="24"/>
-          <w:szCs w:val="24"/>
-        </w:rPr>
-        <w:t xml:space="preserve"> je předchůdcem internetu tak jak ho známe dnes. </w:t>
-      </w:r>
-      <w:r>
-        <w:rPr>
-          <w:sz w:val="24"/>
-          <w:szCs w:val="24"/>
-        </w:rPr>
-        <w:t xml:space="preserve">V prvopočátcích byl vývoj serverových aplikací prováděn velmi ad-hoc, tvořila se nestandardizovaná API a využívali se programovací jazyky, které byly zrovna k dispozici, jednalo se nejčastěji o jazyk C. </w:t>
+        <w:t>), což je jeden z</w:t>
+      </w:r>
+      <w:r>
+        <w:rPr>
+          <w:sz w:val="24"/>
+          <w:szCs w:val="24"/>
+        </w:rPr>
+        <w:t> </w:t>
+      </w:r>
+      <w:r>
+        <w:rPr>
+          <w:sz w:val="24"/>
+          <w:szCs w:val="24"/>
+        </w:rPr>
+        <w:t>dokumentů</w:t>
+      </w:r>
+      <w:r>
+        <w:rPr>
+          <w:sz w:val="24"/>
+          <w:szCs w:val="24"/>
+        </w:rPr>
+        <w:t xml:space="preserve"> popisující první </w:t>
+      </w:r>
+      <w:r>
+        <w:rPr>
+          <w:sz w:val="24"/>
+          <w:szCs w:val="24"/>
+        </w:rPr>
+        <w:t>globální síť</w:t>
+      </w:r>
+      <w:r>
+        <w:rPr>
+          <w:sz w:val="24"/>
+          <w:szCs w:val="24"/>
+        </w:rPr>
+        <w:t xml:space="preserve"> ARPANET</w:t>
+      </w:r>
+      <w:r>
+        <w:rPr>
+          <w:sz w:val="24"/>
+          <w:szCs w:val="24"/>
+        </w:rPr>
+        <w:t>. Experimentální síť propojující univerzity</w:t>
+      </w:r>
+      <w:r>
+        <w:rPr>
+          <w:sz w:val="24"/>
+          <w:szCs w:val="24"/>
+        </w:rPr>
+        <w:t>, jež byla</w:t>
+      </w:r>
+      <w:r>
+        <w:rPr>
+          <w:sz w:val="24"/>
+          <w:szCs w:val="24"/>
+        </w:rPr>
+        <w:t xml:space="preserve"> provozovaná</w:t>
+      </w:r>
+      <w:r>
+        <w:rPr>
+          <w:sz w:val="24"/>
+          <w:szCs w:val="24"/>
+        </w:rPr>
+        <w:t xml:space="preserve"> až</w:t>
+      </w:r>
+      <w:r>
+        <w:rPr>
+          <w:sz w:val="24"/>
+          <w:szCs w:val="24"/>
+        </w:rPr>
+        <w:t xml:space="preserve"> do roku 1990 a která se mimo jiné</w:t>
+      </w:r>
+      <w:r>
+        <w:rPr>
+          <w:sz w:val="24"/>
+          <w:szCs w:val="24"/>
+        </w:rPr>
+        <w:t xml:space="preserve"> </w:t>
+      </w:r>
+      <w:r>
+        <w:rPr>
+          <w:sz w:val="24"/>
+          <w:szCs w:val="24"/>
+        </w:rPr>
+        <w:t>označuje jako</w:t>
+      </w:r>
+      <w:r>
+        <w:rPr>
+          <w:sz w:val="24"/>
+          <w:szCs w:val="24"/>
+        </w:rPr>
+        <w:t xml:space="preserve"> předchůdce internetu</w:t>
+      </w:r>
+      <w:r>
+        <w:rPr>
+          <w:sz w:val="24"/>
+          <w:szCs w:val="24"/>
+        </w:rPr>
+        <w:t>,</w:t>
+      </w:r>
+      <w:r>
+        <w:rPr>
+          <w:sz w:val="24"/>
+          <w:szCs w:val="24"/>
+        </w:rPr>
+        <w:t xml:space="preserve"> tak jak ho známe</w:t>
+      </w:r>
+      <w:r>
+        <w:rPr>
+          <w:sz w:val="24"/>
+          <w:szCs w:val="24"/>
+        </w:rPr>
+        <w:t xml:space="preserve"> v </w:t>
+      </w:r>
+      <w:r>
+        <w:rPr>
+          <w:sz w:val="24"/>
+          <w:szCs w:val="24"/>
+        </w:rPr>
+        <w:t>dne</w:t>
+      </w:r>
+      <w:r>
+        <w:rPr>
+          <w:sz w:val="24"/>
+          <w:szCs w:val="24"/>
+        </w:rPr>
+        <w:t>šní době</w:t>
+      </w:r>
+      <w:r>
+        <w:rPr>
+          <w:sz w:val="24"/>
+          <w:szCs w:val="24"/>
+        </w:rPr>
+        <w:t xml:space="preserve">. </w:t>
+      </w:r>
+      <w:r>
+        <w:rPr>
+          <w:sz w:val="24"/>
+          <w:szCs w:val="24"/>
+        </w:rPr>
+        <w:t>V prvopočátcích byl vývoj serverových aplikací prováděn velmi ad</w:t>
+      </w:r>
+      <w:r>
+        <w:rPr>
+          <w:sz w:val="24"/>
+          <w:szCs w:val="24"/>
+        </w:rPr>
+        <w:t>-</w:t>
+      </w:r>
+      <w:r>
+        <w:rPr>
+          <w:sz w:val="24"/>
+          <w:szCs w:val="24"/>
+        </w:rPr>
+        <w:t xml:space="preserve">hoc, </w:t>
+      </w:r>
+      <w:r>
+        <w:rPr>
+          <w:sz w:val="24"/>
+          <w:szCs w:val="24"/>
+        </w:rPr>
+        <w:t xml:space="preserve">zejména díky tom že </w:t>
+      </w:r>
+      <w:r>
+        <w:rPr>
+          <w:sz w:val="24"/>
+          <w:szCs w:val="24"/>
+        </w:rPr>
+        <w:t xml:space="preserve">se </w:t>
+      </w:r>
+      <w:r>
+        <w:rPr>
+          <w:sz w:val="24"/>
+          <w:szCs w:val="24"/>
+        </w:rPr>
+        <w:t xml:space="preserve">tvořila </w:t>
+      </w:r>
+      <w:r>
+        <w:rPr>
+          <w:sz w:val="24"/>
+          <w:szCs w:val="24"/>
+        </w:rPr>
+        <w:t xml:space="preserve">pro </w:t>
+      </w:r>
+      <w:r>
+        <w:rPr>
+          <w:sz w:val="24"/>
+          <w:szCs w:val="24"/>
+        </w:rPr>
+        <w:t xml:space="preserve">servery </w:t>
+      </w:r>
+      <w:r>
+        <w:rPr>
+          <w:sz w:val="24"/>
+          <w:szCs w:val="24"/>
+        </w:rPr>
+        <w:t>nestandardizovaná</w:t>
+      </w:r>
+      <w:r>
+        <w:rPr>
+          <w:sz w:val="24"/>
+          <w:szCs w:val="24"/>
+        </w:rPr>
+        <w:t xml:space="preserve"> </w:t>
+      </w:r>
+      <w:r>
+        <w:rPr>
+          <w:sz w:val="24"/>
+          <w:szCs w:val="24"/>
+        </w:rPr>
+        <w:t>API</w:t>
+      </w:r>
+      <w:r>
+        <w:rPr>
+          <w:sz w:val="24"/>
+          <w:szCs w:val="24"/>
+        </w:rPr>
+        <w:t xml:space="preserve"> </w:t>
+      </w:r>
+      <w:r>
+        <w:rPr>
+          <w:sz w:val="24"/>
+          <w:szCs w:val="24"/>
+        </w:rPr>
+        <w:t xml:space="preserve">a </w:t>
+      </w:r>
+      <w:r>
+        <w:rPr>
+          <w:sz w:val="24"/>
+          <w:szCs w:val="24"/>
+        </w:rPr>
+        <w:t xml:space="preserve">také </w:t>
+      </w:r>
+      <w:r>
+        <w:rPr>
+          <w:sz w:val="24"/>
+          <w:szCs w:val="24"/>
+        </w:rPr>
+        <w:t xml:space="preserve">se </w:t>
+      </w:r>
+      <w:r>
+        <w:rPr>
+          <w:sz w:val="24"/>
+          <w:szCs w:val="24"/>
+        </w:rPr>
+        <w:t>využívali programovací jazyky, které byly zrovna</w:t>
+      </w:r>
+      <w:r>
+        <w:rPr>
+          <w:sz w:val="24"/>
+          <w:szCs w:val="24"/>
+        </w:rPr>
+        <w:t xml:space="preserve"> programátorům</w:t>
+      </w:r>
+      <w:r>
+        <w:rPr>
+          <w:sz w:val="24"/>
+          <w:szCs w:val="24"/>
+        </w:rPr>
+        <w:t xml:space="preserve"> k dispozici, jednalo se nejčastěji o jazyk C. </w:t>
       </w:r>
       <w:r>
         <w:rPr>
@@ -732,21 +1054,147 @@
           <w:sz w:val="24"/>
           <w:szCs w:val="24"/>
         </w:rPr>
-        <w:t xml:space="preserve">pro všeobecné použití, jedná se o imperativní, procedurální jazyk. </w:t>
-      </w:r>
-      <w:r>
-        <w:rPr>
-          <w:sz w:val="24"/>
-          <w:szCs w:val="24"/>
-        </w:rPr>
-        <w:t>Každý web server měl vlastní API např. NSAPI, Microsoft ISAPI</w:t>
-      </w:r>
-      <w:r>
-        <w:rPr>
-          <w:sz w:val="24"/>
-          <w:szCs w:val="24"/>
-        </w:rPr>
-        <w:t>, proti kterému se programovali serverové aplikace, avšak jednalo se o proprietární nestandardizovaná řešení, takže se vyvíjelo vždy pro konkrétní implementaci daného výrobce</w:t>
+        <w:t>pro všeobecné použití, jedná se o imperativní</w:t>
+      </w:r>
+      <w:r>
+        <w:rPr>
+          <w:sz w:val="24"/>
+          <w:szCs w:val="24"/>
+        </w:rPr>
+        <w:t xml:space="preserve"> a </w:t>
+      </w:r>
+      <w:r>
+        <w:rPr>
+          <w:sz w:val="24"/>
+          <w:szCs w:val="24"/>
+        </w:rPr>
+        <w:t>procedurální jazyk.</w:t>
+      </w:r>
+      <w:r>
+        <w:rPr>
+          <w:sz w:val="24"/>
+          <w:szCs w:val="24"/>
+        </w:rPr>
+        <w:t xml:space="preserve"> V této době</w:t>
+      </w:r>
+      <w:r>
+        <w:rPr>
+          <w:sz w:val="24"/>
+          <w:szCs w:val="24"/>
+        </w:rPr>
+        <w:t xml:space="preserve"> totiž</w:t>
+      </w:r>
+      <w:r>
+        <w:rPr>
+          <w:sz w:val="24"/>
+          <w:szCs w:val="24"/>
+        </w:rPr>
+        <w:t xml:space="preserve"> neexistoval žádný jazyk,</w:t>
+      </w:r>
+      <w:r>
+        <w:rPr>
+          <w:sz w:val="24"/>
+          <w:szCs w:val="24"/>
+        </w:rPr>
+        <w:t xml:space="preserve"> nebo jeho</w:t>
+      </w:r>
+      <w:r>
+        <w:rPr>
+          <w:sz w:val="24"/>
+          <w:szCs w:val="24"/>
+        </w:rPr>
+        <w:t xml:space="preserve"> nadstavba která by se specializovala na tvorbu serverových aplikací. </w:t>
+      </w:r>
+      <w:r>
+        <w:rPr>
+          <w:sz w:val="24"/>
+          <w:szCs w:val="24"/>
+        </w:rPr>
+        <w:t xml:space="preserve"> </w:t>
+      </w:r>
+      <w:r>
+        <w:rPr>
+          <w:sz w:val="24"/>
+          <w:szCs w:val="24"/>
+        </w:rPr>
+        <w:t xml:space="preserve">Každý web server měl </w:t>
+      </w:r>
+      <w:r>
+        <w:rPr>
+          <w:sz w:val="24"/>
+          <w:szCs w:val="24"/>
+        </w:rPr>
+        <w:t>vlastní</w:t>
+      </w:r>
+      <w:r>
+        <w:rPr>
+          <w:sz w:val="24"/>
+          <w:szCs w:val="24"/>
+        </w:rPr>
+        <w:t xml:space="preserve"> API např. NSAPI, Microsoft ISAPI</w:t>
+      </w:r>
+      <w:r>
+        <w:rPr>
+          <w:sz w:val="24"/>
+          <w:szCs w:val="24"/>
+        </w:rPr>
+        <w:t>, proti kterému se programovali serverové aplikace, avšak</w:t>
+      </w:r>
+      <w:r>
+        <w:rPr>
+          <w:sz w:val="24"/>
+          <w:szCs w:val="24"/>
+        </w:rPr>
+        <w:t xml:space="preserve"> se</w:t>
+      </w:r>
+      <w:r>
+        <w:rPr>
+          <w:sz w:val="24"/>
+          <w:szCs w:val="24"/>
+        </w:rPr>
+        <w:t xml:space="preserve"> jednalo o proprietární</w:t>
+      </w:r>
+      <w:r>
+        <w:rPr>
+          <w:sz w:val="24"/>
+          <w:szCs w:val="24"/>
+        </w:rPr>
+        <w:t xml:space="preserve"> a</w:t>
+      </w:r>
+      <w:r>
+        <w:rPr>
+          <w:sz w:val="24"/>
+          <w:szCs w:val="24"/>
+        </w:rPr>
+        <w:t xml:space="preserve"> nestandardizovaná řešení, </w:t>
+      </w:r>
+      <w:r>
+        <w:rPr>
+          <w:sz w:val="24"/>
+          <w:szCs w:val="24"/>
+        </w:rPr>
+        <w:t>tudíž</w:t>
+      </w:r>
+      <w:r>
+        <w:rPr>
+          <w:sz w:val="24"/>
+          <w:szCs w:val="24"/>
+        </w:rPr>
+        <w:t xml:space="preserve"> se </w:t>
+      </w:r>
+      <w:r>
+        <w:rPr>
+          <w:sz w:val="24"/>
+          <w:szCs w:val="24"/>
+        </w:rPr>
+        <w:t xml:space="preserve">vždy </w:t>
+      </w:r>
+      <w:r>
+        <w:rPr>
+          <w:sz w:val="24"/>
+          <w:szCs w:val="24"/>
+        </w:rPr>
+        <w:t>vyvíjelo pro konkrétní implementaci daného výrobce</w:t>
       </w:r>
       <w:r>
         <w:rPr>
@@ -767,14 +1215,98 @@
           <w:sz w:val="24"/>
           <w:szCs w:val="24"/>
         </w:rPr>
-        <w:t xml:space="preserve"> v roce 1993 vyřešil CGI (Common Gateway Interface) standart, který umožnil webovým serverům poskytovat jednotné rozhraní pro zpracování požadavků tzv. http requestů. Velkou výhodou tohoto přístupu byla technologická volnost pro vývojáře, kteří si mohli vybrat jazyk, který jim vyhovoval pro vývoj</w:t>
-      </w:r>
-      <w:r>
-        <w:rPr>
-          <w:sz w:val="24"/>
-          <w:szCs w:val="24"/>
-        </w:rPr>
-        <w:t xml:space="preserve"> a vyvíjet aplikace bez závislosti na konkrétní webové servery</w:t>
+        <w:t xml:space="preserve"> v roce 1993 vyřešil CGI (Common Gateway Interface) standart, který umožnil webovým serverům poskytovat jednotné rozhraní pro zpracování požadavků tzv. http requestů. Velkou výhodou tohoto přístupu byla technologická volnost pro vývojáře, kteří si mohli vybrat </w:t>
+      </w:r>
+      <w:r>
+        <w:rPr>
+          <w:sz w:val="24"/>
+          <w:szCs w:val="24"/>
+        </w:rPr>
+        <w:t>technologi</w:t>
+      </w:r>
+      <w:r>
+        <w:rPr>
+          <w:sz w:val="24"/>
+          <w:szCs w:val="24"/>
+        </w:rPr>
+        <w:t>e a</w:t>
+      </w:r>
+      <w:r>
+        <w:rPr>
+          <w:sz w:val="24"/>
+          <w:szCs w:val="24"/>
+        </w:rPr>
+        <w:t xml:space="preserve"> případně jazyk</w:t>
+      </w:r>
+      <w:r>
+        <w:rPr>
+          <w:sz w:val="24"/>
+          <w:szCs w:val="24"/>
+        </w:rPr>
+        <w:t>, který jim vyhovoval pro vývoj</w:t>
+      </w:r>
+      <w:r>
+        <w:rPr>
+          <w:sz w:val="24"/>
+          <w:szCs w:val="24"/>
+        </w:rPr>
+        <w:t xml:space="preserve"> a vyvíjet aplikace bez závislosti na </w:t>
+      </w:r>
+      <w:r>
+        <w:rPr>
+          <w:sz w:val="24"/>
+          <w:szCs w:val="24"/>
+        </w:rPr>
+        <w:t>rozdílné</w:t>
+      </w:r>
+      <w:r>
+        <w:rPr>
+          <w:sz w:val="24"/>
+          <w:szCs w:val="24"/>
+        </w:rPr>
+        <w:t xml:space="preserve"> implementaci rozraní</w:t>
+      </w:r>
+      <w:r>
+        <w:rPr>
+          <w:sz w:val="24"/>
+          <w:szCs w:val="24"/>
+        </w:rPr>
+        <w:t xml:space="preserve"> </w:t>
+      </w:r>
+      <w:r>
+        <w:rPr>
+          <w:sz w:val="24"/>
+          <w:szCs w:val="24"/>
+        </w:rPr>
+        <w:t>webových serverů</w:t>
+      </w:r>
+      <w:r>
+        <w:rPr>
+          <w:sz w:val="24"/>
+          <w:szCs w:val="24"/>
+        </w:rPr>
+        <w:t xml:space="preserve"> </w:t>
+      </w:r>
+      <w:r>
+        <w:rPr>
+          <w:sz w:val="24"/>
+          <w:szCs w:val="24"/>
+        </w:rPr>
+        <w:t>různými</w:t>
+      </w:r>
+      <w:r>
+        <w:rPr>
+          <w:sz w:val="24"/>
+          <w:szCs w:val="24"/>
+        </w:rPr>
+        <w:t xml:space="preserve"> výrobc</w:t>
+      </w:r>
+      <w:r>
+        <w:rPr>
+          <w:sz w:val="24"/>
+          <w:szCs w:val="24"/>
+        </w:rPr>
+        <w:t>i</w:t>
       </w:r>
       <w:r>
         <w:rPr>
@@ -798,7 +1330,21 @@
           <w:sz w:val="24"/>
           <w:szCs w:val="24"/>
         </w:rPr>
-        <w:t xml:space="preserve">Kromě jazyka C se v té době pro serverový vývoj využíval jazyk Perl. </w:t>
+        <w:t xml:space="preserve">Kromě </w:t>
+      </w:r>
+      <w:r>
+        <w:rPr>
+          <w:sz w:val="24"/>
+          <w:szCs w:val="24"/>
+        </w:rPr>
+        <w:t xml:space="preserve">výše zmíněného </w:t>
+      </w:r>
+      <w:r>
+        <w:rPr>
+          <w:sz w:val="24"/>
+          <w:szCs w:val="24"/>
+        </w:rPr>
+        <w:t xml:space="preserve">jazyka C se v té době pro serverový vývoj využíval jazyk Perl. </w:t>
       </w:r>
       <w:r>
         <w:rPr>
@@ -819,7 +1365,14 @@
           <w:sz w:val="24"/>
           <w:szCs w:val="24"/>
         </w:rPr>
-        <w:t>. Jméno jazyka Perl je zkratka pro Practical Extraction and Reporting Language,</w:t>
+        <w:t>. Jméno jazyka Perl je zkratka pro</w:t>
+      </w:r>
+      <w:r>
+        <w:rPr>
+          <w:sz w:val="24"/>
+          <w:szCs w:val="24"/>
+        </w:rPr>
+        <w:t xml:space="preserve"> název</w:t>
       </w:r>
       <w:r>
         <w:rPr>
@@ -828,13 +1381,15 @@
         </w:rPr>
         <w:t xml:space="preserve"> </w:t>
       </w:r>
-      <w:r>
-        <w:rPr>
-          <w:sz w:val="24"/>
-          <w:szCs w:val="24"/>
-        </w:rPr>
-        <w:t>jazyk,</w:t>
-      </w:r>
+      <w:proofErr w:type="spellStart"/>
+      <w:r>
+        <w:rPr>
+          <w:sz w:val="24"/>
+          <w:szCs w:val="24"/>
+        </w:rPr>
+        <w:t>Practical</w:t>
+      </w:r>
+      <w:proofErr w:type="spellEnd"/>
       <w:r>
         <w:rPr>
           <w:sz w:val="24"/>
@@ -842,33 +1397,156 @@
         </w:rPr>
         <w:t xml:space="preserve"> </w:t>
       </w:r>
-      <w:r>
-        <w:rPr>
-          <w:sz w:val="24"/>
-          <w:szCs w:val="24"/>
-        </w:rPr>
-        <w:t xml:space="preserve">jak je patrné z názvu byl primárně určený pro vývoj skriptů pro systémy UNIX. </w:t>
-      </w:r>
-      <w:r>
-        <w:rPr>
-          <w:sz w:val="24"/>
-          <w:szCs w:val="24"/>
-        </w:rPr>
-        <w:t>První polovinu 90. let ve vývoji pro servery tedy více či méně ovládl</w:t>
-      </w:r>
-      <w:r>
-        <w:rPr>
-          <w:sz w:val="24"/>
-          <w:szCs w:val="24"/>
-        </w:rPr>
-        <w:t xml:space="preserve"> právě</w:t>
-      </w:r>
-      <w:r>
-        <w:rPr>
-          <w:sz w:val="24"/>
-          <w:szCs w:val="24"/>
-        </w:rPr>
-        <w:t xml:space="preserve"> jazyk Perl. Avšak pořád neexistoval</w:t>
+      <w:proofErr w:type="spellStart"/>
+      <w:r>
+        <w:rPr>
+          <w:sz w:val="24"/>
+          <w:szCs w:val="24"/>
+        </w:rPr>
+        <w:t>Extraction</w:t>
+      </w:r>
+      <w:proofErr w:type="spellEnd"/>
+      <w:r>
+        <w:rPr>
+          <w:sz w:val="24"/>
+          <w:szCs w:val="24"/>
+        </w:rPr>
+        <w:t xml:space="preserve"> and Reporting </w:t>
+      </w:r>
+      <w:proofErr w:type="spellStart"/>
+      <w:r>
+        <w:rPr>
+          <w:sz w:val="24"/>
+          <w:szCs w:val="24"/>
+        </w:rPr>
+        <w:t>Language</w:t>
+      </w:r>
+      <w:proofErr w:type="spellEnd"/>
+      <w:r>
+        <w:rPr>
+          <w:sz w:val="24"/>
+          <w:szCs w:val="24"/>
+        </w:rPr>
+        <w:t>.</w:t>
+      </w:r>
+      <w:r>
+        <w:rPr>
+          <w:sz w:val="24"/>
+          <w:szCs w:val="24"/>
+        </w:rPr>
+        <w:t xml:space="preserve"> </w:t>
+      </w:r>
+      <w:r>
+        <w:rPr>
+          <w:sz w:val="24"/>
+          <w:szCs w:val="24"/>
+        </w:rPr>
+        <w:t>J</w:t>
+      </w:r>
+      <w:r>
+        <w:rPr>
+          <w:sz w:val="24"/>
+          <w:szCs w:val="24"/>
+        </w:rPr>
+        <w:t>azyk,</w:t>
+      </w:r>
+      <w:r>
+        <w:rPr>
+          <w:sz w:val="24"/>
+          <w:szCs w:val="24"/>
+        </w:rPr>
+        <w:t xml:space="preserve"> </w:t>
+      </w:r>
+      <w:r>
+        <w:rPr>
+          <w:sz w:val="24"/>
+          <w:szCs w:val="24"/>
+        </w:rPr>
+        <w:t>jak je patrné z názvu byl primárně určený pro vývoj skriptů pro systémy UNIX.</w:t>
+      </w:r>
+      <w:r>
+        <w:rPr>
+          <w:sz w:val="24"/>
+          <w:szCs w:val="24"/>
+        </w:rPr>
+        <w:t xml:space="preserve"> Byť se</w:t>
+      </w:r>
+      <w:r>
+        <w:rPr>
+          <w:sz w:val="24"/>
+          <w:szCs w:val="24"/>
+        </w:rPr>
+        <w:t xml:space="preserve"> jazyk</w:t>
+      </w:r>
+      <w:r>
+        <w:rPr>
+          <w:sz w:val="24"/>
+          <w:szCs w:val="24"/>
+        </w:rPr>
+        <w:t xml:space="preserve"> Perl orientoval na jinou oblast vývoje i přesto</w:t>
+      </w:r>
+      <w:r>
+        <w:rPr>
+          <w:sz w:val="24"/>
+          <w:szCs w:val="24"/>
+        </w:rPr>
+        <w:t xml:space="preserve"> </w:t>
+      </w:r>
+      <w:r>
+        <w:rPr>
+          <w:sz w:val="24"/>
+          <w:szCs w:val="24"/>
+        </w:rPr>
+        <w:t>p</w:t>
+      </w:r>
+      <w:r>
+        <w:rPr>
+          <w:sz w:val="24"/>
+          <w:szCs w:val="24"/>
+        </w:rPr>
+        <w:t>rvní polovinu 90. let ve vývoji pro servery více či méně ovlád</w:t>
+      </w:r>
+      <w:r>
+        <w:rPr>
+          <w:sz w:val="24"/>
+          <w:szCs w:val="24"/>
+        </w:rPr>
+        <w:t xml:space="preserve">l a stal se </w:t>
+      </w:r>
+      <w:r>
+        <w:rPr>
+          <w:sz w:val="24"/>
+          <w:szCs w:val="24"/>
+        </w:rPr>
+        <w:t xml:space="preserve">tak </w:t>
+      </w:r>
+      <w:r>
+        <w:rPr>
+          <w:sz w:val="24"/>
+          <w:szCs w:val="24"/>
+        </w:rPr>
+        <w:t>mezi serverovými vývojáři nepsaným standardem</w:t>
+      </w:r>
+      <w:r>
+        <w:rPr>
+          <w:sz w:val="24"/>
+          <w:szCs w:val="24"/>
+        </w:rPr>
+        <w:t xml:space="preserve">. Avšak </w:t>
+      </w:r>
+      <w:r>
+        <w:rPr>
+          <w:sz w:val="24"/>
+          <w:szCs w:val="24"/>
+        </w:rPr>
+        <w:t>stále</w:t>
+      </w:r>
+      <w:r>
+        <w:rPr>
+          <w:sz w:val="24"/>
+          <w:szCs w:val="24"/>
+        </w:rPr>
+        <w:t xml:space="preserve"> neexistoval</w:t>
       </w:r>
       <w:r>
         <w:rPr>
@@ -882,14 +1560,70 @@
           <w:sz w:val="24"/>
           <w:szCs w:val="24"/>
         </w:rPr>
-        <w:t xml:space="preserve"> jazyk, který by plně uspokojil požadavky vývojářů a plně podporoval serverový vývoj.</w:t>
-      </w:r>
-      <w:r>
-        <w:rPr>
-          <w:sz w:val="24"/>
-          <w:szCs w:val="24"/>
-        </w:rPr>
-        <w:t xml:space="preserve"> Samotný jazyk Perl oplýval </w:t>
+        <w:t xml:space="preserve"> jazyk, který by plně uspokojil požadavky vývojářů a </w:t>
+      </w:r>
+      <w:r>
+        <w:rPr>
+          <w:sz w:val="24"/>
+          <w:szCs w:val="24"/>
+        </w:rPr>
+        <w:t>byl primárně určen pro</w:t>
+      </w:r>
+      <w:r>
+        <w:rPr>
+          <w:sz w:val="24"/>
+          <w:szCs w:val="24"/>
+        </w:rPr>
+        <w:t xml:space="preserve"> serverový vývoj.</w:t>
+      </w:r>
+      <w:r>
+        <w:rPr>
+          <w:sz w:val="24"/>
+          <w:szCs w:val="24"/>
+        </w:rPr>
+        <w:t xml:space="preserve"> </w:t>
+      </w:r>
+      <w:r>
+        <w:rPr>
+          <w:sz w:val="24"/>
+          <w:szCs w:val="24"/>
+        </w:rPr>
+        <w:t xml:space="preserve">I přes velký rozmach </w:t>
+      </w:r>
+      <w:r>
+        <w:rPr>
+          <w:sz w:val="24"/>
+          <w:szCs w:val="24"/>
+        </w:rPr>
+        <w:t>trpěl</w:t>
+      </w:r>
+      <w:r>
+        <w:rPr>
+          <w:sz w:val="24"/>
+          <w:szCs w:val="24"/>
+        </w:rPr>
+        <w:t xml:space="preserve"> </w:t>
+      </w:r>
+      <w:r>
+        <w:rPr>
+          <w:sz w:val="24"/>
+          <w:szCs w:val="24"/>
+        </w:rPr>
+        <w:t xml:space="preserve">jazyk Perl </w:t>
+      </w:r>
+      <w:r>
+        <w:rPr>
+          <w:sz w:val="24"/>
+          <w:szCs w:val="24"/>
+        </w:rPr>
+        <w:t>celou</w:t>
+      </w:r>
+      <w:r>
+        <w:rPr>
+          <w:sz w:val="24"/>
+          <w:szCs w:val="24"/>
+        </w:rPr>
+        <w:t xml:space="preserve"> </w:t>
       </w:r>
       <w:r>
         <w:rPr>
@@ -966,14 +1700,14 @@
           <w:sz w:val="24"/>
           <w:szCs w:val="24"/>
         </w:rPr>
-        <w:t>. Perl</w:t>
-      </w:r>
-      <w:r>
-        <w:rPr>
-          <w:sz w:val="24"/>
-          <w:szCs w:val="24"/>
-        </w:rPr>
-        <w:t xml:space="preserve"> je velmi</w:t>
+        <w:t>.</w:t>
+      </w:r>
+      <w:r>
+        <w:rPr>
+          <w:sz w:val="24"/>
+          <w:szCs w:val="24"/>
+        </w:rPr>
+        <w:t xml:space="preserve"> Jedním z problému jazyka byla jeho</w:t>
       </w:r>
       <w:r>
         <w:rPr>
@@ -987,7 +1721,28 @@
           <w:sz w:val="24"/>
           <w:szCs w:val="24"/>
         </w:rPr>
-        <w:t>sémanticky</w:t>
+        <w:t>velká</w:t>
+      </w:r>
+      <w:r>
+        <w:rPr>
+          <w:sz w:val="24"/>
+          <w:szCs w:val="24"/>
+        </w:rPr>
+        <w:t xml:space="preserve"> </w:t>
+      </w:r>
+      <w:r>
+        <w:rPr>
+          <w:sz w:val="24"/>
+          <w:szCs w:val="24"/>
+        </w:rPr>
+        <w:t>sémantick</w:t>
+      </w:r>
+      <w:r>
+        <w:rPr>
+          <w:sz w:val="24"/>
+          <w:szCs w:val="24"/>
+        </w:rPr>
+        <w:t>á</w:t>
       </w:r>
       <w:r>
         <w:rPr>
@@ -1008,7 +1763,14 @@
           <w:sz w:val="24"/>
           <w:szCs w:val="24"/>
         </w:rPr>
-        <w:t>syntakticky</w:t>
+        <w:t>syntaktick</w:t>
+      </w:r>
+      <w:r>
+        <w:rPr>
+          <w:sz w:val="24"/>
+          <w:szCs w:val="24"/>
+        </w:rPr>
+        <w:t>á</w:t>
       </w:r>
       <w:r>
         <w:rPr>
@@ -1022,21 +1784,28 @@
           <w:sz w:val="24"/>
           <w:szCs w:val="24"/>
         </w:rPr>
-        <w:t>volný</w:t>
-      </w:r>
-      <w:r>
-        <w:rPr>
-          <w:sz w:val="24"/>
-          <w:szCs w:val="24"/>
-        </w:rPr>
-        <w:t>, navíc</w:t>
-      </w:r>
-      <w:r>
-        <w:rPr>
-          <w:sz w:val="24"/>
-          <w:szCs w:val="24"/>
-        </w:rPr>
-        <w:t xml:space="preserve"> je </w:t>
+        <w:t>volnost</w:t>
+      </w:r>
+      <w:r>
+        <w:rPr>
+          <w:sz w:val="24"/>
+          <w:szCs w:val="24"/>
+        </w:rPr>
+        <w:t xml:space="preserve">, </w:t>
+      </w:r>
+      <w:r>
+        <w:rPr>
+          <w:sz w:val="24"/>
+          <w:szCs w:val="24"/>
+        </w:rPr>
+        <w:t>dalším problémem bylo jeho</w:t>
+      </w:r>
+      <w:r>
+        <w:rPr>
+          <w:sz w:val="24"/>
+          <w:szCs w:val="24"/>
+        </w:rPr>
+        <w:t xml:space="preserve"> </w:t>
       </w:r>
       <w:r>
         <w:rPr>
@@ -1057,14 +1826,49 @@
           <w:sz w:val="24"/>
           <w:szCs w:val="24"/>
         </w:rPr>
-        <w:t>márně urč</w:t>
-      </w:r>
-      <w:r>
-        <w:rPr>
-          <w:sz w:val="24"/>
-          <w:szCs w:val="24"/>
-        </w:rPr>
-        <w:t>en pro vývoj skriptů</w:t>
+        <w:t>márn</w:t>
+      </w:r>
+      <w:r>
+        <w:rPr>
+          <w:sz w:val="24"/>
+          <w:szCs w:val="24"/>
+        </w:rPr>
+        <w:t>í</w:t>
+      </w:r>
+      <w:r>
+        <w:rPr>
+          <w:sz w:val="24"/>
+          <w:szCs w:val="24"/>
+        </w:rPr>
+        <w:t xml:space="preserve"> </w:t>
+      </w:r>
+      <w:r>
+        <w:rPr>
+          <w:sz w:val="24"/>
+          <w:szCs w:val="24"/>
+        </w:rPr>
+        <w:t>zaměření</w:t>
+      </w:r>
+      <w:r>
+        <w:rPr>
+          <w:sz w:val="24"/>
+          <w:szCs w:val="24"/>
+        </w:rPr>
+        <w:t xml:space="preserve"> pro vývoj</w:t>
+      </w:r>
+      <w:r>
+        <w:rPr>
+          <w:sz w:val="24"/>
+          <w:szCs w:val="24"/>
+        </w:rPr>
+        <w:t xml:space="preserve"> v rozsahu velikosti</w:t>
+      </w:r>
+      <w:r>
+        <w:rPr>
+          <w:sz w:val="24"/>
+          <w:szCs w:val="24"/>
+        </w:rPr>
+        <w:t xml:space="preserve"> skriptů</w:t>
       </w:r>
       <w:r>
         <w:rPr>
@@ -1078,7 +1882,21 @@
           <w:sz w:val="24"/>
           <w:szCs w:val="24"/>
         </w:rPr>
-        <w:t xml:space="preserve">tím pádem méně použitelný pro vývoj </w:t>
+        <w:t xml:space="preserve">tím pádem </w:t>
+      </w:r>
+      <w:r>
+        <w:rPr>
+          <w:sz w:val="24"/>
+          <w:szCs w:val="24"/>
+        </w:rPr>
+        <w:t>hůře</w:t>
+      </w:r>
+      <w:r>
+        <w:rPr>
+          <w:sz w:val="24"/>
+          <w:szCs w:val="24"/>
+        </w:rPr>
+        <w:t xml:space="preserve"> použitelný pro vývoj </w:t>
       </w:r>
       <w:proofErr w:type="spellStart"/>
       <w:r>
@@ -1094,7 +1912,15 @@
           <w:sz w:val="24"/>
           <w:szCs w:val="24"/>
         </w:rPr>
-        <w:t xml:space="preserve"> aplikací</w:t>
+        <w:t xml:space="preserve"> </w:t>
+      </w:r>
+      <w:r>
+        <w:rPr>
+          <w:sz w:val="24"/>
+          <w:szCs w:val="24"/>
+        </w:rPr>
+        <w:lastRenderedPageBreak/>
+        <w:t>aplikací</w:t>
       </w:r>
       <w:r>
         <w:rPr>
@@ -1108,21 +1934,49 @@
           <w:sz w:val="24"/>
           <w:szCs w:val="24"/>
         </w:rPr>
-        <w:t xml:space="preserve">jsou velmi rozsáhlé a </w:t>
-      </w:r>
-      <w:r>
-        <w:rPr>
-          <w:sz w:val="24"/>
-          <w:szCs w:val="24"/>
-        </w:rPr>
-        <w:t>stávali</w:t>
-      </w:r>
-      <w:r>
-        <w:rPr>
-          <w:sz w:val="24"/>
-          <w:szCs w:val="24"/>
-        </w:rPr>
-        <w:t xml:space="preserve"> se</w:t>
+        <w:t>jsou</w:t>
+      </w:r>
+      <w:r>
+        <w:rPr>
+          <w:sz w:val="24"/>
+          <w:szCs w:val="24"/>
+        </w:rPr>
+        <w:t xml:space="preserve"> obvykle</w:t>
+      </w:r>
+      <w:r>
+        <w:rPr>
+          <w:sz w:val="24"/>
+          <w:szCs w:val="24"/>
+        </w:rPr>
+        <w:t xml:space="preserve"> velmi rozsáhlé a</w:t>
+      </w:r>
+      <w:r>
+        <w:rPr>
+          <w:sz w:val="24"/>
+          <w:szCs w:val="24"/>
+        </w:rPr>
+        <w:t xml:space="preserve"> díky výše uvedeným nedostatkům se</w:t>
+      </w:r>
+      <w:r>
+        <w:rPr>
+          <w:sz w:val="24"/>
+          <w:szCs w:val="24"/>
+        </w:rPr>
+        <w:t xml:space="preserve"> </w:t>
+      </w:r>
+      <w:r>
+        <w:rPr>
+          <w:sz w:val="24"/>
+          <w:szCs w:val="24"/>
+        </w:rPr>
+        <w:t>stával</w:t>
+      </w:r>
+      <w:r>
+        <w:rPr>
+          <w:sz w:val="24"/>
+          <w:szCs w:val="24"/>
+        </w:rPr>
+        <w:t>i</w:t>
       </w:r>
       <w:r>
         <w:rPr>
@@ -1136,7 +1990,21 @@
           <w:sz w:val="24"/>
           <w:szCs w:val="24"/>
         </w:rPr>
-        <w:t xml:space="preserve"> a upravovatelné</w:t>
+        <w:t xml:space="preserve"> a </w:t>
+      </w:r>
+      <w:r>
+        <w:rPr>
+          <w:sz w:val="24"/>
+          <w:szCs w:val="24"/>
+        </w:rPr>
+        <w:t>s</w:t>
+      </w:r>
+      <w:r>
+        <w:rPr>
+          <w:sz w:val="24"/>
+          <w:szCs w:val="24"/>
+        </w:rPr>
+        <w:t>pravovatelné</w:t>
       </w:r>
       <w:r>
         <w:rPr>
@@ -1152,13 +2020,8 @@
         </w:rPr>
         <w:t>.</w:t>
       </w:r>
-      <w:r>
-        <w:rPr>
-          <w:sz w:val="24"/>
-          <w:szCs w:val="24"/>
-        </w:rPr>
-        <w:t xml:space="preserve"> </w:t>
-      </w:r>
+      <w:bookmarkStart w:id="0" w:name="_GoBack"/>
+      <w:bookmarkEnd w:id="0"/>
     </w:p>
     <w:p>
       <w:pPr>
@@ -1230,15 +2093,35 @@
           <w:sz w:val="24"/>
           <w:szCs w:val="24"/>
         </w:rPr>
-        <w:t xml:space="preserve">Dá se říct, že se jednalo o volného následníka jazyka Perl, který se dostal </w:t>
-      </w:r>
-      <w:r>
-        <w:rPr>
-          <w:sz w:val="24"/>
-          <w:szCs w:val="24"/>
-        </w:rPr>
-        <w:lastRenderedPageBreak/>
-        <w:t>velmi výrazně do popředí v žebříčcích v průběhu tohoto desetiletí, kdy je přiřazován k nejvíce progresivnějším jazykům.</w:t>
+        <w:t>Dá se říct, že se jednalo o volného následníka jazyka Perl, který se dostal velmi výrazně do popředí v</w:t>
+      </w:r>
+      <w:r>
+        <w:rPr>
+          <w:sz w:val="24"/>
+          <w:szCs w:val="24"/>
+        </w:rPr>
+        <w:t> </w:t>
+      </w:r>
+      <w:r>
+        <w:rPr>
+          <w:sz w:val="24"/>
+          <w:szCs w:val="24"/>
+        </w:rPr>
+        <w:t>žebříčcích</w:t>
+      </w:r>
+      <w:r>
+        <w:rPr>
+          <w:sz w:val="24"/>
+          <w:szCs w:val="24"/>
+        </w:rPr>
+        <w:t xml:space="preserve"> zájmu uživatelů</w:t>
+      </w:r>
+      <w:r>
+        <w:rPr>
+          <w:sz w:val="24"/>
+          <w:szCs w:val="24"/>
+        </w:rPr>
+        <w:t xml:space="preserve"> v průběhu tohoto desetiletí, kdy je přiřazován k nejvíce progresivnějším jazykům.</w:t>
       </w:r>
     </w:p>
     <w:p>
@@ -1706,7 +2589,15 @@
           <w:sz w:val="24"/>
           <w:szCs w:val="24"/>
         </w:rPr>
-        <w:t>V roce 2010 společnost Twitter představila jazyk JavaScript, který byl do té doby používán výhradně pro implementaci klientské strany, na straně serveru. První řešení vykazovalo výkonnostní problémy, avšak po mnoha optimalizacích architektury se podařilo získat velmi uspokojivé výsledky. V roce 2013 byl implementován jeden z prvních větších komerčních projektů, realizovaných pomocí JavaScriptu, konkrétně pomocí knihovny Node.</w:t>
+        <w:t xml:space="preserve">V roce 2010 společnost Twitter představila jazyk JavaScript, který byl do té doby používán výhradně pro implementaci klientské strany, na straně serveru. První řešení vykazovalo výkonnostní problémy, avšak po mnoha optimalizacích </w:t>
+      </w:r>
+      <w:r>
+        <w:rPr>
+          <w:sz w:val="24"/>
+          <w:szCs w:val="24"/>
+        </w:rPr>
+        <w:lastRenderedPageBreak/>
+        <w:t>architektury se podařilo získat velmi uspokojivé výsledky. V roce 2013 byl implementován jeden z prvních větších komerčních projektů, realizovaných pomocí JavaScriptu, konkrétně pomocí knihovny Node.</w:t>
       </w:r>
       <w:r>
         <w:rPr>
@@ -1744,7 +2635,6 @@
           <w:sz w:val="24"/>
           <w:szCs w:val="24"/>
         </w:rPr>
-        <w:lastRenderedPageBreak/>
         <w:t>Po</w:t>
       </w:r>
       <w:r>
@@ -2074,7 +2964,21 @@
           <w:sz w:val="24"/>
           <w:szCs w:val="24"/>
         </w:rPr>
-        <w:t xml:space="preserve"> velmi rychlou adaptaci Java vývojáři. Kotlin je silně staticky typovaný jazyk, který umožňuje vývoj podle nejpoužívanější paradigmat (procedurální, objektový, funkcionální). Kotlin je plně objektový jazyk, oproti Javě v něm nenajdeme primitivní datové typy. První zmínky o Kotlin se datují do července roku 2011. </w:t>
+        <w:t xml:space="preserve"> velmi rychlou adaptaci Java vývojáři. Kotlin je silně staticky typovaný jazyk, který umožňuje vývoj podle nejpoužívanější paradigmat (procedurální, objektový, funkcionální). Kotlin je plně objektový jazyk, oproti Javě v něm nenajdeme primitivní datové typy. První zmínky o Kotlin</w:t>
+      </w:r>
+      <w:r>
+        <w:rPr>
+          <w:sz w:val="24"/>
+          <w:szCs w:val="24"/>
+        </w:rPr>
+        <w:t>u</w:t>
+      </w:r>
+      <w:r>
+        <w:rPr>
+          <w:sz w:val="24"/>
+          <w:szCs w:val="24"/>
+        </w:rPr>
+        <w:t xml:space="preserve"> se datují do července roku 2011. </w:t>
       </w:r>
       <w:r>
         <w:rPr>
@@ -2096,6 +3000,7 @@
         <w:pStyle w:val="Nadpis1"/>
       </w:pPr>
       <w:r>
+        <w:lastRenderedPageBreak/>
         <w:t>Současné technologie</w:t>
       </w:r>
     </w:p>
@@ -2165,15 +3070,7 @@
           <w:sz w:val="24"/>
           <w:szCs w:val="24"/>
         </w:rPr>
-        <w:t xml:space="preserve"> programovacích jazyků, což se dá pokládat za množství zájmu, které se technologii dostává. Toto hodnocení se jmenuje PYPL </w:t>
-      </w:r>
-      <w:r>
-        <w:rPr>
-          <w:sz w:val="24"/>
-          <w:szCs w:val="24"/>
-        </w:rPr>
-        <w:lastRenderedPageBreak/>
-        <w:t xml:space="preserve">(Popularity of Programming Language). </w:t>
+        <w:t xml:space="preserve"> programovacích jazyků, což se dá pokládat za množství zájmu, které se technologii dostává. Toto hodnocení se jmenuje PYPL (Popularity of Programming Language). </w:t>
       </w:r>
       <w:r>
         <w:rPr>
@@ -2236,7 +3133,17 @@
           <w:sz w:val="24"/>
           <w:szCs w:val="24"/>
         </w:rPr>
-        <w:t>1,8 %</w:t>
+        <w:t>1,8</w:t>
+      </w:r>
+      <w:r>
+        <w:t> </w:t>
+      </w:r>
+      <w:r>
+        <w:rPr>
+          <w:sz w:val="24"/>
+          <w:szCs w:val="24"/>
+        </w:rPr>
+        <w:t>%</w:t>
       </w:r>
       <w:r>
         <w:rPr>
@@ -2623,13 +3530,6 @@
           <w:sz w:val="24"/>
           <w:szCs w:val="24"/>
         </w:rPr>
-        <w:t xml:space="preserve"> tedy</w:t>
-      </w:r>
-      <w:r>
-        <w:rPr>
-          <w:sz w:val="24"/>
-          <w:szCs w:val="24"/>
-        </w:rPr>
         <w:t xml:space="preserve"> </w:t>
       </w:r>
       <w:r>
@@ -2651,14 +3551,7 @@
           <w:sz w:val="24"/>
           <w:szCs w:val="24"/>
         </w:rPr>
-        <w:t xml:space="preserve">interakce </w:t>
-      </w:r>
-      <w:r>
-        <w:rPr>
-          <w:sz w:val="24"/>
-          <w:szCs w:val="24"/>
-        </w:rPr>
-        <w:t>uživatele</w:t>
+        <w:t>interakce uživatele</w:t>
       </w:r>
       <w:r>
         <w:rPr>
@@ -3334,6 +4227,7 @@
         </w:rPr>
         <w:t xml:space="preserve">ub za rok 2018 je Kotlin ohodnocen jako nejrychleji rostoucí jazyk, který o 2,6 znásobil počet kontributorů, v porovnání s Go, které dosáhlo pouze </w:t>
       </w:r>
+      <w:proofErr w:type="gramStart"/>
       <w:r>
         <w:rPr>
           <w:sz w:val="24"/>
@@ -3341,6 +4235,7 @@
         </w:rPr>
         <w:t>1,5 násobku</w:t>
       </w:r>
+      <w:proofErr w:type="gramEnd"/>
       <w:r>
         <w:rPr>
           <w:sz w:val="24"/>
@@ -3428,7 +4323,21 @@
           <w:sz w:val="24"/>
           <w:szCs w:val="24"/>
         </w:rPr>
-        <w:t>Třetí statistikou jsou naopak největší procentuální odliv aktivních uživatelů od jazyků. Zde můžeme pozorovat, které jazyky stagnují v očích vývojářů, kteří je méně často využívají, respektive nepřispívají do repositářů s danou technologií</w:t>
+        <w:t>Třetí statistikou jsou naopak největší procentuální odliv</w:t>
+      </w:r>
+      <w:r>
+        <w:rPr>
+          <w:sz w:val="24"/>
+          <w:szCs w:val="24"/>
+        </w:rPr>
+        <w:t>y</w:t>
+      </w:r>
+      <w:r>
+        <w:rPr>
+          <w:sz w:val="24"/>
+          <w:szCs w:val="24"/>
+        </w:rPr>
+        <w:t xml:space="preserve"> aktivních uživatelů od jazyků. Zde můžeme pozorovat, které jazyky stagnují v očích vývojářů, kteří je méně často využívají, respektive nepřispívají do repositářů s danou technologií</w:t>
       </w:r>
       <w:r>
         <w:rPr>
@@ -3650,7 +4559,35 @@
           <w:sz w:val="24"/>
           <w:szCs w:val="24"/>
         </w:rPr>
-        <w:t>Zajímavá statistika je také přehled oblíbenosti funkcionální</w:t>
+        <w:t>Zajímav</w:t>
+      </w:r>
+      <w:r>
+        <w:rPr>
+          <w:sz w:val="24"/>
+          <w:szCs w:val="24"/>
+        </w:rPr>
+        <w:t>ou</w:t>
+      </w:r>
+      <w:r>
+        <w:rPr>
+          <w:sz w:val="24"/>
+          <w:szCs w:val="24"/>
+        </w:rPr>
+        <w:t xml:space="preserve"> statistik</w:t>
+      </w:r>
+      <w:r>
+        <w:rPr>
+          <w:sz w:val="24"/>
+          <w:szCs w:val="24"/>
+        </w:rPr>
+        <w:t>ou</w:t>
+      </w:r>
+      <w:r>
+        <w:rPr>
+          <w:sz w:val="24"/>
+          <w:szCs w:val="24"/>
+        </w:rPr>
+        <w:t xml:space="preserve"> je také přehled oblíbenosti funkcionální</w:t>
       </w:r>
       <w:r>
         <w:rPr>
@@ -3810,7 +4747,42 @@
           <w:szCs w:val="24"/>
         </w:rPr>
         <w:lastRenderedPageBreak/>
-        <w:t xml:space="preserve">Výše zmíněné výzkumy byly spíše zaměřeny na tvrdá data a technologicky orientována. Pro srovnání jsem zvolil několik výzkumů mezi samotnými vývojáři, které by měli korelovat s výše uvedenými statistikami. </w:t>
+        <w:t>Výše zmíněné výzkumy byly spíše zaměřeny na tvrdá</w:t>
+      </w:r>
+      <w:r>
+        <w:rPr>
+          <w:sz w:val="24"/>
+          <w:szCs w:val="24"/>
+        </w:rPr>
+        <w:t xml:space="preserve"> </w:t>
+      </w:r>
+      <w:r>
+        <w:rPr>
+          <w:sz w:val="24"/>
+          <w:szCs w:val="24"/>
+        </w:rPr>
+        <w:t>a technologicky orientována</w:t>
+      </w:r>
+      <w:r>
+        <w:rPr>
+          <w:sz w:val="24"/>
+          <w:szCs w:val="24"/>
+        </w:rPr>
+        <w:t xml:space="preserve"> </w:t>
+      </w:r>
+      <w:r>
+        <w:rPr>
+          <w:sz w:val="24"/>
+          <w:szCs w:val="24"/>
+        </w:rPr>
+        <w:t>data</w:t>
+      </w:r>
+      <w:r>
+        <w:rPr>
+          <w:sz w:val="24"/>
+          <w:szCs w:val="24"/>
+        </w:rPr>
+        <w:t xml:space="preserve">. Pro srovnání jsem zvolil několik výzkumů mezi samotnými vývojáři, které by měli korelovat s výše uvedenými statistikami. </w:t>
       </w:r>
       <w:r>
         <w:rPr>
@@ -3887,14 +4859,105 @@
           <w:sz w:val="24"/>
           <w:szCs w:val="24"/>
         </w:rPr>
-        <w:t>v roce 2019. Výsledky korelují s výše uvedenými statistikami, oproti nim zde ale více dominuje jazyk Kotlin, který předběhl mnoho známých a populárních jazyků. Tento jev mohl být díky lehkému zkreslení díky zacílení dotazníků na uživatele či jinak spřízněné</w:t>
-      </w:r>
-      <w:r>
-        <w:rPr>
-          <w:sz w:val="24"/>
-          <w:szCs w:val="24"/>
-        </w:rPr>
-        <w:t xml:space="preserve"> osoby</w:t>
+        <w:t xml:space="preserve">v roce 2019. Výsledky korelují s výše uvedenými statistikami, oproti nim zde ale více dominuje jazyk Kotlin, který předběhl mnoho známých a populárních jazyků. Tento jev mohl být </w:t>
+      </w:r>
+      <w:r>
+        <w:rPr>
+          <w:sz w:val="24"/>
+          <w:szCs w:val="24"/>
+        </w:rPr>
+        <w:t>způsoben</w:t>
+      </w:r>
+      <w:r>
+        <w:rPr>
+          <w:sz w:val="24"/>
+          <w:szCs w:val="24"/>
+        </w:rPr>
+        <w:t xml:space="preserve"> lehk</w:t>
+      </w:r>
+      <w:r>
+        <w:rPr>
+          <w:sz w:val="24"/>
+          <w:szCs w:val="24"/>
+        </w:rPr>
+        <w:t>ým</w:t>
+      </w:r>
+      <w:r>
+        <w:rPr>
+          <w:sz w:val="24"/>
+          <w:szCs w:val="24"/>
+        </w:rPr>
+        <w:t xml:space="preserve"> zkreslení</w:t>
+      </w:r>
+      <w:r>
+        <w:rPr>
+          <w:sz w:val="24"/>
+          <w:szCs w:val="24"/>
+        </w:rPr>
+        <w:t>m</w:t>
+      </w:r>
+      <w:r>
+        <w:rPr>
+          <w:sz w:val="24"/>
+          <w:szCs w:val="24"/>
+        </w:rPr>
+        <w:t xml:space="preserve"> díky zacílení</w:t>
+      </w:r>
+      <w:r>
+        <w:rPr>
+          <w:sz w:val="24"/>
+          <w:szCs w:val="24"/>
+        </w:rPr>
+        <w:t xml:space="preserve"> sběru</w:t>
+      </w:r>
+      <w:r>
+        <w:rPr>
+          <w:sz w:val="24"/>
+          <w:szCs w:val="24"/>
+        </w:rPr>
+        <w:t xml:space="preserve"> dotazníků </w:t>
+      </w:r>
+      <w:r>
+        <w:rPr>
+          <w:sz w:val="24"/>
+          <w:szCs w:val="24"/>
+        </w:rPr>
+        <w:t>v okruzích</w:t>
+      </w:r>
+      <w:r>
+        <w:rPr>
+          <w:sz w:val="24"/>
+          <w:szCs w:val="24"/>
+        </w:rPr>
+        <w:t xml:space="preserve"> uživatel</w:t>
+      </w:r>
+      <w:r>
+        <w:rPr>
+          <w:sz w:val="24"/>
+          <w:szCs w:val="24"/>
+        </w:rPr>
+        <w:t>ů</w:t>
+      </w:r>
+      <w:r>
+        <w:rPr>
+          <w:sz w:val="24"/>
+          <w:szCs w:val="24"/>
+        </w:rPr>
+        <w:t xml:space="preserve"> či jinak spřízněn</w:t>
+      </w:r>
+      <w:r>
+        <w:rPr>
+          <w:sz w:val="24"/>
+          <w:szCs w:val="24"/>
+        </w:rPr>
+        <w:t xml:space="preserve">ých </w:t>
+      </w:r>
+      <w:r>
+        <w:rPr>
+          <w:sz w:val="24"/>
+          <w:szCs w:val="24"/>
+        </w:rPr>
+        <w:t>osoby</w:t>
       </w:r>
       <w:r>
         <w:rPr>
@@ -4051,7 +5114,21 @@
           <w:sz w:val="24"/>
           <w:szCs w:val="24"/>
         </w:rPr>
-        <w:t xml:space="preserve">Dalším uživatelským průzkumem, který probíhá každoročně je dotazník vývojářského fóra </w:t>
+        <w:t>Dalším uživatelským průzkumem, který probíhá každoročně je dotazník vývojářského</w:t>
+      </w:r>
+      <w:r>
+        <w:rPr>
+          <w:sz w:val="24"/>
+          <w:szCs w:val="24"/>
+        </w:rPr>
+        <w:t xml:space="preserve"> internetového</w:t>
+      </w:r>
+      <w:r>
+        <w:rPr>
+          <w:sz w:val="24"/>
+          <w:szCs w:val="24"/>
+        </w:rPr>
+        <w:t xml:space="preserve"> fóra </w:t>
       </w:r>
       <w:proofErr w:type="spellStart"/>
       <w:r>
@@ -4083,7 +5160,21 @@
           <w:sz w:val="24"/>
           <w:szCs w:val="24"/>
         </w:rPr>
-        <w:t xml:space="preserve"> statistice není okruh uživatelů </w:t>
+        <w:t xml:space="preserve"> statistice není okruh </w:t>
+      </w:r>
+      <w:r>
+        <w:rPr>
+          <w:sz w:val="24"/>
+          <w:szCs w:val="24"/>
+        </w:rPr>
+        <w:t xml:space="preserve">dotazovaných </w:t>
+      </w:r>
+      <w:r>
+        <w:rPr>
+          <w:sz w:val="24"/>
+          <w:szCs w:val="24"/>
+        </w:rPr>
+        <w:t xml:space="preserve">uživatelů </w:t>
       </w:r>
       <w:r>
         <w:rPr>
@@ -4097,14 +5188,28 @@
           <w:sz w:val="24"/>
           <w:szCs w:val="24"/>
         </w:rPr>
-        <w:t>vymezen, jelikož jsou zde různí vývojáři bez ohledu na technologie. Pro porovnání jsem vybral statistiky za roky 2018 a 2019 aby se dal pozorovat meziroční rozdíl v hodnotách.</w:t>
-      </w:r>
-      <w:r>
-        <w:rPr>
-          <w:sz w:val="24"/>
-          <w:szCs w:val="24"/>
-        </w:rPr>
-        <w:t xml:space="preserve"> Dotazník vyplnilo v roce 2018 100 tisíc vývojářů a v roce 2019 necelých 90 tisíc vývojářů po celém světě. Více než polovina vývojářů byla zaměřena na backend, stejně jako u dotazníku JetBrains. Nejvíce bylo zastoupení </w:t>
+        <w:t xml:space="preserve">vymezen, jelikož </w:t>
+      </w:r>
+      <w:r>
+        <w:rPr>
+          <w:sz w:val="24"/>
+          <w:szCs w:val="24"/>
+        </w:rPr>
+        <w:t>fórum navštěvují</w:t>
+      </w:r>
+      <w:r>
+        <w:rPr>
+          <w:sz w:val="24"/>
+          <w:szCs w:val="24"/>
+        </w:rPr>
+        <w:t xml:space="preserve"> různí vývojáři bez ohledu na technologie. Pro porovnání jsem vybral statistiky za roky 2018 a 2019 aby se dal pozorovat meziroční rozdíl v hodnotách.</w:t>
+      </w:r>
+      <w:r>
+        <w:rPr>
+          <w:sz w:val="24"/>
+          <w:szCs w:val="24"/>
+        </w:rPr>
+        <w:t xml:space="preserve"> Dotazník vyplnilo v roce 2018 100 tisíc vývojářů a v roce 2019 necelých 90 tisíc vývojářů po celém světě. Více než polovina vývojářů byla zaměřena na backend, stejně jako u </w:t>
       </w:r>
       <w:r>
         <w:rPr>
@@ -4112,14 +5217,242 @@
           <w:szCs w:val="24"/>
         </w:rPr>
         <w:lastRenderedPageBreak/>
-        <w:t xml:space="preserve">vývojářů, kteří mají praxi 4-8 let, což odpovídá seniornímu profilu vývojáře. Co se týká technologií 67% vývojářů ovládá JavaScript, který poklesl o 3,5% , 41% Javu, která poklesla o 4 %. Python 41,7, který si polepšil o 4 %. </w:t>
-      </w:r>
-      <w:r>
-        <w:rPr>
-          <w:sz w:val="24"/>
-          <w:szCs w:val="24"/>
-        </w:rPr>
-        <w:t xml:space="preserve">C# 31% a poklesl o 4%, PHP 26% a pokleslo o 5%. Naopak zaznamenal výrazný růst jazyk Kotlin 6,4 % s růstem 2%. Další sekce mapovala oblíbenost webových frameworků. Meziročně se u každého produktu zvýšila obliba, avšak pořadí zůstalo stejné. Jako nejpoužívanější framework byl Node.js s 49 %, druhý byl .NET s 37%, třetí </w:t>
+        <w:t xml:space="preserve">dotazníku JetBrains. Nejvíce </w:t>
+      </w:r>
+      <w:r>
+        <w:rPr>
+          <w:sz w:val="24"/>
+          <w:szCs w:val="24"/>
+        </w:rPr>
+        <w:t xml:space="preserve">zastoupenou kategorií </w:t>
+      </w:r>
+      <w:r>
+        <w:rPr>
+          <w:sz w:val="24"/>
+          <w:szCs w:val="24"/>
+        </w:rPr>
+        <w:t xml:space="preserve">vývojářů, </w:t>
+      </w:r>
+      <w:r>
+        <w:rPr>
+          <w:sz w:val="24"/>
+          <w:szCs w:val="24"/>
+        </w:rPr>
+        <w:t xml:space="preserve">byli </w:t>
+      </w:r>
+      <w:proofErr w:type="gramStart"/>
+      <w:r>
+        <w:rPr>
+          <w:sz w:val="24"/>
+          <w:szCs w:val="24"/>
+        </w:rPr>
+        <w:t>ti</w:t>
+      </w:r>
+      <w:proofErr w:type="gramEnd"/>
+      <w:r>
+        <w:rPr>
+          <w:sz w:val="24"/>
+          <w:szCs w:val="24"/>
+        </w:rPr>
+        <w:t xml:space="preserve"> </w:t>
+      </w:r>
+      <w:r>
+        <w:rPr>
+          <w:sz w:val="24"/>
+          <w:szCs w:val="24"/>
+        </w:rPr>
+        <w:t>kteří mají praxi 4-8 let, což odpovídá seniornímu profilu vývojáře. Co se týká technologií 67</w:t>
+      </w:r>
+      <w:r>
+        <w:rPr>
+          <w:sz w:val="24"/>
+          <w:szCs w:val="24"/>
+        </w:rPr>
+        <w:t> </w:t>
+      </w:r>
+      <w:r>
+        <w:rPr>
+          <w:sz w:val="24"/>
+          <w:szCs w:val="24"/>
+        </w:rPr>
+        <w:t>% vývojářů ovládá JavaScript, který poklesl o 3,5</w:t>
+      </w:r>
+      <w:r>
+        <w:rPr>
+          <w:sz w:val="24"/>
+          <w:szCs w:val="24"/>
+        </w:rPr>
+        <w:t> </w:t>
+      </w:r>
+      <w:r>
+        <w:rPr>
+          <w:sz w:val="24"/>
+          <w:szCs w:val="24"/>
+        </w:rPr>
+        <w:t>%, 41</w:t>
+      </w:r>
+      <w:r>
+        <w:rPr>
+          <w:sz w:val="24"/>
+          <w:szCs w:val="24"/>
+        </w:rPr>
+        <w:t> </w:t>
+      </w:r>
+      <w:r>
+        <w:rPr>
+          <w:sz w:val="24"/>
+          <w:szCs w:val="24"/>
+        </w:rPr>
+        <w:t>% Javu, která poklesla o 4 %. Python 41,7</w:t>
+      </w:r>
+      <w:r>
+        <w:rPr>
+          <w:sz w:val="24"/>
+          <w:szCs w:val="24"/>
+        </w:rPr>
+        <w:t> %</w:t>
+      </w:r>
+      <w:r>
+        <w:rPr>
+          <w:sz w:val="24"/>
+          <w:szCs w:val="24"/>
+        </w:rPr>
+        <w:t xml:space="preserve">, který si polepšil o 4 %. </w:t>
+      </w:r>
+      <w:r>
+        <w:rPr>
+          <w:sz w:val="24"/>
+          <w:szCs w:val="24"/>
+        </w:rPr>
+        <w:t>C# 31</w:t>
+      </w:r>
+      <w:r>
+        <w:rPr>
+          <w:sz w:val="24"/>
+          <w:szCs w:val="24"/>
+        </w:rPr>
+        <w:t> </w:t>
+      </w:r>
+      <w:r>
+        <w:rPr>
+          <w:sz w:val="24"/>
+          <w:szCs w:val="24"/>
+        </w:rPr>
+        <w:t>% a poklesl o 4</w:t>
+      </w:r>
+      <w:r>
+        <w:rPr>
+          <w:sz w:val="24"/>
+          <w:szCs w:val="24"/>
+        </w:rPr>
+        <w:t> </w:t>
+      </w:r>
+      <w:r>
+        <w:rPr>
+          <w:sz w:val="24"/>
+          <w:szCs w:val="24"/>
+        </w:rPr>
+        <w:t>%, PHP 26</w:t>
+      </w:r>
+      <w:r>
+        <w:rPr>
+          <w:sz w:val="24"/>
+          <w:szCs w:val="24"/>
+        </w:rPr>
+        <w:t> </w:t>
+      </w:r>
+      <w:r>
+        <w:rPr>
+          <w:sz w:val="24"/>
+          <w:szCs w:val="24"/>
+        </w:rPr>
+        <w:t>% a pokleslo o 5</w:t>
+      </w:r>
+      <w:r>
+        <w:rPr>
+          <w:sz w:val="24"/>
+          <w:szCs w:val="24"/>
+        </w:rPr>
+        <w:t> </w:t>
+      </w:r>
+      <w:r>
+        <w:rPr>
+          <w:sz w:val="24"/>
+          <w:szCs w:val="24"/>
+        </w:rPr>
+        <w:t>%. Naopak zaznamenal výrazný</w:t>
+      </w:r>
+      <w:r>
+        <w:rPr>
+          <w:sz w:val="24"/>
+          <w:szCs w:val="24"/>
+        </w:rPr>
+        <w:t xml:space="preserve"> procentuální</w:t>
+      </w:r>
+      <w:r>
+        <w:rPr>
+          <w:sz w:val="24"/>
+          <w:szCs w:val="24"/>
+        </w:rPr>
+        <w:t xml:space="preserve"> růst jazyk Kotlin 6,4 % s</w:t>
+      </w:r>
+      <w:r>
+        <w:rPr>
+          <w:sz w:val="24"/>
+          <w:szCs w:val="24"/>
+        </w:rPr>
+        <w:t> ná</w:t>
+      </w:r>
+      <w:r>
+        <w:rPr>
+          <w:sz w:val="24"/>
+          <w:szCs w:val="24"/>
+        </w:rPr>
+        <w:t>růstem</w:t>
+      </w:r>
+      <w:r>
+        <w:rPr>
+          <w:sz w:val="24"/>
+          <w:szCs w:val="24"/>
+        </w:rPr>
+        <w:t xml:space="preserve"> o</w:t>
+      </w:r>
+      <w:r>
+        <w:rPr>
+          <w:sz w:val="24"/>
+          <w:szCs w:val="24"/>
+        </w:rPr>
+        <w:t xml:space="preserve"> 2</w:t>
+      </w:r>
+      <w:r>
+        <w:rPr>
+          <w:sz w:val="24"/>
+          <w:szCs w:val="24"/>
+        </w:rPr>
+        <w:t> </w:t>
+      </w:r>
+      <w:r>
+        <w:rPr>
+          <w:sz w:val="24"/>
+          <w:szCs w:val="24"/>
+        </w:rPr>
+        <w:t>%. Další sekce mapovala oblíbenost webových frameworků. Meziročně se u každého produktu zvýšila obliba, avšak pořadí zůstalo stejné. Jako nejpoužívanější framework byl Node.js s 49 %, druhý byl .NET s </w:t>
+      </w:r>
+      <w:proofErr w:type="gramStart"/>
+      <w:r>
+        <w:rPr>
+          <w:sz w:val="24"/>
+          <w:szCs w:val="24"/>
+        </w:rPr>
+        <w:t>37%</w:t>
+      </w:r>
+      <w:proofErr w:type="gramEnd"/>
+      <w:r>
+        <w:rPr>
+          <w:sz w:val="24"/>
+          <w:szCs w:val="24"/>
+        </w:rPr>
+        <w:t xml:space="preserve">, třetí </w:t>
       </w:r>
       <w:proofErr w:type="spellStart"/>
       <w:r>
@@ -4158,7 +5491,23 @@
           <w:sz w:val="24"/>
           <w:szCs w:val="24"/>
         </w:rPr>
-        <w:t xml:space="preserve"> Ve statistice, kde se dotazovali vývojářů v jakém jazyce by si přáli vyvíjet, zvítězil Python s 25 %, druhý JavaScript s 17 %, třetí Go s 15 % a čtvrtý Kotlin s 11 %. Pořadí zůstalo během roku poměrně beze změn a dá se říct, že žádný výrazný výkyv v přání vývojářů nenastal. </w:t>
+        <w:t xml:space="preserve"> Ve statistice, kde se dotazovali </w:t>
+      </w:r>
+      <w:proofErr w:type="gramStart"/>
+      <w:r>
+        <w:rPr>
+          <w:sz w:val="24"/>
+          <w:szCs w:val="24"/>
+        </w:rPr>
+        <w:t>vývojářů</w:t>
+      </w:r>
+      <w:proofErr w:type="gramEnd"/>
+      <w:r>
+        <w:rPr>
+          <w:sz w:val="24"/>
+          <w:szCs w:val="24"/>
+        </w:rPr>
+        <w:t xml:space="preserve"> v jakém jazyce by si přáli vyvíjet, zvítězil Python s 25 %, druhý JavaScript s 17 %, třetí Go s 15 % a čtvrtý Kotlin s 11 %. Pořadí zůstalo během roku poměrně beze změn a dá se říct, že žádný výrazný výkyv v přání vývojářů nenastal. </w:t>
       </w:r>
     </w:p>
     <w:p>
@@ -4175,7 +5524,23 @@
           <w:sz w:val="24"/>
           <w:szCs w:val="24"/>
         </w:rPr>
-        <w:t xml:space="preserve">Oba průzkumy potvrdily trendy, které byly patrné z analýzy provedené na tvrdých datech a to že vývojáři preferují nové, progresivní jazyky, které jim poskytují nové možnosti pro tvorbu serverových aplikací a nezdráhají se využít i poměrně mladé technologie pro produkční nasazení. </w:t>
+        <w:t xml:space="preserve">Oba průzkumy potvrdily trendy, které byly patrné z analýzy provedené na tvrdých </w:t>
+      </w:r>
+      <w:proofErr w:type="gramStart"/>
+      <w:r>
+        <w:rPr>
+          <w:sz w:val="24"/>
+          <w:szCs w:val="24"/>
+        </w:rPr>
+        <w:t>datech</w:t>
+      </w:r>
+      <w:proofErr w:type="gramEnd"/>
+      <w:r>
+        <w:rPr>
+          <w:sz w:val="24"/>
+          <w:szCs w:val="24"/>
+        </w:rPr>
+        <w:t xml:space="preserve"> a to že vývojáři preferují nové, progresivní jazyky, které jim poskytují nové možnosti pro tvorbu serverových aplikací a nezdráhají se využít i poměrně mladé technologie pro produkční nasazení. </w:t>
       </w:r>
       <w:r>
         <w:rPr>
@@ -4537,14 +5902,7 @@
           <w:sz w:val="24"/>
           <w:szCs w:val="24"/>
         </w:rPr>
-        <w:t xml:space="preserve">V době, kdy se již dostáváme na hranice možností křemíků a škálovat výkon aplikaci, je nutné jinými způsoby než jen pouhým navyšováním výkonu. Ke slovu přichází paralelizace a distribuované zpracování, které se čím dál častěji implementuje v serverových aplikacích. </w:t>
-      </w:r>
-      <w:r>
-        <w:rPr>
-          <w:sz w:val="24"/>
-          <w:szCs w:val="24"/>
-        </w:rPr>
-        <w:t>Trend</w:t>
+        <w:t>V době, kdy se již dostáváme na hranice možností křemíků a škálovat výkon aplikaci, je nutné jinými způsoby než jen pouhým navyšováním výkonu. Ke slovu přichází paralelizace a distribuované zpracování, které se čím dál častěji implementuje v serverových aplikacích. Trend</w:t>
       </w:r>
       <w:r>
         <w:rPr>
@@ -4762,21 +6120,7 @@
           <w:sz w:val="24"/>
           <w:szCs w:val="24"/>
         </w:rPr>
-        <w:t xml:space="preserve">, </w:t>
-      </w:r>
-      <w:r>
-        <w:rPr>
-          <w:sz w:val="24"/>
-          <w:szCs w:val="24"/>
-        </w:rPr>
-        <w:t>integritní omezení</w:t>
-      </w:r>
-      <w:r>
-        <w:rPr>
-          <w:sz w:val="24"/>
-          <w:szCs w:val="24"/>
-        </w:rPr>
-        <w:t xml:space="preserve"> a</w:t>
+        <w:t>, integritní omezení a</w:t>
       </w:r>
       <w:r>
         <w:rPr>
@@ -4917,14 +6261,7 @@
           <w:sz w:val="24"/>
           <w:szCs w:val="24"/>
         </w:rPr>
-        <w:t xml:space="preserve">-paradigmatického prostředí. </w:t>
-      </w:r>
-      <w:r>
-        <w:rPr>
-          <w:sz w:val="24"/>
-          <w:szCs w:val="24"/>
-        </w:rPr>
-        <w:t>T</w:t>
+        <w:t>-paradigmatického prostředí. T</w:t>
       </w:r>
       <w:r>
         <w:rPr>
@@ -5084,30 +6421,14 @@
           <w:sz w:val="24"/>
           <w:szCs w:val="24"/>
         </w:rPr>
-        <w:t xml:space="preserve"> </w:t>
-      </w:r>
-      <w:r>
-        <w:rPr>
-          <w:sz w:val="24"/>
-          <w:szCs w:val="24"/>
-        </w:rPr>
-        <w:t>instance</w:t>
-      </w:r>
-      <w:r>
-        <w:rPr>
-          <w:sz w:val="24"/>
-          <w:szCs w:val="24"/>
-        </w:rPr>
-        <w:t xml:space="preserve"> ser</w:t>
-      </w:r>
-      <w:bookmarkStart w:id="0" w:name="_GoBack"/>
-      <w:bookmarkEnd w:id="0"/>
-      <w:r>
-        <w:rPr>
-          <w:sz w:val="24"/>
-          <w:szCs w:val="24"/>
-        </w:rPr>
-        <w:t>verů</w:t>
+        <w:t xml:space="preserve"> instance</w:t>
+      </w:r>
+      <w:r>
+        <w:rPr>
+          <w:sz w:val="24"/>
+          <w:szCs w:val="24"/>
+        </w:rPr>
+        <w:t xml:space="preserve"> serverů</w:t>
       </w:r>
       <w:r>
         <w:rPr>
@@ -7972,7 +9293,6 @@
   <w:style w:type="character" w:default="1" w:styleId="Standardnpsmoodstavce">
     <w:name w:val="Default Paragraph Font"/>
     <w:uiPriority w:val="1"/>
-    <w:semiHidden/>
     <w:unhideWhenUsed/>
   </w:style>
   <w:style w:type="table" w:default="1" w:styleId="Normlntabulka">
@@ -8373,7 +9693,7 @@
 </file>
 
 <file path=customXml/itemProps1.xml><?xml version="1.0" encoding="utf-8"?>
-<ds:datastoreItem xmlns:ds="http://schemas.openxmlformats.org/officeDocument/2006/customXml" ds:itemID="{40ABA547-DCC1-47BD-9C13-3285DC033187}">
+<ds:datastoreItem xmlns:ds="http://schemas.openxmlformats.org/officeDocument/2006/customXml" ds:itemID="{184E00EC-61B8-47E9-BD2C-D0A2ACE625D6}">
   <ds:schemaRefs>
     <ds:schemaRef ds:uri="http://schemas.openxmlformats.org/officeDocument/2006/bibliography"/>
   </ds:schemaRefs>

</xml_diff>

<commit_message>
uprava textu prace + update zdroju
</commit_message>
<xml_diff>
--- a/kotlin_server.docx
+++ b/kotlin_server.docx
@@ -6409,7 +6409,21 @@
           <w:sz w:val="24"/>
           <w:szCs w:val="24"/>
         </w:rPr>
-        <w:t xml:space="preserve">a znázorňuje programovací </w:t>
+        <w:t xml:space="preserve">a </w:t>
+      </w:r>
+      <w:r>
+        <w:rPr>
+          <w:sz w:val="24"/>
+          <w:szCs w:val="24"/>
+        </w:rPr>
+        <w:t>zachycuje</w:t>
+      </w:r>
+      <w:r>
+        <w:rPr>
+          <w:sz w:val="24"/>
+          <w:szCs w:val="24"/>
+        </w:rPr>
+        <w:t xml:space="preserve"> programovací </w:t>
       </w:r>
       <w:r>
         <w:rPr>
@@ -6493,7 +6507,35 @@
           <w:sz w:val="24"/>
           <w:szCs w:val="24"/>
         </w:rPr>
-        <w:t>ch jazyků, kde rozhodujícím faktorem je vysoká míra zájmu, kterou jazyku</w:t>
+        <w:t xml:space="preserve">ch jazyků, kde rozhodujícím </w:t>
+      </w:r>
+      <w:r>
+        <w:rPr>
+          <w:sz w:val="24"/>
+          <w:szCs w:val="24"/>
+        </w:rPr>
+        <w:t>kritériem</w:t>
+      </w:r>
+      <w:r>
+        <w:rPr>
+          <w:sz w:val="24"/>
+          <w:szCs w:val="24"/>
+        </w:rPr>
+        <w:t xml:space="preserve"> je vysoká míra zájmu, kter</w:t>
+      </w:r>
+      <w:r>
+        <w:rPr>
+          <w:sz w:val="24"/>
+          <w:szCs w:val="24"/>
+        </w:rPr>
+        <w:t>ou</w:t>
+      </w:r>
+      <w:r>
+        <w:rPr>
+          <w:sz w:val="24"/>
+          <w:szCs w:val="24"/>
+        </w:rPr>
+        <w:t xml:space="preserve"> jazyku</w:t>
       </w:r>
       <w:r>
         <w:rPr>
@@ -6507,7 +6549,7 @@
           <w:sz w:val="24"/>
           <w:szCs w:val="24"/>
         </w:rPr>
-        <w:t>věnují</w:t>
+        <w:t>projevují</w:t>
       </w:r>
       <w:r>
         <w:rPr>
@@ -6528,6 +6570,13 @@
           <w:sz w:val="24"/>
           <w:szCs w:val="24"/>
         </w:rPr>
+        <w:t xml:space="preserve"> statistiky</w:t>
+      </w:r>
+      <w:r>
+        <w:rPr>
+          <w:sz w:val="24"/>
+          <w:szCs w:val="24"/>
+        </w:rPr>
         <w:t xml:space="preserve"> </w:t>
       </w:r>
       <w:r>
@@ -6745,7 +6794,21 @@
           <w:sz w:val="24"/>
           <w:szCs w:val="24"/>
         </w:rPr>
-        <w:t>z jazyka C</w:t>
+        <w:t>z</w:t>
+      </w:r>
+      <w:r>
+        <w:rPr>
+          <w:sz w:val="24"/>
+          <w:szCs w:val="24"/>
+        </w:rPr>
+        <w:t> rodiny jazyků</w:t>
+      </w:r>
+      <w:r>
+        <w:rPr>
+          <w:sz w:val="24"/>
+          <w:szCs w:val="24"/>
+        </w:rPr>
+        <w:t xml:space="preserve"> C</w:t>
       </w:r>
       <w:r>
         <w:rPr>
@@ -7039,7 +7102,7 @@
           <w:sz w:val="24"/>
           <w:szCs w:val="24"/>
         </w:rPr>
-        <w:t>čímž</w:t>
+        <w:t>díky tomu</w:t>
       </w:r>
       <w:r>
         <w:rPr>
@@ -7067,7 +7130,14 @@
           <w:sz w:val="24"/>
           <w:szCs w:val="24"/>
         </w:rPr>
-        <w:t xml:space="preserve">na využití </w:t>
+        <w:t>na využ</w:t>
+      </w:r>
+      <w:r>
+        <w:rPr>
+          <w:sz w:val="24"/>
+          <w:szCs w:val="24"/>
+        </w:rPr>
+        <w:t xml:space="preserve">ívání </w:t>
       </w:r>
       <w:r>
         <w:rPr>
@@ -7249,7 +7319,14 @@
           <w:sz w:val="24"/>
           <w:szCs w:val="24"/>
         </w:rPr>
-        <w:t xml:space="preserve"> jsou do jazyka Go přidávány poměrně konzervativně, což mu někteří kritici vyčítají. Do jazyka Go jsou</w:t>
+        <w:t xml:space="preserve"> jsou do jazyka Go přidávány poměrně konzervativně, což mu někteří kritici </w:t>
+      </w:r>
+      <w:r>
+        <w:rPr>
+          <w:sz w:val="24"/>
+          <w:szCs w:val="24"/>
+        </w:rPr>
+        <w:t>vyčítají. Do jazyka Go jsou</w:t>
       </w:r>
       <w:r>
         <w:rPr>
@@ -7263,14 +7340,35 @@
           <w:sz w:val="24"/>
           <w:szCs w:val="24"/>
         </w:rPr>
-        <w:t xml:space="preserve"> přepisovány síťové a webové aplikace na kterých je</w:t>
-      </w:r>
-      <w:r>
-        <w:rPr>
-          <w:sz w:val="24"/>
-          <w:szCs w:val="24"/>
-        </w:rPr>
-        <w:t xml:space="preserve"> po převodu </w:t>
+        <w:t xml:space="preserve"> přepisovány</w:t>
+      </w:r>
+      <w:r>
+        <w:rPr>
+          <w:sz w:val="24"/>
+          <w:szCs w:val="24"/>
+        </w:rPr>
+        <w:t xml:space="preserve"> </w:t>
+      </w:r>
+      <w:r>
+        <w:rPr>
+          <w:sz w:val="24"/>
+          <w:szCs w:val="24"/>
+        </w:rPr>
+        <w:t>síťové a webové aplikace na kterých je</w:t>
+      </w:r>
+      <w:r>
+        <w:rPr>
+          <w:sz w:val="24"/>
+          <w:szCs w:val="24"/>
+        </w:rPr>
+        <w:t xml:space="preserve"> po převodu</w:t>
+      </w:r>
+      <w:r>
+        <w:rPr>
+          <w:sz w:val="24"/>
+          <w:szCs w:val="24"/>
+        </w:rPr>
+        <w:t xml:space="preserve"> </w:t>
       </w:r>
       <w:r>
         <w:rPr>
@@ -7389,7 +7487,7 @@
           <w:sz w:val="24"/>
           <w:szCs w:val="24"/>
         </w:rPr>
-        <w:t xml:space="preserve">je TypeScript, což je nadstavba pro JavaScript, která poskytuje typovou kontrolu a </w:t>
+        <w:t xml:space="preserve">je TypeScript, což je nadstavba pro JavaScript, která </w:t>
       </w:r>
       <w:r>
         <w:rPr>
@@ -7397,7 +7495,21 @@
           <w:szCs w:val="24"/>
         </w:rPr>
         <w:lastRenderedPageBreak/>
-        <w:t>další vlastnosti, které jsou používány v objektových jazycích</w:t>
+        <w:t>poskytuje typovou kontrolu a další vlastnosti, které jsou</w:t>
+      </w:r>
+      <w:r>
+        <w:rPr>
+          <w:sz w:val="24"/>
+          <w:szCs w:val="24"/>
+        </w:rPr>
+        <w:t xml:space="preserve"> běžně</w:t>
+      </w:r>
+      <w:r>
+        <w:rPr>
+          <w:sz w:val="24"/>
+          <w:szCs w:val="24"/>
+        </w:rPr>
+        <w:t xml:space="preserve"> používány v objektových jazycích</w:t>
       </w:r>
       <w:r>
         <w:rPr>
@@ -7614,16 +7726,7 @@
           <w:sz w:val="24"/>
           <w:szCs w:val="24"/>
         </w:rPr>
-        <w:t>ásobil počet ko</w:t>
-      </w:r>
-      <w:bookmarkStart w:id="0" w:name="_GoBack"/>
-      <w:bookmarkEnd w:id="0"/>
-      <w:r>
-        <w:rPr>
-          <w:sz w:val="24"/>
-          <w:szCs w:val="24"/>
-        </w:rPr>
-        <w:t xml:space="preserve">ntributorů, v porovnání s Go, které dosáhlo pouze </w:t>
+        <w:t xml:space="preserve">ásobil počet kontributorů, v porovnání s Go, které dosáhlo pouze </w:t>
       </w:r>
       <w:r>
         <w:rPr>
@@ -7767,7 +7870,35 @@
           <w:sz w:val="24"/>
           <w:szCs w:val="24"/>
         </w:rPr>
-        <w:t>Třetí statistikou jsou naopak největší procentuální odliv</w:t>
+        <w:t>Třetí statistik</w:t>
+      </w:r>
+      <w:r>
+        <w:rPr>
+          <w:sz w:val="24"/>
+          <w:szCs w:val="24"/>
+        </w:rPr>
+        <w:t xml:space="preserve">a </w:t>
+      </w:r>
+      <w:r>
+        <w:rPr>
+          <w:sz w:val="24"/>
+          <w:szCs w:val="24"/>
+        </w:rPr>
+        <w:t>naopak</w:t>
+      </w:r>
+      <w:r>
+        <w:rPr>
+          <w:sz w:val="24"/>
+          <w:szCs w:val="24"/>
+        </w:rPr>
+        <w:t xml:space="preserve"> zobrazuje</w:t>
+      </w:r>
+      <w:r>
+        <w:rPr>
+          <w:sz w:val="24"/>
+          <w:szCs w:val="24"/>
+        </w:rPr>
+        <w:t xml:space="preserve"> největší procentuální odliv</w:t>
       </w:r>
       <w:r>
         <w:rPr>
@@ -7781,14 +7912,133 @@
           <w:sz w:val="24"/>
           <w:szCs w:val="24"/>
         </w:rPr>
-        <w:t xml:space="preserve"> aktivních uživatelů od jazyků. Zde můžeme pozorovat, které jazyky stagnují v očích vývojářů, kteří je méně často využívají, respektive nepřispívají do repositářů s danou technologií</w:t>
-      </w:r>
-      <w:r>
-        <w:rPr>
-          <w:sz w:val="24"/>
-          <w:szCs w:val="24"/>
-        </w:rPr>
-        <w:t>. Ze serverových jazyků velmi upadá Ruby</w:t>
+        <w:t xml:space="preserve"> aktivních uživatelů od</w:t>
+      </w:r>
+      <w:r>
+        <w:rPr>
+          <w:sz w:val="24"/>
+          <w:szCs w:val="24"/>
+        </w:rPr>
+        <w:t xml:space="preserve"> programovacího</w:t>
+      </w:r>
+      <w:r>
+        <w:rPr>
+          <w:sz w:val="24"/>
+          <w:szCs w:val="24"/>
+        </w:rPr>
+        <w:t xml:space="preserve"> jazyk</w:t>
+      </w:r>
+      <w:r>
+        <w:rPr>
+          <w:sz w:val="24"/>
+          <w:szCs w:val="24"/>
+        </w:rPr>
+        <w:t>a</w:t>
+      </w:r>
+      <w:r>
+        <w:rPr>
+          <w:sz w:val="24"/>
+          <w:szCs w:val="24"/>
+        </w:rPr>
+        <w:t xml:space="preserve">. </w:t>
+      </w:r>
+      <w:r>
+        <w:rPr>
+          <w:sz w:val="24"/>
+          <w:szCs w:val="24"/>
+        </w:rPr>
+        <w:t>Na tomto grafu</w:t>
+      </w:r>
+      <w:r>
+        <w:rPr>
+          <w:sz w:val="24"/>
+          <w:szCs w:val="24"/>
+        </w:rPr>
+        <w:t xml:space="preserve"> můžeme </w:t>
+      </w:r>
+      <w:r>
+        <w:rPr>
+          <w:sz w:val="24"/>
+          <w:szCs w:val="24"/>
+        </w:rPr>
+        <w:t>sledovat</w:t>
+      </w:r>
+      <w:r>
+        <w:rPr>
+          <w:sz w:val="24"/>
+          <w:szCs w:val="24"/>
+        </w:rPr>
+        <w:t xml:space="preserve">, které jazyky </w:t>
+      </w:r>
+      <w:r>
+        <w:rPr>
+          <w:sz w:val="24"/>
+          <w:szCs w:val="24"/>
+        </w:rPr>
+        <w:t>upadají v zájmu</w:t>
+      </w:r>
+      <w:r>
+        <w:rPr>
+          <w:sz w:val="24"/>
+          <w:szCs w:val="24"/>
+        </w:rPr>
+        <w:t xml:space="preserve"> vývojářů, </w:t>
+      </w:r>
+      <w:r>
+        <w:rPr>
+          <w:sz w:val="24"/>
+          <w:szCs w:val="24"/>
+        </w:rPr>
+        <w:t>jenž</w:t>
+      </w:r>
+      <w:r>
+        <w:rPr>
+          <w:sz w:val="24"/>
+          <w:szCs w:val="24"/>
+        </w:rPr>
+        <w:t xml:space="preserve"> je méně </w:t>
+      </w:r>
+      <w:r>
+        <w:rPr>
+          <w:sz w:val="24"/>
+          <w:szCs w:val="24"/>
+        </w:rPr>
+        <w:t>častěji</w:t>
+      </w:r>
+      <w:r>
+        <w:rPr>
+          <w:sz w:val="24"/>
+          <w:szCs w:val="24"/>
+        </w:rPr>
+        <w:t xml:space="preserve"> využívají, respektive nepřispívají do repositářů</w:t>
+      </w:r>
+      <w:r>
+        <w:rPr>
+          <w:sz w:val="24"/>
+          <w:szCs w:val="24"/>
+        </w:rPr>
+        <w:t>, kde převládá daný jazyk</w:t>
+      </w:r>
+      <w:r>
+        <w:rPr>
+          <w:sz w:val="24"/>
+          <w:szCs w:val="24"/>
+        </w:rPr>
+        <w:t>. Ze serverových jazyků upadá</w:t>
+      </w:r>
+      <w:r>
+        <w:rPr>
+          <w:sz w:val="24"/>
+          <w:szCs w:val="24"/>
+        </w:rPr>
+        <w:t xml:space="preserve"> zvláště jazyk</w:t>
+      </w:r>
+      <w:r>
+        <w:rPr>
+          <w:sz w:val="24"/>
+          <w:szCs w:val="24"/>
+        </w:rPr>
+        <w:t xml:space="preserve"> Ruby</w:t>
       </w:r>
       <w:r>
         <w:rPr>
@@ -7809,14 +8059,78 @@
           <w:sz w:val="24"/>
           <w:szCs w:val="24"/>
         </w:rPr>
-        <w:t xml:space="preserve">inovativních jazyků, avšak PHP zůstává ve středu pozornosti, co se týče využívání. </w:t>
-      </w:r>
-      <w:r>
-        <w:rPr>
-          <w:sz w:val="24"/>
-          <w:szCs w:val="24"/>
-        </w:rPr>
-        <w:t>To potvrzuje průzkum W3Techs, který zkoumá technologie</w:t>
+        <w:t>inovativních jazyků</w:t>
+      </w:r>
+      <w:r>
+        <w:rPr>
+          <w:sz w:val="24"/>
+          <w:szCs w:val="24"/>
+        </w:rPr>
+        <w:t xml:space="preserve"> a rozšíření využívání JavaScriptu i na serverové straně</w:t>
+      </w:r>
+      <w:r>
+        <w:rPr>
+          <w:sz w:val="24"/>
+          <w:szCs w:val="24"/>
+        </w:rPr>
+        <w:t>, avšak PHP</w:t>
+      </w:r>
+      <w:r>
+        <w:rPr>
+          <w:sz w:val="24"/>
+          <w:szCs w:val="24"/>
+        </w:rPr>
+        <w:t xml:space="preserve"> všeobecně</w:t>
+      </w:r>
+      <w:r>
+        <w:rPr>
+          <w:sz w:val="24"/>
+          <w:szCs w:val="24"/>
+        </w:rPr>
+        <w:t xml:space="preserve"> zůstává ve středu </w:t>
+      </w:r>
+      <w:r>
+        <w:rPr>
+          <w:sz w:val="24"/>
+          <w:szCs w:val="24"/>
+        </w:rPr>
+        <w:lastRenderedPageBreak/>
+        <w:t>pozornosti, co se týče využívání</w:t>
+      </w:r>
+      <w:r>
+        <w:rPr>
+          <w:sz w:val="24"/>
+          <w:szCs w:val="24"/>
+        </w:rPr>
+        <w:t xml:space="preserve"> pro tvorbu webových aplikací</w:t>
+      </w:r>
+      <w:r>
+        <w:rPr>
+          <w:sz w:val="24"/>
+          <w:szCs w:val="24"/>
+        </w:rPr>
+        <w:t xml:space="preserve">. </w:t>
+      </w:r>
+      <w:r>
+        <w:rPr>
+          <w:sz w:val="24"/>
+          <w:szCs w:val="24"/>
+        </w:rPr>
+        <w:t>To</w:t>
+      </w:r>
+      <w:r>
+        <w:rPr>
+          <w:sz w:val="24"/>
+          <w:szCs w:val="24"/>
+        </w:rPr>
+        <w:t>to</w:t>
+      </w:r>
+      <w:r>
+        <w:rPr>
+          <w:sz w:val="24"/>
+          <w:szCs w:val="24"/>
+        </w:rPr>
+        <w:t xml:space="preserve"> potvrzuje průzkum W3Techs, který zkoumá technologie</w:t>
       </w:r>
       <w:r>
         <w:rPr>
@@ -7851,27 +8165,6 @@
           <w:sz w:val="24"/>
           <w:szCs w:val="24"/>
         </w:rPr>
-        <w:t xml:space="preserve"> kdy</w:t>
-      </w:r>
-      <w:r>
-        <w:rPr>
-          <w:sz w:val="24"/>
-          <w:szCs w:val="24"/>
-        </w:rPr>
-        <w:t xml:space="preserve"> statistik</w:t>
-      </w:r>
-      <w:r>
-        <w:rPr>
-          <w:sz w:val="24"/>
-          <w:szCs w:val="24"/>
-        </w:rPr>
-        <w:t>a</w:t>
-      </w:r>
-      <w:r>
-        <w:rPr>
-          <w:sz w:val="24"/>
-          <w:szCs w:val="24"/>
-        </w:rPr>
         <w:t xml:space="preserve"> </w:t>
       </w:r>
       <w:r>
@@ -7879,47 +8172,98 @@
           <w:sz w:val="24"/>
           <w:szCs w:val="24"/>
         </w:rPr>
-        <w:lastRenderedPageBreak/>
-        <w:t xml:space="preserve">vychází z </w:t>
-      </w:r>
-      <w:r>
-        <w:rPr>
-          <w:sz w:val="24"/>
-          <w:szCs w:val="24"/>
-        </w:rPr>
-        <w:t>horních 10 miliónů stránek</w:t>
-      </w:r>
-      <w:r>
-        <w:rPr>
-          <w:sz w:val="24"/>
-          <w:szCs w:val="24"/>
-        </w:rPr>
-        <w:t xml:space="preserve"> dle návštěvnosti</w:t>
-      </w:r>
-      <w:r>
-        <w:rPr>
-          <w:sz w:val="24"/>
-          <w:szCs w:val="24"/>
-        </w:rPr>
-        <w:t>. Za zmínku stojí i pokles jazyka Perl, který byl zmíněn v kapitole o historii vývoje.</w:t>
-      </w:r>
-      <w:r>
-        <w:rPr>
-          <w:noProof/>
+        <w:t>které se</w:t>
+      </w:r>
+      <w:r>
+        <w:rPr>
           <w:sz w:val="24"/>
           <w:szCs w:val="24"/>
         </w:rPr>
         <w:t xml:space="preserve"> </w:t>
+      </w:r>
+      <w:r>
+        <w:rPr>
+          <w:sz w:val="24"/>
+          <w:szCs w:val="24"/>
+        </w:rPr>
+        <w:t>umístili</w:t>
+      </w:r>
+      <w:r>
+        <w:rPr>
+          <w:sz w:val="24"/>
+          <w:szCs w:val="24"/>
+        </w:rPr>
+        <w:t xml:space="preserve"> </w:t>
+      </w:r>
+      <w:r>
+        <w:rPr>
+          <w:sz w:val="24"/>
+          <w:szCs w:val="24"/>
+        </w:rPr>
+        <w:t>v</w:t>
+      </w:r>
+      <w:r>
+        <w:rPr>
+          <w:sz w:val="24"/>
+          <w:szCs w:val="24"/>
+        </w:rPr>
+        <w:t> prvních</w:t>
+      </w:r>
+      <w:r>
+        <w:rPr>
+          <w:sz w:val="24"/>
+          <w:szCs w:val="24"/>
+        </w:rPr>
+        <w:t xml:space="preserve"> 10 milió</w:t>
+      </w:r>
+      <w:r>
+        <w:rPr>
+          <w:sz w:val="24"/>
+          <w:szCs w:val="24"/>
+        </w:rPr>
+        <w:t>nech</w:t>
+      </w:r>
+      <w:r>
+        <w:rPr>
+          <w:sz w:val="24"/>
+          <w:szCs w:val="24"/>
+        </w:rPr>
+        <w:t xml:space="preserve"> </w:t>
+      </w:r>
+      <w:r>
+        <w:rPr>
+          <w:sz w:val="24"/>
+          <w:szCs w:val="24"/>
+        </w:rPr>
+        <w:t>dle návštěvnosti</w:t>
+      </w:r>
+      <w:r>
+        <w:rPr>
+          <w:sz w:val="24"/>
+          <w:szCs w:val="24"/>
+        </w:rPr>
+        <w:t>.</w:t>
+      </w:r>
+      <w:r>
+        <w:rPr>
+          <w:sz w:val="24"/>
+          <w:szCs w:val="24"/>
+        </w:rPr>
+        <w:t xml:space="preserve"> Z toho PHP využívá téměř 8 miliónů nejnavštěvovanějších stránek světa.</w:t>
+      </w:r>
+      <w:r>
+        <w:rPr>
+          <w:sz w:val="24"/>
+          <w:szCs w:val="24"/>
+        </w:rPr>
+        <w:t xml:space="preserve"> Za zmínku stojí i pokles jazyka Perl, který byl zmíněn v kapitole o historii vývoje.</w:t>
       </w:r>
     </w:p>
     <w:p>
       <w:pPr>
+        <w:keepNext/>
         <w:spacing w:line="360" w:lineRule="auto"/>
         <w:jc w:val="center"/>
-        <w:rPr>
-          <w:sz w:val="24"/>
-          <w:szCs w:val="24"/>
-        </w:rPr>
       </w:pPr>
       <w:r>
         <w:rPr>
@@ -7982,26 +8326,39 @@
     </w:p>
     <w:p>
       <w:pPr>
-        <w:spacing w:line="360" w:lineRule="auto"/>
-        <w:jc w:val="both"/>
-        <w:rPr>
-          <w:noProof/>
+        <w:pStyle w:val="Titulek"/>
+        <w:jc w:val="center"/>
+        <w:rPr>
+          <w:sz w:val="24"/>
+          <w:szCs w:val="24"/>
         </w:rPr>
       </w:pPr>
+      <w:r>
+        <w:t xml:space="preserve">Obrázek </w:t>
+      </w:r>
+      <w:fldSimple w:instr=" SEQ Obrázek \* ARABIC ">
+        <w:r>
+          <w:rPr>
+            <w:noProof/>
+          </w:rPr>
+          <w:t>5</w:t>
+        </w:r>
+      </w:fldSimple>
+      <w:r>
+        <w:t xml:space="preserve"> Úbytek aktivních uživatelů</w:t>
+      </w:r>
     </w:p>
     <w:p>
       <w:pPr>
+        <w:keepNext/>
         <w:spacing w:line="360" w:lineRule="auto"/>
-        <w:jc w:val="center"/>
-        <w:rPr>
-          <w:sz w:val="24"/>
-          <w:szCs w:val="24"/>
-        </w:rPr>
+        <w:jc w:val="right"/>
       </w:pPr>
       <w:r>
         <w:rPr>
           <w:noProof/>
         </w:rPr>
+        <w:lastRenderedPageBreak/>
         <w:drawing>
           <wp:inline distT="0" distB="0" distL="0" distR="0" wp14:anchorId="7C31F877" wp14:editId="2415D5D5">
             <wp:extent cx="5090583" cy="3200400"/>
@@ -8057,6 +8414,33 @@
     </w:p>
     <w:p>
       <w:pPr>
+        <w:pStyle w:val="Titulek"/>
+        <w:jc w:val="center"/>
+        <w:rPr>
+          <w:sz w:val="24"/>
+          <w:szCs w:val="24"/>
+        </w:rPr>
+      </w:pPr>
+      <w:r>
+        <w:t xml:space="preserve">Obrázek </w:t>
+      </w:r>
+      <w:fldSimple w:instr=" SEQ Obrázek \* ARABIC ">
+        <w:r>
+          <w:rPr>
+            <w:noProof/>
+          </w:rPr>
+          <w:t>6</w:t>
+        </w:r>
+      </w:fldSimple>
+      <w:r>
+        <w:t xml:space="preserve"> Průzkum společnosti </w:t>
+      </w:r>
+      <w:r>
+        <w:t>W3Techs</w:t>
+      </w:r>
+    </w:p>
+    <w:p>
+      <w:pPr>
         <w:spacing w:line="360" w:lineRule="auto"/>
         <w:jc w:val="both"/>
         <w:rPr>
@@ -8079,8 +8463,14 @@
           <w:sz w:val="24"/>
           <w:szCs w:val="24"/>
         </w:rPr>
-        <w:lastRenderedPageBreak/>
-        <w:t>Zajímav</w:t>
+        <w:t>Poslední z</w:t>
+      </w:r>
+      <w:r>
+        <w:rPr>
+          <w:sz w:val="24"/>
+          <w:szCs w:val="24"/>
+        </w:rPr>
+        <w:t>ajímav</w:t>
       </w:r>
       <w:r>
         <w:rPr>
@@ -8185,17 +8575,14 @@
           <w:sz w:val="24"/>
           <w:szCs w:val="24"/>
         </w:rPr>
-        <w:t xml:space="preserve">. </w:t>
+        <w:t>.</w:t>
       </w:r>
     </w:p>
     <w:p>
       <w:pPr>
+        <w:keepNext/>
         <w:spacing w:line="360" w:lineRule="auto"/>
         <w:jc w:val="both"/>
-        <w:rPr>
-          <w:sz w:val="24"/>
-          <w:szCs w:val="24"/>
-        </w:rPr>
       </w:pPr>
       <w:r>
         <w:rPr>
@@ -8203,8 +8590,9 @@
           <w:sz w:val="24"/>
           <w:szCs w:val="24"/>
         </w:rPr>
+        <w:lastRenderedPageBreak/>
         <w:drawing>
-          <wp:inline distT="0" distB="0" distL="0" distR="0">
+          <wp:inline distT="0" distB="0" distL="0" distR="0" wp14:anchorId="7458E2DF" wp14:editId="11046872">
             <wp:extent cx="5753100" cy="3784600"/>
             <wp:effectExtent l="0" t="0" r="0" b="6350"/>
             <wp:docPr id="11" name="Obrázek 11"/>
@@ -8255,271 +8643,32 @@
     </w:p>
     <w:p>
       <w:pPr>
-        <w:spacing w:line="360" w:lineRule="auto"/>
-        <w:jc w:val="both"/>
+        <w:pStyle w:val="Titulek"/>
+        <w:jc w:val="center"/>
         <w:rPr>
           <w:sz w:val="24"/>
           <w:szCs w:val="24"/>
         </w:rPr>
       </w:pPr>
       <w:r>
-        <w:rPr>
-          <w:sz w:val="24"/>
-          <w:szCs w:val="24"/>
-        </w:rPr>
-        <w:t>Výše zmíněné výzkumy byly spíše zaměřeny na tvrdá</w:t>
-      </w:r>
-      <w:r>
-        <w:rPr>
-          <w:sz w:val="24"/>
-          <w:szCs w:val="24"/>
-        </w:rPr>
+        <w:t xml:space="preserve">Obrázek </w:t>
+      </w:r>
+      <w:fldSimple w:instr=" SEQ Obrázek \* ARABIC ">
+        <w:r>
+          <w:rPr>
+            <w:noProof/>
+          </w:rPr>
+          <w:t>7</w:t>
+        </w:r>
+      </w:fldSimple>
+      <w:r>
         <w:t xml:space="preserve"> </w:t>
       </w:r>
       <w:r>
-        <w:rPr>
-          <w:sz w:val="24"/>
-          <w:szCs w:val="24"/>
-        </w:rPr>
-        <w:t>a technologicky orientována</w:t>
-      </w:r>
-      <w:r>
-        <w:rPr>
-          <w:sz w:val="24"/>
-          <w:szCs w:val="24"/>
-        </w:rPr>
-        <w:t xml:space="preserve"> data</w:t>
-      </w:r>
-      <w:r>
-        <w:rPr>
-          <w:sz w:val="24"/>
-          <w:szCs w:val="24"/>
-        </w:rPr>
-        <w:t xml:space="preserve">. Pro srovnání jsem zvolil několik výzkumů mezi samotnými vývojáři, které by měli korelovat s výše uvedenými statistikami. </w:t>
-      </w:r>
-      <w:r>
-        <w:rPr>
-          <w:sz w:val="24"/>
-          <w:szCs w:val="24"/>
-        </w:rPr>
-        <w:t>První statistikou je každoroční průzkum mezi vývojáři, který provádí společnost JetBrains</w:t>
-      </w:r>
-      <w:r>
-        <w:rPr>
-          <w:sz w:val="24"/>
-          <w:szCs w:val="24"/>
-        </w:rPr>
-        <w:t xml:space="preserve">. </w:t>
-      </w:r>
-      <w:r>
-        <w:rPr>
-          <w:sz w:val="24"/>
-          <w:szCs w:val="24"/>
-        </w:rPr>
-        <w:t>Anketa byla k roku 2018 c</w:t>
-      </w:r>
-      <w:r>
-        <w:rPr>
-          <w:sz w:val="24"/>
-          <w:szCs w:val="24"/>
-        </w:rPr>
-        <w:t>elkem</w:t>
-      </w:r>
-      <w:r>
-        <w:rPr>
-          <w:sz w:val="24"/>
-          <w:szCs w:val="24"/>
-        </w:rPr>
-        <w:t xml:space="preserve"> v ní</w:t>
-      </w:r>
-      <w:r>
-        <w:rPr>
-          <w:sz w:val="24"/>
-          <w:szCs w:val="24"/>
-        </w:rPr>
-        <w:t xml:space="preserve"> bylo dotazováno přes třináct tisíc vývojářů, ve statistice bylo zastoupenou 58 % backend vývojářů. Jednou ze statistik by</w:t>
-      </w:r>
-      <w:r>
-        <w:rPr>
-          <w:sz w:val="24"/>
-          <w:szCs w:val="24"/>
-        </w:rPr>
-        <w:t>la otázka</w:t>
-      </w:r>
-      <w:r>
-        <w:rPr>
-          <w:sz w:val="24"/>
-          <w:szCs w:val="24"/>
-        </w:rPr>
-        <w:t xml:space="preserve">, </w:t>
-      </w:r>
-      <w:r>
-        <w:rPr>
-          <w:sz w:val="24"/>
-          <w:szCs w:val="24"/>
-        </w:rPr>
-        <w:t>který jazyk se začnou učit, nebo budou pokračovat v jeho osvojování</w:t>
-      </w:r>
-      <w:r>
-        <w:rPr>
-          <w:sz w:val="24"/>
-          <w:szCs w:val="24"/>
-        </w:rPr>
-        <w:t xml:space="preserve"> </w:t>
-      </w:r>
-      <w:r>
-        <w:rPr>
-          <w:sz w:val="24"/>
-          <w:szCs w:val="24"/>
-        </w:rPr>
-        <w:t xml:space="preserve">v roce 2019. Výsledky korelují s výše uvedenými statistikami, oproti nim zde ale více dominuje jazyk Kotlin, který předběhl mnoho známých a populárních jazyků. Tento jev mohl být </w:t>
-      </w:r>
-      <w:r>
-        <w:rPr>
-          <w:sz w:val="24"/>
-          <w:szCs w:val="24"/>
-        </w:rPr>
-        <w:t>způsoben</w:t>
-      </w:r>
-      <w:r>
-        <w:rPr>
-          <w:sz w:val="24"/>
-          <w:szCs w:val="24"/>
-        </w:rPr>
-        <w:t xml:space="preserve"> lehk</w:t>
-      </w:r>
-      <w:r>
-        <w:rPr>
-          <w:sz w:val="24"/>
-          <w:szCs w:val="24"/>
-        </w:rPr>
-        <w:t>ým</w:t>
-      </w:r>
-      <w:r>
-        <w:rPr>
-          <w:sz w:val="24"/>
-          <w:szCs w:val="24"/>
-        </w:rPr>
-        <w:t xml:space="preserve"> zkreslení</w:t>
-      </w:r>
-      <w:r>
-        <w:rPr>
-          <w:sz w:val="24"/>
-          <w:szCs w:val="24"/>
-        </w:rPr>
-        <w:t>m</w:t>
-      </w:r>
-      <w:r>
-        <w:rPr>
-          <w:sz w:val="24"/>
-          <w:szCs w:val="24"/>
-        </w:rPr>
-        <w:t xml:space="preserve"> díky zacílení</w:t>
-      </w:r>
-      <w:r>
-        <w:rPr>
-          <w:sz w:val="24"/>
-          <w:szCs w:val="24"/>
-        </w:rPr>
-        <w:t xml:space="preserve"> sběru</w:t>
-      </w:r>
-      <w:r>
-        <w:rPr>
-          <w:sz w:val="24"/>
-          <w:szCs w:val="24"/>
-        </w:rPr>
-        <w:t xml:space="preserve"> dotazníků </w:t>
-      </w:r>
-      <w:r>
-        <w:rPr>
-          <w:sz w:val="24"/>
-          <w:szCs w:val="24"/>
-        </w:rPr>
-        <w:t>v okruzích</w:t>
-      </w:r>
-      <w:r>
-        <w:rPr>
-          <w:sz w:val="24"/>
-          <w:szCs w:val="24"/>
-        </w:rPr>
-        <w:t xml:space="preserve"> uživatel</w:t>
-      </w:r>
-      <w:r>
-        <w:rPr>
-          <w:sz w:val="24"/>
-          <w:szCs w:val="24"/>
-        </w:rPr>
-        <w:t>ů</w:t>
-      </w:r>
-      <w:r>
-        <w:rPr>
-          <w:sz w:val="24"/>
-          <w:szCs w:val="24"/>
-        </w:rPr>
-        <w:t xml:space="preserve"> či jinak spřízněn</w:t>
-      </w:r>
-      <w:r>
-        <w:rPr>
-          <w:sz w:val="24"/>
-          <w:szCs w:val="24"/>
-        </w:rPr>
-        <w:t xml:space="preserve">ých </w:t>
-      </w:r>
-      <w:r>
-        <w:rPr>
-          <w:sz w:val="24"/>
-          <w:szCs w:val="24"/>
-        </w:rPr>
-        <w:t>osoby</w:t>
-      </w:r>
-      <w:r>
-        <w:rPr>
-          <w:sz w:val="24"/>
-          <w:szCs w:val="24"/>
-        </w:rPr>
-        <w:t xml:space="preserve"> s firmou JetBrains. Firma JetBrains vyvíjí jazyk Kotlin, tím pádem je pravděpodobnost že dotazník zasáhl právě velkou část Kotlin komunity a také Java vývojáře pro které firma vytváří IDE</w:t>
-      </w:r>
-      <w:r>
-        <w:rPr>
-          <w:sz w:val="24"/>
-          <w:szCs w:val="24"/>
-        </w:rPr>
-        <w:t xml:space="preserve"> Idea</w:t>
-      </w:r>
-      <w:r>
-        <w:rPr>
-          <w:sz w:val="24"/>
-          <w:szCs w:val="24"/>
-        </w:rPr>
-        <w:t xml:space="preserve"> Intelli</w:t>
-      </w:r>
-      <w:r>
-        <w:rPr>
-          <w:sz w:val="24"/>
-          <w:szCs w:val="24"/>
-        </w:rPr>
-        <w:t>J</w:t>
-      </w:r>
-      <w:r>
-        <w:rPr>
-          <w:sz w:val="24"/>
-          <w:szCs w:val="24"/>
-        </w:rPr>
-        <w:t>, jelikož většina příznivců Kotlinu se rekrutuje</w:t>
-      </w:r>
-      <w:r>
-        <w:rPr>
-          <w:sz w:val="24"/>
-          <w:szCs w:val="24"/>
-        </w:rPr>
-        <w:t xml:space="preserve"> právě</w:t>
-      </w:r>
-      <w:r>
-        <w:rPr>
-          <w:sz w:val="24"/>
-          <w:szCs w:val="24"/>
-        </w:rPr>
-        <w:t xml:space="preserve"> z Java komunity.</w:t>
+        <w:t>Počet</w:t>
+      </w:r>
+      <w:r>
+        <w:t xml:space="preserve"> aktivních uživatelů funkcionálních jazyků</w:t>
       </w:r>
     </w:p>
     <w:p>
@@ -8535,11 +8684,729 @@
     <w:p>
       <w:pPr>
         <w:spacing w:line="360" w:lineRule="auto"/>
+        <w:jc w:val="both"/>
+        <w:rPr>
+          <w:sz w:val="24"/>
+          <w:szCs w:val="24"/>
+        </w:rPr>
+      </w:pPr>
+      <w:r>
+        <w:rPr>
+          <w:sz w:val="24"/>
+          <w:szCs w:val="24"/>
+        </w:rPr>
+        <w:t xml:space="preserve">Výše zmíněné </w:t>
+      </w:r>
+      <w:r>
+        <w:rPr>
+          <w:sz w:val="24"/>
+          <w:szCs w:val="24"/>
+        </w:rPr>
+        <w:t>statistiky</w:t>
+      </w:r>
+      <w:r>
+        <w:rPr>
+          <w:sz w:val="24"/>
+          <w:szCs w:val="24"/>
+        </w:rPr>
+        <w:t xml:space="preserve"> byly spíše zaměřeny na technologicky orientována</w:t>
+      </w:r>
+      <w:r>
+        <w:rPr>
+          <w:sz w:val="24"/>
+          <w:szCs w:val="24"/>
+        </w:rPr>
+        <w:t xml:space="preserve">, tzv. </w:t>
+      </w:r>
+      <w:r>
+        <w:rPr>
+          <w:sz w:val="24"/>
+          <w:szCs w:val="24"/>
+        </w:rPr>
+        <w:t>tvrdá</w:t>
+      </w:r>
+      <w:r>
+        <w:rPr>
+          <w:sz w:val="24"/>
+          <w:szCs w:val="24"/>
+        </w:rPr>
+        <w:t xml:space="preserve"> data</w:t>
+      </w:r>
+      <w:r>
+        <w:rPr>
+          <w:sz w:val="24"/>
+          <w:szCs w:val="24"/>
+        </w:rPr>
+        <w:t xml:space="preserve">. Pro srovnání jsem zvolil několik </w:t>
+      </w:r>
+      <w:r>
+        <w:rPr>
+          <w:sz w:val="24"/>
+          <w:szCs w:val="24"/>
+        </w:rPr>
+        <w:t>průzkumů</w:t>
+      </w:r>
+      <w:r>
+        <w:rPr>
+          <w:sz w:val="24"/>
+          <w:szCs w:val="24"/>
+        </w:rPr>
+        <w:t xml:space="preserve"> mezi samotnými vývojáři, které by měli korelovat s výše uvedenými statistikami. </w:t>
+      </w:r>
+      <w:r>
+        <w:rPr>
+          <w:sz w:val="24"/>
+          <w:szCs w:val="24"/>
+        </w:rPr>
+        <w:t>První statistikou je každoroční průzkum mezi vývojáři, který provádí společnost JetBrains</w:t>
+      </w:r>
+      <w:r>
+        <w:rPr>
+          <w:sz w:val="24"/>
+          <w:szCs w:val="24"/>
+        </w:rPr>
+        <w:t xml:space="preserve">. </w:t>
+      </w:r>
+      <w:r>
+        <w:rPr>
+          <w:sz w:val="24"/>
+          <w:szCs w:val="24"/>
+        </w:rPr>
+        <w:t>Anket</w:t>
+      </w:r>
+      <w:r>
+        <w:rPr>
+          <w:sz w:val="24"/>
+          <w:szCs w:val="24"/>
+        </w:rPr>
+        <w:t>y</w:t>
+      </w:r>
+      <w:r>
+        <w:rPr>
+          <w:sz w:val="24"/>
+          <w:szCs w:val="24"/>
+        </w:rPr>
+        <w:t xml:space="preserve"> byl</w:t>
+      </w:r>
+      <w:r>
+        <w:rPr>
+          <w:sz w:val="24"/>
+          <w:szCs w:val="24"/>
+        </w:rPr>
+        <w:t>y</w:t>
+      </w:r>
+      <w:r>
+        <w:rPr>
+          <w:sz w:val="24"/>
+          <w:szCs w:val="24"/>
+        </w:rPr>
+        <w:t xml:space="preserve"> k rok</w:t>
+      </w:r>
+      <w:r>
+        <w:rPr>
+          <w:sz w:val="24"/>
+          <w:szCs w:val="24"/>
+        </w:rPr>
+        <w:t>u</w:t>
+      </w:r>
+      <w:r>
+        <w:rPr>
+          <w:sz w:val="24"/>
+          <w:szCs w:val="24"/>
+        </w:rPr>
+        <w:t xml:space="preserve"> 2018</w:t>
+      </w:r>
+      <w:r>
+        <w:rPr>
+          <w:sz w:val="24"/>
+          <w:szCs w:val="24"/>
+        </w:rPr>
+        <w:t xml:space="preserve"> a</w:t>
+      </w:r>
+      <w:r>
+        <w:rPr>
+          <w:sz w:val="24"/>
+          <w:szCs w:val="24"/>
+        </w:rPr>
+        <w:t xml:space="preserve"> částečné výsledky z</w:t>
+      </w:r>
+      <w:r>
+        <w:rPr>
+          <w:sz w:val="24"/>
+          <w:szCs w:val="24"/>
+        </w:rPr>
+        <w:t>a</w:t>
+      </w:r>
+      <w:r>
+        <w:rPr>
+          <w:sz w:val="24"/>
+          <w:szCs w:val="24"/>
+        </w:rPr>
+        <w:t xml:space="preserve"> rok</w:t>
+      </w:r>
+      <w:r>
+        <w:rPr>
+          <w:sz w:val="24"/>
+          <w:szCs w:val="24"/>
+        </w:rPr>
+        <w:t xml:space="preserve"> 2019</w:t>
+      </w:r>
+      <w:r>
+        <w:rPr>
+          <w:sz w:val="24"/>
+          <w:szCs w:val="24"/>
+        </w:rPr>
+        <w:t>.</w:t>
+      </w:r>
+      <w:r>
+        <w:rPr>
+          <w:sz w:val="24"/>
+          <w:szCs w:val="24"/>
+        </w:rPr>
+        <w:t xml:space="preserve"> </w:t>
+      </w:r>
+      <w:r>
+        <w:rPr>
+          <w:sz w:val="24"/>
+          <w:szCs w:val="24"/>
+        </w:rPr>
+        <w:t>C</w:t>
+      </w:r>
+      <w:r>
+        <w:rPr>
+          <w:sz w:val="24"/>
+          <w:szCs w:val="24"/>
+        </w:rPr>
+        <w:t>elkem</w:t>
+      </w:r>
+      <w:r>
+        <w:rPr>
+          <w:sz w:val="24"/>
+          <w:szCs w:val="24"/>
+        </w:rPr>
+        <w:t xml:space="preserve"> v ní</w:t>
+      </w:r>
+      <w:r>
+        <w:rPr>
+          <w:sz w:val="24"/>
+          <w:szCs w:val="24"/>
+        </w:rPr>
+        <w:t xml:space="preserve"> bylo dotazováno přes třináct tisíc vývojářů</w:t>
+      </w:r>
+      <w:r>
+        <w:rPr>
+          <w:sz w:val="24"/>
+          <w:szCs w:val="24"/>
+        </w:rPr>
+        <w:t xml:space="preserve"> a ve </w:t>
+      </w:r>
+      <w:r>
+        <w:rPr>
+          <w:sz w:val="24"/>
+          <w:szCs w:val="24"/>
+        </w:rPr>
+        <w:t>statistice bylo zastoupeno 58 % backend vývojářů. Jednou z</w:t>
+      </w:r>
+      <w:r>
+        <w:rPr>
+          <w:sz w:val="24"/>
+          <w:szCs w:val="24"/>
+        </w:rPr>
+        <w:t xml:space="preserve"> otázek </w:t>
+      </w:r>
+      <w:r>
+        <w:rPr>
+          <w:sz w:val="24"/>
+          <w:szCs w:val="24"/>
+        </w:rPr>
+        <w:t>by</w:t>
+      </w:r>
+      <w:r>
+        <w:rPr>
+          <w:sz w:val="24"/>
+          <w:szCs w:val="24"/>
+        </w:rPr>
+        <w:t>l</w:t>
+      </w:r>
+      <w:r>
+        <w:rPr>
+          <w:sz w:val="24"/>
+          <w:szCs w:val="24"/>
+        </w:rPr>
+        <w:t xml:space="preserve"> dotaz</w:t>
+      </w:r>
+      <w:r>
+        <w:rPr>
+          <w:sz w:val="24"/>
+          <w:szCs w:val="24"/>
+        </w:rPr>
+        <w:t xml:space="preserve">, </w:t>
+      </w:r>
+      <w:r>
+        <w:rPr>
+          <w:sz w:val="24"/>
+          <w:szCs w:val="24"/>
+        </w:rPr>
+        <w:t>který jazyk se začnou učit, nebo budou pokračovat v jeho osvojování</w:t>
+      </w:r>
+      <w:r>
+        <w:rPr>
+          <w:sz w:val="24"/>
+          <w:szCs w:val="24"/>
+        </w:rPr>
+        <w:t xml:space="preserve"> </w:t>
+      </w:r>
+      <w:r>
+        <w:rPr>
+          <w:sz w:val="24"/>
+          <w:szCs w:val="24"/>
+        </w:rPr>
+        <w:t xml:space="preserve">v roce 2019. Výsledky korelují s výše uvedenými statistikami, oproti nim zde ale více dominuje jazyk Kotlin, který předběhl mnoho známých a populárních jazyků. Tento jev mohl být </w:t>
+      </w:r>
+      <w:r>
+        <w:rPr>
+          <w:sz w:val="24"/>
+          <w:szCs w:val="24"/>
+        </w:rPr>
+        <w:t>způsoben</w:t>
+      </w:r>
+      <w:r>
+        <w:rPr>
+          <w:sz w:val="24"/>
+          <w:szCs w:val="24"/>
+        </w:rPr>
+        <w:t xml:space="preserve"> lehk</w:t>
+      </w:r>
+      <w:r>
+        <w:rPr>
+          <w:sz w:val="24"/>
+          <w:szCs w:val="24"/>
+        </w:rPr>
+        <w:t>ým</w:t>
+      </w:r>
+      <w:r>
+        <w:rPr>
+          <w:sz w:val="24"/>
+          <w:szCs w:val="24"/>
+        </w:rPr>
+        <w:t xml:space="preserve"> zkreslení</w:t>
+      </w:r>
+      <w:r>
+        <w:rPr>
+          <w:sz w:val="24"/>
+          <w:szCs w:val="24"/>
+        </w:rPr>
+        <w:t>m</w:t>
+      </w:r>
+      <w:r>
+        <w:rPr>
+          <w:sz w:val="24"/>
+          <w:szCs w:val="24"/>
+        </w:rPr>
+        <w:t xml:space="preserve"> díky zacílení</w:t>
+      </w:r>
+      <w:r>
+        <w:rPr>
+          <w:sz w:val="24"/>
+          <w:szCs w:val="24"/>
+        </w:rPr>
+        <w:t xml:space="preserve"> sběru</w:t>
+      </w:r>
+      <w:r>
+        <w:rPr>
+          <w:sz w:val="24"/>
+          <w:szCs w:val="24"/>
+        </w:rPr>
+        <w:t xml:space="preserve"> dotazníků </w:t>
+      </w:r>
+      <w:r>
+        <w:rPr>
+          <w:sz w:val="24"/>
+          <w:szCs w:val="24"/>
+        </w:rPr>
+        <w:t>v okruzích</w:t>
+      </w:r>
+      <w:r>
+        <w:rPr>
+          <w:sz w:val="24"/>
+          <w:szCs w:val="24"/>
+        </w:rPr>
+        <w:t xml:space="preserve"> uživatel</w:t>
+      </w:r>
+      <w:r>
+        <w:rPr>
+          <w:sz w:val="24"/>
+          <w:szCs w:val="24"/>
+        </w:rPr>
+        <w:t>ů</w:t>
+      </w:r>
+      <w:r>
+        <w:rPr>
+          <w:sz w:val="24"/>
+          <w:szCs w:val="24"/>
+        </w:rPr>
+        <w:t xml:space="preserve"> či jinak spřízněn</w:t>
+      </w:r>
+      <w:r>
+        <w:rPr>
+          <w:sz w:val="24"/>
+          <w:szCs w:val="24"/>
+        </w:rPr>
+        <w:t xml:space="preserve">ých </w:t>
+      </w:r>
+      <w:r>
+        <w:rPr>
+          <w:sz w:val="24"/>
+          <w:szCs w:val="24"/>
+        </w:rPr>
+        <w:t>osoby</w:t>
+      </w:r>
+      <w:r>
+        <w:rPr>
+          <w:sz w:val="24"/>
+          <w:szCs w:val="24"/>
+        </w:rPr>
+        <w:t xml:space="preserve"> s firmou JetBrains. Firma JetBrains vyvíjí jazyk Kotlin, tím pádem je pravděpodobnost že dotazník zasáhl právě velkou část Kotlin komunity a také Java vývojáře pro které firma vytváří IDE</w:t>
+      </w:r>
+      <w:r>
+        <w:rPr>
+          <w:sz w:val="24"/>
+          <w:szCs w:val="24"/>
+        </w:rPr>
+        <w:t xml:space="preserve"> Idea</w:t>
+      </w:r>
+      <w:r>
+        <w:rPr>
+          <w:sz w:val="24"/>
+          <w:szCs w:val="24"/>
+        </w:rPr>
+        <w:t xml:space="preserve"> Intelli</w:t>
+      </w:r>
+      <w:r>
+        <w:rPr>
+          <w:sz w:val="24"/>
+          <w:szCs w:val="24"/>
+        </w:rPr>
+        <w:t>J</w:t>
+      </w:r>
+      <w:r>
+        <w:rPr>
+          <w:sz w:val="24"/>
+          <w:szCs w:val="24"/>
+        </w:rPr>
+        <w:t>, jelikož většina příznivců Kotlinu se rekrutuje</w:t>
+      </w:r>
+      <w:r>
+        <w:rPr>
+          <w:sz w:val="24"/>
+          <w:szCs w:val="24"/>
+        </w:rPr>
+        <w:t xml:space="preserve"> právě</w:t>
+      </w:r>
+      <w:r>
+        <w:rPr>
+          <w:sz w:val="24"/>
+          <w:szCs w:val="24"/>
+        </w:rPr>
+        <w:t xml:space="preserve"> z Java komunity.</w:t>
+      </w:r>
+      <w:r>
+        <w:rPr>
+          <w:sz w:val="24"/>
+          <w:szCs w:val="24"/>
+        </w:rPr>
+        <w:t xml:space="preserve"> Mezi roky 2018 a 2019 v</w:t>
+      </w:r>
+      <w:r>
+        <w:rPr>
+          <w:sz w:val="24"/>
+          <w:szCs w:val="24"/>
+        </w:rPr>
+        <w:t> </w:t>
+      </w:r>
+      <w:r>
+        <w:rPr>
+          <w:sz w:val="24"/>
+          <w:szCs w:val="24"/>
+        </w:rPr>
+        <w:t>dotazníku</w:t>
+      </w:r>
+      <w:r>
+        <w:rPr>
+          <w:sz w:val="24"/>
+          <w:szCs w:val="24"/>
+        </w:rPr>
+        <w:t xml:space="preserve"> významně</w:t>
+      </w:r>
+      <w:r>
+        <w:rPr>
+          <w:sz w:val="24"/>
+          <w:szCs w:val="24"/>
+        </w:rPr>
+        <w:t xml:space="preserve"> vzrostl počet uživatelů Kotlinu, v roce 2018 ho aktivně používalo</w:t>
+      </w:r>
+      <w:r>
+        <w:rPr>
+          <w:sz w:val="24"/>
+          <w:szCs w:val="24"/>
+        </w:rPr>
+        <w:t xml:space="preserve"> pouze</w:t>
+      </w:r>
+      <w:r>
+        <w:rPr>
+          <w:sz w:val="24"/>
+          <w:szCs w:val="24"/>
+        </w:rPr>
+        <w:t xml:space="preserve"> 9 % dotazovaných a 13 % se ho chystalo využívat. Následující rok bylo již 16 % aktivních uživatelů a dalších 10 % se ho chystá</w:t>
+      </w:r>
+      <w:r>
+        <w:rPr>
+          <w:sz w:val="24"/>
+          <w:szCs w:val="24"/>
+        </w:rPr>
+        <w:t xml:space="preserve"> v budoucnu</w:t>
+      </w:r>
+      <w:r>
+        <w:rPr>
+          <w:sz w:val="24"/>
+          <w:szCs w:val="24"/>
+        </w:rPr>
+        <w:t xml:space="preserve"> </w:t>
+      </w:r>
+      <w:r>
+        <w:rPr>
+          <w:sz w:val="24"/>
+          <w:szCs w:val="24"/>
+        </w:rPr>
+        <w:lastRenderedPageBreak/>
+        <w:t xml:space="preserve">využívat. </w:t>
+      </w:r>
+      <w:r>
+        <w:rPr>
+          <w:sz w:val="24"/>
+          <w:szCs w:val="24"/>
+        </w:rPr>
+        <w:t>Průzkum také ukazuje</w:t>
+      </w:r>
+      <w:r>
+        <w:rPr>
+          <w:sz w:val="24"/>
+          <w:szCs w:val="24"/>
+        </w:rPr>
+        <w:t>,</w:t>
+      </w:r>
+      <w:r>
+        <w:rPr>
+          <w:sz w:val="24"/>
+          <w:szCs w:val="24"/>
+        </w:rPr>
+        <w:t xml:space="preserve"> jaké další technologie vývoj</w:t>
+      </w:r>
+      <w:r>
+        <w:rPr>
+          <w:sz w:val="24"/>
+          <w:szCs w:val="24"/>
+        </w:rPr>
+        <w:t>á</w:t>
+      </w:r>
+      <w:r>
+        <w:rPr>
+          <w:sz w:val="24"/>
+          <w:szCs w:val="24"/>
+        </w:rPr>
+        <w:t xml:space="preserve">ři využívající Kotlin </w:t>
+      </w:r>
+      <w:r>
+        <w:rPr>
+          <w:sz w:val="24"/>
+          <w:szCs w:val="24"/>
+        </w:rPr>
+        <w:t>ovládají</w:t>
+      </w:r>
+      <w:r>
+        <w:rPr>
+          <w:sz w:val="24"/>
+          <w:szCs w:val="24"/>
+        </w:rPr>
+        <w:t>, dominují dva jazyky, Java s 86 % a JavaScript, který ovládá 61 % uživatelů Kotlinu.</w:t>
+      </w:r>
+      <w:r>
+        <w:rPr>
+          <w:sz w:val="24"/>
+          <w:szCs w:val="24"/>
+        </w:rPr>
+        <w:t xml:space="preserve"> Téměř </w:t>
+      </w:r>
+      <w:r>
+        <w:rPr>
+          <w:sz w:val="24"/>
+          <w:szCs w:val="24"/>
+        </w:rPr>
+        <w:t>62</w:t>
+      </w:r>
+      <w:r>
+        <w:rPr>
+          <w:sz w:val="24"/>
+          <w:szCs w:val="24"/>
+        </w:rPr>
+        <w:t xml:space="preserve"> % uživatelů využívá Kotlin pro vývoj mobilních aplikací</w:t>
+      </w:r>
+      <w:r>
+        <w:rPr>
+          <w:sz w:val="24"/>
+          <w:szCs w:val="24"/>
+        </w:rPr>
+        <w:t>, tedy míří vývoj na platformu Android. Na JVM míří vývoj 57 % uživatelů, z toho celkového počtu je</w:t>
+      </w:r>
+      <w:r>
+        <w:rPr>
+          <w:sz w:val="24"/>
+          <w:szCs w:val="24"/>
+        </w:rPr>
+        <w:t xml:space="preserve"> pro serverový vývoj využívá</w:t>
+      </w:r>
+      <w:r>
+        <w:rPr>
+          <w:sz w:val="24"/>
+          <w:szCs w:val="24"/>
+        </w:rPr>
+        <w:t>n ve</w:t>
+      </w:r>
+      <w:r>
+        <w:rPr>
+          <w:sz w:val="24"/>
+          <w:szCs w:val="24"/>
+        </w:rPr>
+        <w:t xml:space="preserve"> 4</w:t>
+      </w:r>
+      <w:r>
+        <w:rPr>
+          <w:sz w:val="24"/>
+          <w:szCs w:val="24"/>
+        </w:rPr>
+        <w:t>1 </w:t>
+      </w:r>
+      <w:r>
+        <w:rPr>
+          <w:sz w:val="24"/>
+          <w:szCs w:val="24"/>
+        </w:rPr>
+        <w:t>%</w:t>
+      </w:r>
+      <w:r>
+        <w:rPr>
+          <w:sz w:val="24"/>
+          <w:szCs w:val="24"/>
+        </w:rPr>
+        <w:t xml:space="preserve"> a pro ostatní použití pouze v 16 %. Kotlin je v 96 % případů</w:t>
+      </w:r>
+      <w:r>
+        <w:rPr>
+          <w:sz w:val="24"/>
+          <w:szCs w:val="24"/>
+        </w:rPr>
+        <w:t xml:space="preserve"> nasazení</w:t>
+      </w:r>
+      <w:r>
+        <w:rPr>
+          <w:sz w:val="24"/>
+          <w:szCs w:val="24"/>
+        </w:rPr>
+        <w:t xml:space="preserve"> </w:t>
+      </w:r>
+      <w:r>
+        <w:rPr>
+          <w:sz w:val="24"/>
+          <w:szCs w:val="24"/>
+        </w:rPr>
+        <w:t>vy</w:t>
+      </w:r>
+      <w:r>
+        <w:rPr>
+          <w:sz w:val="24"/>
+          <w:szCs w:val="24"/>
+        </w:rPr>
+        <w:t xml:space="preserve">užíván pro nové projekty, ve zbylém počtu </w:t>
+      </w:r>
+      <w:r>
+        <w:rPr>
+          <w:sz w:val="24"/>
+          <w:szCs w:val="24"/>
+        </w:rPr>
+        <w:t xml:space="preserve">se jedná o </w:t>
+      </w:r>
+      <w:r>
+        <w:rPr>
+          <w:sz w:val="24"/>
+          <w:szCs w:val="24"/>
+        </w:rPr>
+        <w:t>již existující projekty. Co se týká úrovně zkušeností vývojářů, tak Kotlin v</w:t>
+      </w:r>
+      <w:r>
+        <w:rPr>
+          <w:sz w:val="24"/>
+          <w:szCs w:val="24"/>
+        </w:rPr>
+        <w:t>y</w:t>
+      </w:r>
+      <w:r>
+        <w:rPr>
+          <w:sz w:val="24"/>
+          <w:szCs w:val="24"/>
+        </w:rPr>
+        <w:t>užívá</w:t>
+      </w:r>
+      <w:r>
+        <w:rPr>
+          <w:sz w:val="24"/>
+          <w:szCs w:val="24"/>
+        </w:rPr>
+        <w:t xml:space="preserve"> aktivně méně jak 2 </w:t>
+      </w:r>
+      <w:r>
+        <w:rPr>
+          <w:sz w:val="24"/>
+          <w:szCs w:val="24"/>
+        </w:rPr>
+        <w:t>roky</w:t>
+      </w:r>
+      <w:r>
+        <w:rPr>
+          <w:sz w:val="24"/>
+          <w:szCs w:val="24"/>
+        </w:rPr>
+        <w:t xml:space="preserve"> téměř 84 % vývojářů</w:t>
+      </w:r>
+      <w:r>
+        <w:rPr>
+          <w:sz w:val="24"/>
+          <w:szCs w:val="24"/>
+        </w:rPr>
+        <w:t>, pouze 1 % využívá Kotlin déle jak 4 roky</w:t>
+      </w:r>
+      <w:r>
+        <w:rPr>
+          <w:sz w:val="24"/>
+          <w:szCs w:val="24"/>
+        </w:rPr>
+        <w:t>, tyto data jsou k roku 2019.</w:t>
+      </w:r>
+    </w:p>
+    <w:p>
+      <w:pPr>
+        <w:spacing w:line="360" w:lineRule="auto"/>
+        <w:jc w:val="both"/>
+        <w:rPr>
+          <w:sz w:val="24"/>
+          <w:szCs w:val="24"/>
+        </w:rPr>
+      </w:pPr>
+    </w:p>
+    <w:p>
+      <w:pPr>
+        <w:keepNext/>
+        <w:spacing w:line="360" w:lineRule="auto"/>
         <w:jc w:val="center"/>
-        <w:rPr>
-          <w:sz w:val="24"/>
-          <w:szCs w:val="24"/>
-        </w:rPr>
       </w:pPr>
       <w:r>
         <w:rPr>
@@ -8547,9 +9414,8 @@
           <w:sz w:val="24"/>
           <w:szCs w:val="24"/>
         </w:rPr>
-        <w:lastRenderedPageBreak/>
         <w:drawing>
-          <wp:inline distT="0" distB="0" distL="0" distR="0">
+          <wp:inline distT="0" distB="0" distL="0" distR="0" wp14:anchorId="3C8AFC00" wp14:editId="3AF2629E">
             <wp:extent cx="2022231" cy="3171032"/>
             <wp:effectExtent l="0" t="0" r="0" b="0"/>
             <wp:docPr id="12" name="Obrázek 12"/>
@@ -8600,344 +9466,85 @@
     </w:p>
     <w:p>
       <w:pPr>
-        <w:spacing w:line="360" w:lineRule="auto"/>
-        <w:jc w:val="both"/>
+        <w:pStyle w:val="Titulek"/>
+        <w:jc w:val="center"/>
         <w:rPr>
           <w:sz w:val="24"/>
           <w:szCs w:val="24"/>
         </w:rPr>
       </w:pPr>
       <w:r>
-        <w:rPr>
-          <w:sz w:val="24"/>
-          <w:szCs w:val="24"/>
-        </w:rPr>
-        <w:t>Dalším uživatelským průzkumem, který probíhá každoročně je dotazník vývojářského</w:t>
-      </w:r>
-      <w:r>
-        <w:rPr>
-          <w:sz w:val="24"/>
-          <w:szCs w:val="24"/>
-        </w:rPr>
-        <w:t xml:space="preserve"> internetového</w:t>
-      </w:r>
-      <w:r>
-        <w:rPr>
-          <w:sz w:val="24"/>
-          <w:szCs w:val="24"/>
-        </w:rPr>
-        <w:t xml:space="preserve"> fóra StackOverflow, oproti JetBrains statistice není okruh </w:t>
-      </w:r>
-      <w:r>
-        <w:rPr>
-          <w:sz w:val="24"/>
-          <w:szCs w:val="24"/>
-        </w:rPr>
-        <w:t xml:space="preserve">dotazovaných </w:t>
-      </w:r>
-      <w:r>
-        <w:rPr>
-          <w:sz w:val="24"/>
-          <w:szCs w:val="24"/>
-        </w:rPr>
-        <w:t xml:space="preserve">uživatelů </w:t>
-      </w:r>
-      <w:r>
-        <w:rPr>
-          <w:sz w:val="24"/>
-          <w:szCs w:val="24"/>
-        </w:rPr>
-        <w:t xml:space="preserve">tolik </w:t>
-      </w:r>
-      <w:r>
-        <w:rPr>
-          <w:sz w:val="24"/>
-          <w:szCs w:val="24"/>
-        </w:rPr>
-        <w:t xml:space="preserve">vymezen, jelikož </w:t>
-      </w:r>
-      <w:r>
-        <w:rPr>
-          <w:sz w:val="24"/>
-          <w:szCs w:val="24"/>
-        </w:rPr>
-        <w:t>fórum navštěvují</w:t>
-      </w:r>
-      <w:r>
-        <w:rPr>
-          <w:sz w:val="24"/>
-          <w:szCs w:val="24"/>
-        </w:rPr>
-        <w:t xml:space="preserve"> různí vývojáři bez ohledu na technologie. Pro porovnání jsem vybral statistiky za roky 2018 a 2019 aby se dal pozorovat meziroční rozdíl v hodnotách.</w:t>
-      </w:r>
-      <w:r>
-        <w:rPr>
-          <w:sz w:val="24"/>
-          <w:szCs w:val="24"/>
-        </w:rPr>
-        <w:t xml:space="preserve"> Dotazník vyplnilo v roce 2018 100 tisíc vývojářů a v roce 2019 necelých 90 tisíc vývojářů po celém světě. Více než polovina vývojářů byla zaměřena na backend, stejně jako u dotazníku JetBrains. Nejvíce </w:t>
-      </w:r>
-      <w:r>
-        <w:rPr>
-          <w:sz w:val="24"/>
-          <w:szCs w:val="24"/>
-        </w:rPr>
-        <w:t xml:space="preserve">zastoupenou kategorií </w:t>
-      </w:r>
-      <w:r>
-        <w:rPr>
-          <w:sz w:val="24"/>
-          <w:szCs w:val="24"/>
-        </w:rPr>
-        <w:t xml:space="preserve">vývojářů, </w:t>
-      </w:r>
-      <w:r>
-        <w:rPr>
-          <w:sz w:val="24"/>
-          <w:szCs w:val="24"/>
-        </w:rPr>
-        <w:t xml:space="preserve">byli </w:t>
-      </w:r>
-      <w:r>
-        <w:rPr>
-          <w:sz w:val="24"/>
-          <w:szCs w:val="24"/>
-        </w:rPr>
-        <w:t>ti,</w:t>
-      </w:r>
-      <w:r>
-        <w:rPr>
-          <w:sz w:val="24"/>
-          <w:szCs w:val="24"/>
-        </w:rPr>
+        <w:t xml:space="preserve">Obrázek </w:t>
+      </w:r>
+      <w:fldSimple w:instr=" SEQ Obrázek \* ARABIC ">
+        <w:r>
+          <w:rPr>
+            <w:noProof/>
+          </w:rPr>
+          <w:t>8</w:t>
+        </w:r>
+      </w:fldSimple>
+      <w:r>
+        <w:t xml:space="preserve"> výsledky</w:t>
+      </w:r>
+      <w:r>
+        <w:t xml:space="preserve"> průzkum</w:t>
+      </w:r>
+      <w:r>
+        <w:t>u</w:t>
+      </w:r>
+      <w:r>
         <w:t xml:space="preserve"> </w:t>
       </w:r>
-      <w:r>
-        <w:rPr>
-          <w:sz w:val="24"/>
-          <w:szCs w:val="24"/>
-        </w:rPr>
-        <w:t>kteří mají praxi 4-8 let, což odpovídá seniornímu profilu vývojáře. Co se týká technologií 67</w:t>
-      </w:r>
-      <w:r>
-        <w:rPr>
-          <w:sz w:val="24"/>
-          <w:szCs w:val="24"/>
-        </w:rPr>
-        <w:t> </w:t>
-      </w:r>
-      <w:r>
-        <w:rPr>
-          <w:sz w:val="24"/>
-          <w:szCs w:val="24"/>
-        </w:rPr>
-        <w:t>% vývojářů ovládá JavaScript, který poklesl o 3,5</w:t>
-      </w:r>
-      <w:r>
-        <w:rPr>
-          <w:sz w:val="24"/>
-          <w:szCs w:val="24"/>
-        </w:rPr>
-        <w:t> </w:t>
-      </w:r>
-      <w:r>
-        <w:rPr>
-          <w:sz w:val="24"/>
-          <w:szCs w:val="24"/>
-        </w:rPr>
-        <w:t>%, 41</w:t>
-      </w:r>
-      <w:r>
-        <w:rPr>
-          <w:sz w:val="24"/>
-          <w:szCs w:val="24"/>
-        </w:rPr>
-        <w:t> </w:t>
-      </w:r>
-      <w:r>
-        <w:rPr>
-          <w:sz w:val="24"/>
-          <w:szCs w:val="24"/>
-        </w:rPr>
-        <w:t>% Javu, která poklesla o 4 %. Python 41,7</w:t>
-      </w:r>
-      <w:r>
-        <w:rPr>
-          <w:sz w:val="24"/>
-          <w:szCs w:val="24"/>
-        </w:rPr>
-        <w:t> %</w:t>
-      </w:r>
-      <w:r>
-        <w:rPr>
-          <w:sz w:val="24"/>
-          <w:szCs w:val="24"/>
-        </w:rPr>
-        <w:t xml:space="preserve">, který si polepšil o 4 %. </w:t>
-      </w:r>
-      <w:r>
-        <w:rPr>
-          <w:sz w:val="24"/>
-          <w:szCs w:val="24"/>
-        </w:rPr>
-        <w:t>C# 31</w:t>
-      </w:r>
-      <w:r>
-        <w:rPr>
-          <w:sz w:val="24"/>
-          <w:szCs w:val="24"/>
-        </w:rPr>
-        <w:t> </w:t>
-      </w:r>
-      <w:r>
-        <w:rPr>
-          <w:sz w:val="24"/>
-          <w:szCs w:val="24"/>
-        </w:rPr>
-        <w:t>% a poklesl o 4</w:t>
-      </w:r>
-      <w:r>
-        <w:rPr>
-          <w:sz w:val="24"/>
-          <w:szCs w:val="24"/>
-        </w:rPr>
-        <w:t> </w:t>
-      </w:r>
-      <w:r>
-        <w:rPr>
-          <w:sz w:val="24"/>
-          <w:szCs w:val="24"/>
-        </w:rPr>
-        <w:t>%, PHP 26</w:t>
-      </w:r>
-      <w:r>
-        <w:rPr>
-          <w:sz w:val="24"/>
-          <w:szCs w:val="24"/>
-        </w:rPr>
-        <w:t> </w:t>
-      </w:r>
-      <w:r>
-        <w:rPr>
-          <w:sz w:val="24"/>
-          <w:szCs w:val="24"/>
-        </w:rPr>
-        <w:t>% a pokleslo o 5</w:t>
-      </w:r>
-      <w:r>
-        <w:rPr>
-          <w:sz w:val="24"/>
-          <w:szCs w:val="24"/>
-        </w:rPr>
-        <w:t> </w:t>
-      </w:r>
-      <w:r>
-        <w:rPr>
-          <w:sz w:val="24"/>
-          <w:szCs w:val="24"/>
-        </w:rPr>
-        <w:t>%. Naopak zaznamenal výrazný</w:t>
-      </w:r>
-      <w:r>
-        <w:rPr>
-          <w:sz w:val="24"/>
-          <w:szCs w:val="24"/>
-        </w:rPr>
-        <w:t xml:space="preserve"> procentuální</w:t>
-      </w:r>
-      <w:r>
-        <w:rPr>
-          <w:sz w:val="24"/>
-          <w:szCs w:val="24"/>
-        </w:rPr>
-        <w:t xml:space="preserve"> růst jazyk Kotlin 6,4 % s</w:t>
-      </w:r>
-      <w:r>
-        <w:rPr>
-          <w:sz w:val="24"/>
-          <w:szCs w:val="24"/>
-        </w:rPr>
-        <w:t> ná</w:t>
-      </w:r>
-      <w:r>
-        <w:rPr>
-          <w:sz w:val="24"/>
-          <w:szCs w:val="24"/>
-        </w:rPr>
-        <w:t>růstem</w:t>
-      </w:r>
-      <w:r>
-        <w:rPr>
-          <w:sz w:val="24"/>
-          <w:szCs w:val="24"/>
-        </w:rPr>
-        <w:t xml:space="preserve"> o</w:t>
-      </w:r>
-      <w:r>
-        <w:rPr>
-          <w:sz w:val="24"/>
-          <w:szCs w:val="24"/>
-        </w:rPr>
-        <w:t xml:space="preserve"> 2</w:t>
-      </w:r>
-      <w:r>
-        <w:rPr>
-          <w:sz w:val="24"/>
-          <w:szCs w:val="24"/>
-        </w:rPr>
-        <w:t> </w:t>
-      </w:r>
-      <w:r>
-        <w:rPr>
-          <w:sz w:val="24"/>
-          <w:szCs w:val="24"/>
-        </w:rPr>
-        <w:t>%. Další sekce mapovala oblíbenost webových frameworků. Meziročně se u každého produktu zvýšila obliba, avšak pořadí zůstalo stejné. Jako nejpoužívanější framework byl Node.js s 49 %, druhý byl .NET s</w:t>
-      </w:r>
-      <w:r>
-        <w:rPr>
-          <w:sz w:val="24"/>
-          <w:szCs w:val="24"/>
-        </w:rPr>
-        <w:t> </w:t>
-      </w:r>
-      <w:r>
-        <w:rPr>
-          <w:sz w:val="24"/>
-          <w:szCs w:val="24"/>
-        </w:rPr>
-        <w:t>37</w:t>
-      </w:r>
-      <w:r>
-        <w:t> </w:t>
-      </w:r>
-      <w:r>
-        <w:rPr>
-          <w:sz w:val="24"/>
-          <w:szCs w:val="24"/>
-        </w:rPr>
-        <w:t>%, třetí Spring s 16 % u něj došlo k procentuálnímu úbytku, čtvrtý skončil Django s 13 %, což je framework pro jazyk Python.</w:t>
-      </w:r>
-      <w:r>
-        <w:rPr>
-          <w:sz w:val="24"/>
-          <w:szCs w:val="24"/>
-        </w:rPr>
-        <w:t xml:space="preserve"> Ve statistice, kde se dotazovali </w:t>
-      </w:r>
-      <w:r>
-        <w:rPr>
-          <w:sz w:val="24"/>
-          <w:szCs w:val="24"/>
-        </w:rPr>
-        <w:t>vývojářů,</w:t>
-      </w:r>
-      <w:r>
-        <w:rPr>
-          <w:sz w:val="24"/>
-          <w:szCs w:val="24"/>
-        </w:rPr>
-        <w:t xml:space="preserve"> v jakém jazyce by si přáli vyvíjet, zvítězil Python s 25 %, druhý JavaScript s 17 %, třetí Go s 15 % a čtvrtý Kotlin s 11 %. Pořadí zůstalo během roku poměrně beze změn a dá se říct, že žádný výrazný výkyv v přání vývojářů nenastal. </w:t>
+      <w:proofErr w:type="spellStart"/>
+      <w:r>
+        <w:t>State</w:t>
+      </w:r>
+      <w:proofErr w:type="spellEnd"/>
+      <w:r>
+        <w:t xml:space="preserve"> of Developer</w:t>
+      </w:r>
+      <w:r>
+        <w:t xml:space="preserve"> 2018</w:t>
+      </w:r>
+      <w:r>
+        <w:t xml:space="preserve"> </w:t>
+      </w:r>
+      <w:r>
+        <w:rPr>
+          <w:noProof/>
+        </w:rPr>
+        <w:t>- zájem o</w:t>
+      </w:r>
+      <w:r>
+        <w:rPr>
+          <w:noProof/>
+        </w:rPr>
+        <w:t xml:space="preserve"> osvojení</w:t>
+      </w:r>
+      <w:r>
+        <w:rPr>
+          <w:noProof/>
+        </w:rPr>
+        <w:t xml:space="preserve"> nov</w:t>
+      </w:r>
+      <w:r>
+        <w:rPr>
+          <w:noProof/>
+        </w:rPr>
+        <w:t>ého programovacího</w:t>
+      </w:r>
+      <w:r>
+        <w:rPr>
+          <w:noProof/>
+        </w:rPr>
+        <w:t xml:space="preserve"> jazyk</w:t>
+      </w:r>
+      <w:r>
+        <w:rPr>
+          <w:noProof/>
+        </w:rPr>
+        <w:t>a</w:t>
       </w:r>
     </w:p>
     <w:p>
@@ -8949,312 +9556,757 @@
           <w:szCs w:val="24"/>
         </w:rPr>
       </w:pPr>
-      <w:r>
-        <w:rPr>
-          <w:sz w:val="24"/>
-          <w:szCs w:val="24"/>
-        </w:rPr>
-        <w:t xml:space="preserve">Oba průzkumy potvrdily trendy, které byly patrné z analýzy provedené na tvrdých </w:t>
-      </w:r>
-      <w:r>
-        <w:rPr>
-          <w:sz w:val="24"/>
-          <w:szCs w:val="24"/>
-        </w:rPr>
-        <w:t>datech,</w:t>
-      </w:r>
-      <w:r>
-        <w:rPr>
-          <w:sz w:val="24"/>
-          <w:szCs w:val="24"/>
-        </w:rPr>
-        <w:t xml:space="preserve"> a to že vývojáři preferují nové, progresivní jazyky, které jim poskytují nové možnosti pro tvorbu </w:t>
-      </w:r>
-      <w:r>
-        <w:rPr>
-          <w:sz w:val="24"/>
-          <w:szCs w:val="24"/>
-        </w:rPr>
-        <w:lastRenderedPageBreak/>
-        <w:t xml:space="preserve">serverových aplikací a nezdráhají se využít i poměrně mladé technologie pro produkční nasazení. </w:t>
-      </w:r>
-      <w:r>
-        <w:rPr>
-          <w:sz w:val="24"/>
-          <w:szCs w:val="24"/>
-        </w:rPr>
-        <w:t xml:space="preserve"> V současné </w:t>
-      </w:r>
-      <w:r>
-        <w:rPr>
-          <w:sz w:val="24"/>
-          <w:szCs w:val="24"/>
-        </w:rPr>
-        <w:t>době jsou využívány hlavně jazyky PHP, Java, C#, JavaScript pro tvorbu serverových aplikací. Avšak mimo tyto zažité technologie se derou</w:t>
-      </w:r>
-      <w:r>
-        <w:rPr>
-          <w:sz w:val="24"/>
-          <w:szCs w:val="24"/>
-        </w:rPr>
-        <w:t>,</w:t>
-      </w:r>
-      <w:r>
-        <w:rPr>
-          <w:sz w:val="24"/>
-          <w:szCs w:val="24"/>
-        </w:rPr>
-        <w:t xml:space="preserve"> do středu </w:t>
-      </w:r>
-      <w:r>
-        <w:rPr>
-          <w:sz w:val="24"/>
-          <w:szCs w:val="24"/>
-        </w:rPr>
-        <w:t>zájmu také</w:t>
-      </w:r>
-      <w:r>
-        <w:rPr>
-          <w:sz w:val="24"/>
-          <w:szCs w:val="24"/>
-        </w:rPr>
-        <w:t xml:space="preserve"> méně rozšířené, nebo nové technologie jako je Python, Kotlin</w:t>
-      </w:r>
-      <w:r>
-        <w:rPr>
-          <w:sz w:val="24"/>
-          <w:szCs w:val="24"/>
-        </w:rPr>
-        <w:t>,</w:t>
-      </w:r>
-      <w:r>
-        <w:rPr>
-          <w:sz w:val="24"/>
-          <w:szCs w:val="24"/>
-        </w:rPr>
-        <w:t xml:space="preserve"> avšak statistiky ukazují že mají potenciál konkurovat</w:t>
-      </w:r>
-      <w:r>
-        <w:rPr>
-          <w:sz w:val="24"/>
-          <w:szCs w:val="24"/>
-        </w:rPr>
-        <w:t xml:space="preserve"> již</w:t>
-      </w:r>
-      <w:r>
-        <w:rPr>
-          <w:sz w:val="24"/>
-          <w:szCs w:val="24"/>
-        </w:rPr>
-        <w:t xml:space="preserve"> zavedeným jazykům. V případě Pythonu se očekává že doroste, či dokonce přeroste tradiční technologie v řádu několika let</w:t>
-      </w:r>
-      <w:r>
-        <w:rPr>
-          <w:sz w:val="24"/>
-          <w:szCs w:val="24"/>
-        </w:rPr>
-        <w:t>,</w:t>
-      </w:r>
-      <w:r>
-        <w:rPr>
-          <w:sz w:val="24"/>
-          <w:szCs w:val="24"/>
-        </w:rPr>
-        <w:t xml:space="preserve"> pokud bude pokračovat v současném tempu</w:t>
-      </w:r>
-      <w:r>
-        <w:rPr>
-          <w:sz w:val="24"/>
-          <w:szCs w:val="24"/>
-        </w:rPr>
-        <w:t xml:space="preserve"> růstu</w:t>
-      </w:r>
-      <w:r>
-        <w:rPr>
-          <w:sz w:val="24"/>
-          <w:szCs w:val="24"/>
-        </w:rPr>
-        <w:t>. U Kotlinu je situace o něco komplikovanější</w:t>
-      </w:r>
-      <w:r>
-        <w:rPr>
-          <w:sz w:val="24"/>
-          <w:szCs w:val="24"/>
-        </w:rPr>
-        <w:t>,</w:t>
-      </w:r>
-      <w:r>
-        <w:rPr>
-          <w:sz w:val="24"/>
-          <w:szCs w:val="24"/>
-        </w:rPr>
-        <w:t xml:space="preserve"> protože se jedná o jazyk úzce spojený s Javou, avšak v rámci prostředí JVM se jedná o podobný </w:t>
-      </w:r>
-      <w:r>
-        <w:rPr>
-          <w:sz w:val="24"/>
-          <w:szCs w:val="24"/>
-        </w:rPr>
-        <w:t>děj jako v případě Pythonu, kdy počet nových projektů zakládaných v</w:t>
-      </w:r>
-      <w:r>
-        <w:rPr>
-          <w:sz w:val="24"/>
-          <w:szCs w:val="24"/>
-        </w:rPr>
-        <w:t> </w:t>
-      </w:r>
-      <w:r>
-        <w:rPr>
-          <w:sz w:val="24"/>
-          <w:szCs w:val="24"/>
-        </w:rPr>
-        <w:t>Kotlinu</w:t>
-      </w:r>
-      <w:r>
-        <w:rPr>
-          <w:sz w:val="24"/>
-          <w:szCs w:val="24"/>
-        </w:rPr>
-        <w:t xml:space="preserve"> se</w:t>
-      </w:r>
-      <w:r>
-        <w:rPr>
-          <w:sz w:val="24"/>
-          <w:szCs w:val="24"/>
-        </w:rPr>
-        <w:t xml:space="preserve"> značně</w:t>
-      </w:r>
-      <w:r>
-        <w:rPr>
-          <w:sz w:val="24"/>
-          <w:szCs w:val="24"/>
-        </w:rPr>
-        <w:t xml:space="preserve"> zvyšuje oproti</w:t>
-      </w:r>
-      <w:r>
-        <w:rPr>
-          <w:sz w:val="24"/>
-          <w:szCs w:val="24"/>
-        </w:rPr>
-        <w:t xml:space="preserve"> počt</w:t>
-      </w:r>
-      <w:r>
-        <w:rPr>
-          <w:sz w:val="24"/>
-          <w:szCs w:val="24"/>
-        </w:rPr>
-        <w:t>u</w:t>
-      </w:r>
-      <w:r>
-        <w:rPr>
-          <w:sz w:val="24"/>
-          <w:szCs w:val="24"/>
-        </w:rPr>
-        <w:t xml:space="preserve"> těch</w:t>
-      </w:r>
-      <w:r>
-        <w:rPr>
-          <w:sz w:val="24"/>
-          <w:szCs w:val="24"/>
-        </w:rPr>
-        <w:t>,</w:t>
-      </w:r>
-      <w:r>
-        <w:rPr>
-          <w:sz w:val="24"/>
-          <w:szCs w:val="24"/>
-        </w:rPr>
-        <w:t xml:space="preserve"> které jsou v</w:t>
-      </w:r>
-      <w:r>
-        <w:rPr>
-          <w:sz w:val="24"/>
-          <w:szCs w:val="24"/>
-        </w:rPr>
-        <w:t> </w:t>
-      </w:r>
-      <w:r>
-        <w:rPr>
-          <w:sz w:val="24"/>
-          <w:szCs w:val="24"/>
-        </w:rPr>
-        <w:t>Javě</w:t>
-      </w:r>
-      <w:r>
-        <w:rPr>
-          <w:sz w:val="24"/>
-          <w:szCs w:val="24"/>
-        </w:rPr>
-        <w:t>, na platformě Android již Kotlin převyšuje</w:t>
-      </w:r>
-      <w:r>
-        <w:rPr>
-          <w:sz w:val="24"/>
-          <w:szCs w:val="24"/>
-        </w:rPr>
-        <w:t xml:space="preserve"> </w:t>
-      </w:r>
-      <w:r>
-        <w:rPr>
-          <w:sz w:val="24"/>
-          <w:szCs w:val="24"/>
-        </w:rPr>
-        <w:t>Javu a</w:t>
-      </w:r>
-      <w:r>
-        <w:rPr>
-          <w:sz w:val="24"/>
-          <w:szCs w:val="24"/>
-        </w:rPr>
-        <w:t xml:space="preserve"> má podíl 50,7 % k říjnu 2018</w:t>
-      </w:r>
-      <w:r>
-        <w:rPr>
-          <w:sz w:val="24"/>
-          <w:szCs w:val="24"/>
-        </w:rPr>
-        <w:t xml:space="preserve">. </w:t>
-      </w:r>
-      <w:r>
-        <w:rPr>
-          <w:sz w:val="24"/>
-          <w:szCs w:val="24"/>
-        </w:rPr>
-        <w:t xml:space="preserve"> </w:t>
-      </w:r>
-      <w:r>
-        <w:rPr>
-          <w:sz w:val="24"/>
-          <w:szCs w:val="24"/>
-        </w:rPr>
-        <w:tab/>
-      </w:r>
-      <w:r>
-        <w:rPr>
-          <w:sz w:val="24"/>
-          <w:szCs w:val="24"/>
-        </w:rPr>
-        <w:t xml:space="preserve"> </w:t>
-      </w:r>
-      <w:r>
-        <w:rPr>
-          <w:sz w:val="24"/>
-          <w:szCs w:val="24"/>
-        </w:rPr>
-        <w:t xml:space="preserve"> </w:t>
-      </w:r>
     </w:p>
     <w:p>
       <w:pPr>
         <w:spacing w:line="360" w:lineRule="auto"/>
+        <w:jc w:val="both"/>
+        <w:rPr>
+          <w:sz w:val="24"/>
+          <w:szCs w:val="24"/>
+        </w:rPr>
+      </w:pPr>
+      <w:r>
+        <w:rPr>
+          <w:sz w:val="24"/>
+          <w:szCs w:val="24"/>
+        </w:rPr>
+        <w:t>Dalším uživatelským průzkumem, který probíhá</w:t>
+      </w:r>
+      <w:r>
+        <w:rPr>
+          <w:sz w:val="24"/>
+          <w:szCs w:val="24"/>
+        </w:rPr>
+        <w:t xml:space="preserve"> již dlouhodobě a</w:t>
+      </w:r>
+      <w:r>
+        <w:rPr>
+          <w:sz w:val="24"/>
+          <w:szCs w:val="24"/>
+        </w:rPr>
+        <w:t xml:space="preserve"> </w:t>
+      </w:r>
+      <w:r>
+        <w:rPr>
+          <w:sz w:val="24"/>
+          <w:szCs w:val="24"/>
+        </w:rPr>
+        <w:t>s každoroční pravidelností</w:t>
+      </w:r>
+      <w:r>
+        <w:rPr>
+          <w:sz w:val="24"/>
+          <w:szCs w:val="24"/>
+        </w:rPr>
+        <w:t xml:space="preserve"> je dotazník</w:t>
+      </w:r>
+      <w:r>
+        <w:rPr>
+          <w:sz w:val="24"/>
+          <w:szCs w:val="24"/>
+        </w:rPr>
+        <w:t xml:space="preserve"> </w:t>
+      </w:r>
+      <w:r>
+        <w:rPr>
+          <w:sz w:val="24"/>
+          <w:szCs w:val="24"/>
+        </w:rPr>
+        <w:t>internetového</w:t>
+      </w:r>
+      <w:r>
+        <w:rPr>
+          <w:sz w:val="24"/>
+          <w:szCs w:val="24"/>
+        </w:rPr>
+        <w:t xml:space="preserve"> vývojářského</w:t>
+      </w:r>
+      <w:r>
+        <w:rPr>
+          <w:sz w:val="24"/>
+          <w:szCs w:val="24"/>
+        </w:rPr>
+        <w:t xml:space="preserve"> </w:t>
+      </w:r>
+      <w:r>
+        <w:rPr>
+          <w:sz w:val="24"/>
+          <w:szCs w:val="24"/>
+        </w:rPr>
+        <w:t xml:space="preserve">fóra StackOverflow, oproti JetBrains statistice není okruh </w:t>
+      </w:r>
+      <w:r>
+        <w:rPr>
+          <w:sz w:val="24"/>
+          <w:szCs w:val="24"/>
+        </w:rPr>
+        <w:t xml:space="preserve">dotazovaných </w:t>
+      </w:r>
+      <w:r>
+        <w:rPr>
+          <w:sz w:val="24"/>
+          <w:szCs w:val="24"/>
+        </w:rPr>
+        <w:t xml:space="preserve">uživatelů </w:t>
+      </w:r>
+      <w:r>
+        <w:rPr>
+          <w:sz w:val="24"/>
+          <w:szCs w:val="24"/>
+        </w:rPr>
+        <w:t xml:space="preserve">tolik </w:t>
+      </w:r>
+      <w:r>
+        <w:rPr>
+          <w:sz w:val="24"/>
+          <w:szCs w:val="24"/>
+        </w:rPr>
+        <w:t xml:space="preserve">vymezen, jelikož </w:t>
+      </w:r>
+      <w:r>
+        <w:rPr>
+          <w:sz w:val="24"/>
+          <w:szCs w:val="24"/>
+        </w:rPr>
+        <w:t>fórum navštěvují</w:t>
+      </w:r>
+      <w:r>
+        <w:rPr>
+          <w:sz w:val="24"/>
+          <w:szCs w:val="24"/>
+        </w:rPr>
+        <w:t xml:space="preserve"> různí vývojáři bez ohledu na</w:t>
+      </w:r>
+      <w:r>
+        <w:rPr>
+          <w:sz w:val="24"/>
+          <w:szCs w:val="24"/>
+        </w:rPr>
+        <w:t xml:space="preserve"> využívané</w:t>
+      </w:r>
+      <w:r>
+        <w:rPr>
+          <w:sz w:val="24"/>
+          <w:szCs w:val="24"/>
+        </w:rPr>
+        <w:t xml:space="preserve"> technologie. Pro porovnání jsem vybral statistiky za roky 2018 a 2019 aby se dal pozorovat meziroční rozdíl v hodnotách.</w:t>
+      </w:r>
+      <w:r>
+        <w:rPr>
+          <w:sz w:val="24"/>
+          <w:szCs w:val="24"/>
+        </w:rPr>
+        <w:t xml:space="preserve"> Dotazník vyplnilo v roce 2018 100 tisíc vývojářů a v roce 2019 necelých 90 tisíc vývojářů po celém světě. Více než polovina vývojářů byla zaměřena na backend, stejně jako u dotazníku JetBrains. Nejvíce </w:t>
+      </w:r>
+      <w:r>
+        <w:rPr>
+          <w:sz w:val="24"/>
+          <w:szCs w:val="24"/>
+        </w:rPr>
+        <w:t xml:space="preserve">zastoupenou kategorií </w:t>
+      </w:r>
+      <w:r>
+        <w:rPr>
+          <w:sz w:val="24"/>
+          <w:szCs w:val="24"/>
+        </w:rPr>
+        <w:t xml:space="preserve">vývojářů, </w:t>
+      </w:r>
+      <w:r>
+        <w:rPr>
+          <w:sz w:val="24"/>
+          <w:szCs w:val="24"/>
+        </w:rPr>
+        <w:t xml:space="preserve">byli </w:t>
+      </w:r>
+      <w:r>
+        <w:rPr>
+          <w:sz w:val="24"/>
+          <w:szCs w:val="24"/>
+        </w:rPr>
+        <w:t>ti,</w:t>
+      </w:r>
+      <w:r>
+        <w:rPr>
+          <w:sz w:val="24"/>
+          <w:szCs w:val="24"/>
+        </w:rPr>
+        <w:t xml:space="preserve"> </w:t>
+      </w:r>
+      <w:r>
+        <w:rPr>
+          <w:sz w:val="24"/>
+          <w:szCs w:val="24"/>
+        </w:rPr>
+        <w:t xml:space="preserve">kteří mají praxi 4-8 let, což odpovídá seniornímu profilu vývojáře. Co se týká </w:t>
+      </w:r>
+      <w:r>
+        <w:rPr>
+          <w:sz w:val="24"/>
+          <w:szCs w:val="24"/>
+        </w:rPr>
+        <w:lastRenderedPageBreak/>
+        <w:t>technologií 67</w:t>
+      </w:r>
+      <w:r>
+        <w:rPr>
+          <w:sz w:val="24"/>
+          <w:szCs w:val="24"/>
+        </w:rPr>
+        <w:t> </w:t>
+      </w:r>
+      <w:r>
+        <w:rPr>
+          <w:sz w:val="24"/>
+          <w:szCs w:val="24"/>
+        </w:rPr>
+        <w:t>% vývojářů ovládá JavaScript, který poklesl o 3,5</w:t>
+      </w:r>
+      <w:r>
+        <w:rPr>
+          <w:sz w:val="24"/>
+          <w:szCs w:val="24"/>
+        </w:rPr>
+        <w:t> </w:t>
+      </w:r>
+      <w:r>
+        <w:rPr>
+          <w:sz w:val="24"/>
+          <w:szCs w:val="24"/>
+        </w:rPr>
+        <w:t>%, 41</w:t>
+      </w:r>
+      <w:r>
+        <w:rPr>
+          <w:sz w:val="24"/>
+          <w:szCs w:val="24"/>
+        </w:rPr>
+        <w:t> </w:t>
+      </w:r>
+      <w:r>
+        <w:rPr>
+          <w:sz w:val="24"/>
+          <w:szCs w:val="24"/>
+        </w:rPr>
+        <w:t>% Javu, která poklesla o 4 %. Python 41,7</w:t>
+      </w:r>
+      <w:r>
+        <w:rPr>
+          <w:sz w:val="24"/>
+          <w:szCs w:val="24"/>
+        </w:rPr>
+        <w:t> %</w:t>
+      </w:r>
+      <w:r>
+        <w:rPr>
+          <w:sz w:val="24"/>
+          <w:szCs w:val="24"/>
+        </w:rPr>
+        <w:t xml:space="preserve">, který si polepšil o 4 %. </w:t>
+      </w:r>
+      <w:r>
+        <w:rPr>
+          <w:sz w:val="24"/>
+          <w:szCs w:val="24"/>
+        </w:rPr>
+        <w:t>C# 31</w:t>
+      </w:r>
+      <w:r>
+        <w:rPr>
+          <w:sz w:val="24"/>
+          <w:szCs w:val="24"/>
+        </w:rPr>
+        <w:t> </w:t>
+      </w:r>
+      <w:r>
+        <w:rPr>
+          <w:sz w:val="24"/>
+          <w:szCs w:val="24"/>
+        </w:rPr>
+        <w:t>% a poklesl o 4</w:t>
+      </w:r>
+      <w:r>
+        <w:rPr>
+          <w:sz w:val="24"/>
+          <w:szCs w:val="24"/>
+        </w:rPr>
+        <w:t> </w:t>
+      </w:r>
+      <w:r>
+        <w:rPr>
+          <w:sz w:val="24"/>
+          <w:szCs w:val="24"/>
+        </w:rPr>
+        <w:t>%, PHP 26</w:t>
+      </w:r>
+      <w:r>
+        <w:rPr>
+          <w:sz w:val="24"/>
+          <w:szCs w:val="24"/>
+        </w:rPr>
+        <w:t> </w:t>
+      </w:r>
+      <w:r>
+        <w:rPr>
+          <w:sz w:val="24"/>
+          <w:szCs w:val="24"/>
+        </w:rPr>
+        <w:t>% a pokleslo o 5</w:t>
+      </w:r>
+      <w:r>
+        <w:rPr>
+          <w:sz w:val="24"/>
+          <w:szCs w:val="24"/>
+        </w:rPr>
+        <w:t> </w:t>
+      </w:r>
+      <w:r>
+        <w:rPr>
+          <w:sz w:val="24"/>
+          <w:szCs w:val="24"/>
+        </w:rPr>
+        <w:t>%. Naopak zaznamenal výrazný</w:t>
+      </w:r>
+      <w:r>
+        <w:rPr>
+          <w:sz w:val="24"/>
+          <w:szCs w:val="24"/>
+        </w:rPr>
+        <w:t xml:space="preserve"> procentuální</w:t>
+      </w:r>
+      <w:r>
+        <w:rPr>
+          <w:sz w:val="24"/>
+          <w:szCs w:val="24"/>
+        </w:rPr>
+        <w:t xml:space="preserve"> růst jazyk Kotlin 6,4 % s</w:t>
+      </w:r>
+      <w:r>
+        <w:rPr>
+          <w:sz w:val="24"/>
+          <w:szCs w:val="24"/>
+        </w:rPr>
+        <w:t> ná</w:t>
+      </w:r>
+      <w:r>
+        <w:rPr>
+          <w:sz w:val="24"/>
+          <w:szCs w:val="24"/>
+        </w:rPr>
+        <w:t>růstem</w:t>
+      </w:r>
+      <w:r>
+        <w:rPr>
+          <w:sz w:val="24"/>
+          <w:szCs w:val="24"/>
+        </w:rPr>
+        <w:t xml:space="preserve"> o</w:t>
+      </w:r>
+      <w:r>
+        <w:rPr>
+          <w:sz w:val="24"/>
+          <w:szCs w:val="24"/>
+        </w:rPr>
+        <w:t xml:space="preserve"> 2</w:t>
+      </w:r>
+      <w:r>
+        <w:rPr>
+          <w:sz w:val="24"/>
+          <w:szCs w:val="24"/>
+        </w:rPr>
+        <w:t> </w:t>
+      </w:r>
+      <w:r>
+        <w:rPr>
+          <w:sz w:val="24"/>
+          <w:szCs w:val="24"/>
+        </w:rPr>
+        <w:t>%. Další sekce mapovala oblíbenost webových frameworků. Meziročně se u</w:t>
+      </w:r>
+      <w:r>
+        <w:rPr>
+          <w:sz w:val="24"/>
+          <w:szCs w:val="24"/>
+        </w:rPr>
+        <w:t xml:space="preserve"> téměř</w:t>
+      </w:r>
+      <w:r>
+        <w:rPr>
+          <w:sz w:val="24"/>
+          <w:szCs w:val="24"/>
+        </w:rPr>
+        <w:t xml:space="preserve"> každého produktu zvýšila obliba, avšak pořadí zůstalo stejné. Jako nejpoužívanější framework byl Node.js s 49 %, druhý byl .NET s</w:t>
+      </w:r>
+      <w:r>
+        <w:rPr>
+          <w:sz w:val="24"/>
+          <w:szCs w:val="24"/>
+        </w:rPr>
+        <w:t> </w:t>
+      </w:r>
+      <w:r>
+        <w:rPr>
+          <w:sz w:val="24"/>
+          <w:szCs w:val="24"/>
+        </w:rPr>
+        <w:t>37</w:t>
+      </w:r>
+      <w:r>
+        <w:t> </w:t>
+      </w:r>
+      <w:r>
+        <w:rPr>
+          <w:sz w:val="24"/>
+          <w:szCs w:val="24"/>
+        </w:rPr>
+        <w:t>%, třetí Spring s 16 % u něj došlo k procentuálnímu úbytku, čtvrtý skončil Django s 13 %, což je framework pro jazyk Python.</w:t>
+      </w:r>
+      <w:r>
+        <w:rPr>
+          <w:sz w:val="24"/>
+          <w:szCs w:val="24"/>
+        </w:rPr>
+        <w:t xml:space="preserve"> Ve statistice, kde se dotazovali </w:t>
+      </w:r>
+      <w:r>
+        <w:rPr>
+          <w:sz w:val="24"/>
+          <w:szCs w:val="24"/>
+        </w:rPr>
+        <w:t>vývojářů,</w:t>
+      </w:r>
+      <w:r>
+        <w:rPr>
+          <w:sz w:val="24"/>
+          <w:szCs w:val="24"/>
+        </w:rPr>
+        <w:t xml:space="preserve"> v jakém jazyce by si přáli vyvíjet, zvítězil Python s 25 %, druhý JavaScript s 17 %, třetí Go s 15 % a čtvrtý Kotlin s 11 %. Pořadí zůstalo během roku poměrně beze změn a dá se říct, že žádný výrazný výkyv v přání vývojářů nenastal. </w:t>
+      </w:r>
+    </w:p>
+    <w:p>
+      <w:pPr>
+        <w:spacing w:line="360" w:lineRule="auto"/>
+        <w:jc w:val="both"/>
+        <w:rPr>
+          <w:sz w:val="24"/>
+          <w:szCs w:val="24"/>
+        </w:rPr>
+      </w:pPr>
+      <w:r>
+        <w:rPr>
+          <w:sz w:val="24"/>
+          <w:szCs w:val="24"/>
+        </w:rPr>
+        <w:t xml:space="preserve">Oba průzkumy potvrdily trendy, které byly patrné z analýzy provedené na tvrdých </w:t>
+      </w:r>
+      <w:r>
+        <w:rPr>
+          <w:sz w:val="24"/>
+          <w:szCs w:val="24"/>
+        </w:rPr>
+        <w:t>datech,</w:t>
+      </w:r>
+      <w:r>
+        <w:rPr>
+          <w:sz w:val="24"/>
+          <w:szCs w:val="24"/>
+        </w:rPr>
+        <w:t xml:space="preserve"> a to že vývojáři preferují nové, progresivní jazyky, které jim poskytují nové možnosti pro tvorbu serverových aplikací a nezdráhají se využít i poměrně mladé technologie pro produkční nasazení. </w:t>
+      </w:r>
+      <w:r>
+        <w:rPr>
+          <w:sz w:val="24"/>
+          <w:szCs w:val="24"/>
+        </w:rPr>
+        <w:t xml:space="preserve"> V současné </w:t>
+      </w:r>
+      <w:r>
+        <w:rPr>
+          <w:sz w:val="24"/>
+          <w:szCs w:val="24"/>
+        </w:rPr>
+        <w:t>době jsou využívány hlavně jazyky PHP, Java, C#, JavaScript pro tvorbu serverových aplikací. Avšak mimo tyto zažité technologie se derou</w:t>
+      </w:r>
+      <w:r>
+        <w:rPr>
+          <w:sz w:val="24"/>
+          <w:szCs w:val="24"/>
+        </w:rPr>
+        <w:t>,</w:t>
+      </w:r>
+      <w:r>
+        <w:rPr>
+          <w:sz w:val="24"/>
+          <w:szCs w:val="24"/>
+        </w:rPr>
+        <w:t xml:space="preserve"> do středu </w:t>
+      </w:r>
+      <w:r>
+        <w:rPr>
+          <w:sz w:val="24"/>
+          <w:szCs w:val="24"/>
+        </w:rPr>
+        <w:t>zájmu také</w:t>
+      </w:r>
+      <w:r>
+        <w:rPr>
+          <w:sz w:val="24"/>
+          <w:szCs w:val="24"/>
+        </w:rPr>
+        <w:t xml:space="preserve"> méně rozšířené, nebo nové technologie jako je Python, Kotlin</w:t>
+      </w:r>
+      <w:r>
+        <w:rPr>
+          <w:sz w:val="24"/>
+          <w:szCs w:val="24"/>
+        </w:rPr>
+        <w:t>,</w:t>
+      </w:r>
+      <w:r>
+        <w:rPr>
+          <w:sz w:val="24"/>
+          <w:szCs w:val="24"/>
+        </w:rPr>
+        <w:t xml:space="preserve"> avšak statistiky ukazují že mají potenciál konkurovat</w:t>
+      </w:r>
+      <w:r>
+        <w:rPr>
+          <w:sz w:val="24"/>
+          <w:szCs w:val="24"/>
+        </w:rPr>
+        <w:t xml:space="preserve"> již</w:t>
+      </w:r>
+      <w:r>
+        <w:rPr>
+          <w:sz w:val="24"/>
+          <w:szCs w:val="24"/>
+        </w:rPr>
+        <w:t xml:space="preserve"> zavedeným jazykům. V případě Pythonu se očekává že doroste, či dokonce přeroste tradiční technologie v řádu několika let</w:t>
+      </w:r>
+      <w:r>
+        <w:rPr>
+          <w:sz w:val="24"/>
+          <w:szCs w:val="24"/>
+        </w:rPr>
+        <w:t>,</w:t>
+      </w:r>
+      <w:r>
+        <w:rPr>
+          <w:sz w:val="24"/>
+          <w:szCs w:val="24"/>
+        </w:rPr>
+        <w:t xml:space="preserve"> pokud bude pokračovat v současném tempu</w:t>
+      </w:r>
+      <w:r>
+        <w:rPr>
+          <w:sz w:val="24"/>
+          <w:szCs w:val="24"/>
+        </w:rPr>
+        <w:t xml:space="preserve"> růstu</w:t>
+      </w:r>
+      <w:r>
+        <w:rPr>
+          <w:sz w:val="24"/>
+          <w:szCs w:val="24"/>
+        </w:rPr>
+        <w:t>. U Kotlinu je situace o něco komplikovanější</w:t>
+      </w:r>
+      <w:r>
+        <w:rPr>
+          <w:sz w:val="24"/>
+          <w:szCs w:val="24"/>
+        </w:rPr>
+        <w:t>,</w:t>
+      </w:r>
+      <w:r>
+        <w:rPr>
+          <w:sz w:val="24"/>
+          <w:szCs w:val="24"/>
+        </w:rPr>
+        <w:t xml:space="preserve"> protože se jedná o jazyk úzce spojený s Javou, avšak v rámci prostředí JVM se jedná o podobný </w:t>
+      </w:r>
+      <w:r>
+        <w:rPr>
+          <w:sz w:val="24"/>
+          <w:szCs w:val="24"/>
+        </w:rPr>
+        <w:t>děj jako v případě Pythonu, kdy počet nových projektů zakládaných v</w:t>
+      </w:r>
+      <w:r>
+        <w:rPr>
+          <w:sz w:val="24"/>
+          <w:szCs w:val="24"/>
+        </w:rPr>
+        <w:t> </w:t>
+      </w:r>
+      <w:r>
+        <w:rPr>
+          <w:sz w:val="24"/>
+          <w:szCs w:val="24"/>
+        </w:rPr>
+        <w:t>Kotlinu</w:t>
+      </w:r>
+      <w:r>
+        <w:rPr>
+          <w:sz w:val="24"/>
+          <w:szCs w:val="24"/>
+        </w:rPr>
+        <w:t xml:space="preserve"> se</w:t>
+      </w:r>
+      <w:r>
+        <w:rPr>
+          <w:sz w:val="24"/>
+          <w:szCs w:val="24"/>
+        </w:rPr>
+        <w:t xml:space="preserve"> značně</w:t>
+      </w:r>
+      <w:r>
+        <w:rPr>
+          <w:sz w:val="24"/>
+          <w:szCs w:val="24"/>
+        </w:rPr>
+        <w:t xml:space="preserve"> zvyšuje oproti</w:t>
+      </w:r>
+      <w:r>
+        <w:rPr>
+          <w:sz w:val="24"/>
+          <w:szCs w:val="24"/>
+        </w:rPr>
+        <w:t xml:space="preserve"> počt</w:t>
+      </w:r>
+      <w:r>
+        <w:rPr>
+          <w:sz w:val="24"/>
+          <w:szCs w:val="24"/>
+        </w:rPr>
+        <w:t>u</w:t>
+      </w:r>
+      <w:r>
+        <w:rPr>
+          <w:sz w:val="24"/>
+          <w:szCs w:val="24"/>
+        </w:rPr>
+        <w:t xml:space="preserve"> těch</w:t>
+      </w:r>
+      <w:r>
+        <w:rPr>
+          <w:sz w:val="24"/>
+          <w:szCs w:val="24"/>
+        </w:rPr>
+        <w:t>,</w:t>
+      </w:r>
+      <w:r>
+        <w:rPr>
+          <w:sz w:val="24"/>
+          <w:szCs w:val="24"/>
+        </w:rPr>
+        <w:t xml:space="preserve"> které jsou v</w:t>
+      </w:r>
+      <w:r>
+        <w:rPr>
+          <w:sz w:val="24"/>
+          <w:szCs w:val="24"/>
+        </w:rPr>
+        <w:t> </w:t>
+      </w:r>
+      <w:r>
+        <w:rPr>
+          <w:sz w:val="24"/>
+          <w:szCs w:val="24"/>
+        </w:rPr>
+        <w:t>Javě</w:t>
+      </w:r>
+      <w:r>
+        <w:rPr>
+          <w:sz w:val="24"/>
+          <w:szCs w:val="24"/>
+        </w:rPr>
+        <w:t>, na platformě Android již Kotlin převyšuje</w:t>
+      </w:r>
+      <w:r>
+        <w:rPr>
+          <w:sz w:val="24"/>
+          <w:szCs w:val="24"/>
+        </w:rPr>
+        <w:t xml:space="preserve"> </w:t>
+      </w:r>
+      <w:r>
+        <w:rPr>
+          <w:sz w:val="24"/>
+          <w:szCs w:val="24"/>
+        </w:rPr>
+        <w:t>Javu a</w:t>
+      </w:r>
+      <w:r>
+        <w:rPr>
+          <w:sz w:val="24"/>
+          <w:szCs w:val="24"/>
+        </w:rPr>
+        <w:t xml:space="preserve"> má </w:t>
+      </w:r>
+      <w:r>
+        <w:rPr>
+          <w:sz w:val="24"/>
+          <w:szCs w:val="24"/>
+        </w:rPr>
+        <w:t>k říjnu 2018</w:t>
+      </w:r>
+      <w:r>
+        <w:rPr>
+          <w:sz w:val="24"/>
+          <w:szCs w:val="24"/>
+        </w:rPr>
+        <w:t xml:space="preserve"> </w:t>
+      </w:r>
+      <w:r>
+        <w:rPr>
+          <w:sz w:val="24"/>
+          <w:szCs w:val="24"/>
+        </w:rPr>
+        <w:t>podíl</w:t>
+      </w:r>
+      <w:r>
+        <w:rPr>
+          <w:sz w:val="24"/>
+          <w:szCs w:val="24"/>
+        </w:rPr>
+        <w:t xml:space="preserve"> téměř</w:t>
+      </w:r>
+      <w:r>
+        <w:rPr>
+          <w:sz w:val="24"/>
+          <w:szCs w:val="24"/>
+        </w:rPr>
+        <w:t xml:space="preserve"> 5</w:t>
+      </w:r>
+      <w:r>
+        <w:rPr>
+          <w:sz w:val="24"/>
+          <w:szCs w:val="24"/>
+        </w:rPr>
+        <w:t>1 </w:t>
+      </w:r>
+      <w:r>
+        <w:rPr>
+          <w:sz w:val="24"/>
+          <w:szCs w:val="24"/>
+        </w:rPr>
+        <w:t>%</w:t>
+      </w:r>
+      <w:r>
+        <w:rPr>
+          <w:sz w:val="24"/>
+          <w:szCs w:val="24"/>
+        </w:rPr>
+        <w:t>.</w:t>
+      </w:r>
+    </w:p>
+    <w:p>
+      <w:pPr>
+        <w:keepNext/>
+        <w:spacing w:line="360" w:lineRule="auto"/>
         <w:jc w:val="center"/>
-        <w:rPr>
-          <w:b/>
-          <w:bCs/>
-          <w:sz w:val="24"/>
-          <w:szCs w:val="24"/>
-        </w:rPr>
       </w:pPr>
       <w:r>
         <w:rPr>
@@ -9314,12 +10366,39 @@
         </w:drawing>
       </w:r>
     </w:p>
+    <w:p>
+      <w:pPr>
+        <w:pStyle w:val="Titulek"/>
+        <w:jc w:val="center"/>
+        <w:rPr>
+          <w:b/>
+          <w:bCs/>
+          <w:sz w:val="24"/>
+          <w:szCs w:val="24"/>
+        </w:rPr>
+      </w:pPr>
+      <w:r>
+        <w:t xml:space="preserve">Obrázek </w:t>
+      </w:r>
+      <w:fldSimple w:instr=" SEQ Obrázek \* ARABIC ">
+        <w:r>
+          <w:rPr>
+            <w:noProof/>
+          </w:rPr>
+          <w:t>9</w:t>
+        </w:r>
+      </w:fldSimple>
+      <w:r>
+        <w:t xml:space="preserve"> Využití Kotlinu a Javy v nových projektech</w:t>
+      </w:r>
+    </w:p>
     <w:p/>
     <w:p>
       <w:pPr>
         <w:pStyle w:val="Nadpis1"/>
       </w:pPr>
       <w:r>
+        <w:lastRenderedPageBreak/>
         <w:t>Trendy ve vývoji serverových aplikací</w:t>
       </w:r>
     </w:p>
@@ -9338,7 +10417,42 @@
           <w:sz w:val="24"/>
           <w:szCs w:val="24"/>
         </w:rPr>
-        <w:t>V době, kdy se již dostáváme na hranice možností křemíků a škálovat výkon aplikaci, je nutné jinými způsoby než jen pouhým navyšováním výkonu. Ke slovu přichází paralelizace a distribuované zpracování, které se čím dál častěji implementuje v serverových aplikacích. Trend</w:t>
+        <w:t>V době, kdy se již dostáváme na hranice možností křemíků a škálovat výkon aplikaci, je nutné jinými způsoby než jen pouhým navyšováním výkonu</w:t>
+      </w:r>
+      <w:r>
+        <w:rPr>
+          <w:sz w:val="24"/>
+          <w:szCs w:val="24"/>
+        </w:rPr>
+        <w:t xml:space="preserve"> hardwaru</w:t>
+      </w:r>
+      <w:r>
+        <w:rPr>
+          <w:sz w:val="24"/>
+          <w:szCs w:val="24"/>
+        </w:rPr>
+        <w:t>. Ke slovu přichází paralelizace a distribuované zpracování, které se čím dál častěji implementuje</w:t>
+      </w:r>
+      <w:r>
+        <w:rPr>
+          <w:sz w:val="24"/>
+          <w:szCs w:val="24"/>
+        </w:rPr>
+        <w:t xml:space="preserve"> právě</w:t>
+      </w:r>
+      <w:r>
+        <w:rPr>
+          <w:sz w:val="24"/>
+          <w:szCs w:val="24"/>
+        </w:rPr>
+        <w:t xml:space="preserve"> v serverových aplikacích. Trend</w:t>
+      </w:r>
+      <w:r>
+        <w:rPr>
+          <w:sz w:val="24"/>
+          <w:szCs w:val="24"/>
+        </w:rPr>
+        <w:t xml:space="preserve"> současnosti</w:t>
       </w:r>
       <w:r>
         <w:rPr>
@@ -9352,7 +10466,14 @@
           <w:sz w:val="24"/>
           <w:szCs w:val="24"/>
         </w:rPr>
-        <w:t xml:space="preserve">je tedy </w:t>
+        <w:t>je</w:t>
+      </w:r>
+      <w:r>
+        <w:rPr>
+          <w:sz w:val="24"/>
+          <w:szCs w:val="24"/>
+        </w:rPr>
+        <w:t xml:space="preserve"> </w:t>
       </w:r>
       <w:r>
         <w:rPr>
@@ -9360,6 +10481,13 @@
           <w:szCs w:val="24"/>
         </w:rPr>
         <w:t>stavět distribuované systémy, které umožňují paralelizaci zpracování</w:t>
+      </w:r>
+      <w:r>
+        <w:rPr>
+          <w:sz w:val="24"/>
+          <w:szCs w:val="24"/>
+        </w:rPr>
+        <w:t xml:space="preserve"> a snadné škálování výkonu</w:t>
       </w:r>
       <w:r>
         <w:rPr>
@@ -9460,7 +10588,546 @@
           <w:sz w:val="24"/>
           <w:szCs w:val="24"/>
         </w:rPr>
-        <w:t xml:space="preserve">, kde navrhují nové způsoby zvládání složitosti rozsáhlých systémů. Navrhují </w:t>
+        <w:t>, kde navrhují nové způsoby zvládání složitosti rozsáhlých systémů. Navrhují rozdělení na základní logiku</w:t>
+      </w:r>
+      <w:r>
+        <w:rPr>
+          <w:sz w:val="24"/>
+          <w:szCs w:val="24"/>
+        </w:rPr>
+        <w:t xml:space="preserve"> a také</w:t>
+      </w:r>
+      <w:r>
+        <w:rPr>
+          <w:sz w:val="24"/>
+          <w:szCs w:val="24"/>
+        </w:rPr>
+        <w:t xml:space="preserve"> základní a vedlejší stav. </w:t>
+      </w:r>
+      <w:r>
+        <w:rPr>
+          <w:sz w:val="24"/>
+          <w:szCs w:val="24"/>
+        </w:rPr>
+        <w:t>V tomto modelu se</w:t>
+      </w:r>
+      <w:r>
+        <w:rPr>
+          <w:sz w:val="24"/>
+          <w:szCs w:val="24"/>
+        </w:rPr>
+        <w:t xml:space="preserve"> bussines logika nezabývá stav</w:t>
+      </w:r>
+      <w:r>
+        <w:rPr>
+          <w:sz w:val="24"/>
+          <w:szCs w:val="24"/>
+        </w:rPr>
+        <w:t>y</w:t>
+      </w:r>
+      <w:r>
+        <w:rPr>
+          <w:sz w:val="24"/>
+          <w:szCs w:val="24"/>
+        </w:rPr>
+        <w:t>, ale pouze definuje relace</w:t>
+      </w:r>
+      <w:r>
+        <w:rPr>
+          <w:sz w:val="24"/>
+          <w:szCs w:val="24"/>
+        </w:rPr>
+        <w:t>, integritní omezení a</w:t>
+      </w:r>
+      <w:r>
+        <w:rPr>
+          <w:sz w:val="24"/>
+          <w:szCs w:val="24"/>
+        </w:rPr>
+        <w:t xml:space="preserve"> </w:t>
+      </w:r>
+      <w:r>
+        <w:rPr>
+          <w:sz w:val="24"/>
+          <w:szCs w:val="24"/>
+        </w:rPr>
+        <w:t xml:space="preserve">provádí </w:t>
+      </w:r>
+      <w:r>
+        <w:rPr>
+          <w:sz w:val="24"/>
+          <w:szCs w:val="24"/>
+        </w:rPr>
+        <w:t>čisté funkce</w:t>
+      </w:r>
+      <w:r>
+        <w:rPr>
+          <w:sz w:val="24"/>
+          <w:szCs w:val="24"/>
+        </w:rPr>
+        <w:t xml:space="preserve"> bez side-efektů</w:t>
+      </w:r>
+      <w:r>
+        <w:rPr>
+          <w:sz w:val="24"/>
+          <w:szCs w:val="24"/>
+        </w:rPr>
+        <w:t xml:space="preserve">. </w:t>
+      </w:r>
+      <w:r>
+        <w:rPr>
+          <w:sz w:val="24"/>
+          <w:szCs w:val="24"/>
+        </w:rPr>
+        <w:t>Naopak</w:t>
+      </w:r>
+      <w:r>
+        <w:rPr>
+          <w:sz w:val="24"/>
+          <w:szCs w:val="24"/>
+        </w:rPr>
+        <w:t xml:space="preserve"> změny stavů neovlivňují logiku aplikace, ale pouze spouštějí akce</w:t>
+      </w:r>
+      <w:r>
+        <w:rPr>
+          <w:sz w:val="24"/>
+          <w:szCs w:val="24"/>
+        </w:rPr>
+        <w:t xml:space="preserve"> (funkce bussines logiky)</w:t>
+      </w:r>
+      <w:r>
+        <w:rPr>
+          <w:sz w:val="24"/>
+          <w:szCs w:val="24"/>
+        </w:rPr>
+        <w:t xml:space="preserve"> na ostatní </w:t>
+      </w:r>
+      <w:r>
+        <w:rPr>
+          <w:sz w:val="24"/>
+          <w:szCs w:val="24"/>
+        </w:rPr>
+        <w:t>elementy v systému</w:t>
+      </w:r>
+      <w:r>
+        <w:rPr>
+          <w:sz w:val="24"/>
+          <w:szCs w:val="24"/>
+        </w:rPr>
+        <w:t xml:space="preserve">. Tento přístup je v podstatě podporován funkcionálním </w:t>
+      </w:r>
+      <w:r>
+        <w:rPr>
+          <w:sz w:val="24"/>
+          <w:szCs w:val="24"/>
+        </w:rPr>
+        <w:t>programováním</w:t>
+      </w:r>
+      <w:r>
+        <w:rPr>
+          <w:sz w:val="24"/>
+          <w:szCs w:val="24"/>
+        </w:rPr>
+        <w:t>, kter</w:t>
+      </w:r>
+      <w:r>
+        <w:rPr>
+          <w:sz w:val="24"/>
+          <w:szCs w:val="24"/>
+        </w:rPr>
+        <w:t>é</w:t>
+      </w:r>
+      <w:r>
+        <w:rPr>
+          <w:sz w:val="24"/>
+          <w:szCs w:val="24"/>
+        </w:rPr>
+        <w:t xml:space="preserve"> je ovšem v ryzí podobě velmi </w:t>
+      </w:r>
+      <w:r>
+        <w:rPr>
+          <w:sz w:val="24"/>
+          <w:szCs w:val="24"/>
+        </w:rPr>
+        <w:t>ortodoxní</w:t>
+      </w:r>
+      <w:r>
+        <w:rPr>
+          <w:sz w:val="24"/>
+          <w:szCs w:val="24"/>
+        </w:rPr>
+        <w:t xml:space="preserve"> přístup, jak izolovat logiku od stavu a není</w:t>
+      </w:r>
+      <w:r>
+        <w:rPr>
+          <w:sz w:val="24"/>
+          <w:szCs w:val="24"/>
+        </w:rPr>
+        <w:t xml:space="preserve"> v současnosti</w:t>
+      </w:r>
+      <w:r>
+        <w:rPr>
+          <w:sz w:val="24"/>
+          <w:szCs w:val="24"/>
+        </w:rPr>
+        <w:t xml:space="preserve"> příliš populárním paradigmatem v programování. Tvůrci moderních programovacích jazyků</w:t>
+      </w:r>
+      <w:r>
+        <w:rPr>
+          <w:sz w:val="24"/>
+          <w:szCs w:val="24"/>
+        </w:rPr>
+        <w:t>, ale</w:t>
+      </w:r>
+      <w:r>
+        <w:rPr>
+          <w:sz w:val="24"/>
+          <w:szCs w:val="24"/>
+        </w:rPr>
+        <w:t xml:space="preserve"> </w:t>
+      </w:r>
+      <w:r>
+        <w:rPr>
+          <w:sz w:val="24"/>
+          <w:szCs w:val="24"/>
+        </w:rPr>
+        <w:t>berou v potaz výhody a usnadnění, které nabízejí deklarativní paradigmata, potažmo funkcionální přístup</w:t>
+      </w:r>
+      <w:r>
+        <w:rPr>
+          <w:sz w:val="24"/>
+          <w:szCs w:val="24"/>
+        </w:rPr>
+        <w:t>y</w:t>
+      </w:r>
+      <w:r>
+        <w:rPr>
+          <w:sz w:val="24"/>
+          <w:szCs w:val="24"/>
+        </w:rPr>
+        <w:t xml:space="preserve"> k</w:t>
+      </w:r>
+      <w:r>
+        <w:rPr>
+          <w:sz w:val="24"/>
+          <w:szCs w:val="24"/>
+        </w:rPr>
+        <w:t> </w:t>
+      </w:r>
+      <w:r>
+        <w:rPr>
+          <w:sz w:val="24"/>
+          <w:szCs w:val="24"/>
+        </w:rPr>
+        <w:t>řešení</w:t>
+      </w:r>
+      <w:r>
+        <w:rPr>
+          <w:sz w:val="24"/>
+          <w:szCs w:val="24"/>
+        </w:rPr>
+        <w:t xml:space="preserve"> algoritmických</w:t>
+      </w:r>
+      <w:r>
+        <w:rPr>
+          <w:sz w:val="24"/>
+          <w:szCs w:val="24"/>
+        </w:rPr>
+        <w:t xml:space="preserve"> problémů. V současnosti</w:t>
+      </w:r>
+      <w:r>
+        <w:rPr>
+          <w:sz w:val="24"/>
+          <w:szCs w:val="24"/>
+        </w:rPr>
+        <w:t xml:space="preserve"> </w:t>
+      </w:r>
+      <w:r>
+        <w:rPr>
+          <w:sz w:val="24"/>
+          <w:szCs w:val="24"/>
+        </w:rPr>
+        <w:t>se stává</w:t>
+      </w:r>
+      <w:r>
+        <w:rPr>
+          <w:sz w:val="24"/>
+          <w:szCs w:val="24"/>
+        </w:rPr>
+        <w:t xml:space="preserve"> </w:t>
+      </w:r>
+      <w:r>
+        <w:rPr>
+          <w:sz w:val="24"/>
+          <w:szCs w:val="24"/>
+        </w:rPr>
+        <w:t>populárním</w:t>
+      </w:r>
+      <w:r>
+        <w:rPr>
+          <w:sz w:val="24"/>
+          <w:szCs w:val="24"/>
+        </w:rPr>
+        <w:t xml:space="preserve"> aplikovat je v odlehčenější formě do objektově orientovaných jazyků. </w:t>
+      </w:r>
+      <w:r>
+        <w:rPr>
+          <w:sz w:val="24"/>
+          <w:szCs w:val="24"/>
+        </w:rPr>
+        <w:t>Na toto</w:t>
+      </w:r>
+      <w:r>
+        <w:rPr>
+          <w:sz w:val="24"/>
+          <w:szCs w:val="24"/>
+        </w:rPr>
+        <w:t xml:space="preserve"> </w:t>
+      </w:r>
+      <w:r>
+        <w:rPr>
+          <w:sz w:val="24"/>
+          <w:szCs w:val="24"/>
+        </w:rPr>
+        <w:t>reagovala</w:t>
+      </w:r>
+      <w:r>
+        <w:rPr>
+          <w:sz w:val="24"/>
+          <w:szCs w:val="24"/>
+        </w:rPr>
+        <w:t xml:space="preserve"> i</w:t>
+      </w:r>
+      <w:r>
+        <w:rPr>
+          <w:sz w:val="24"/>
+          <w:szCs w:val="24"/>
+        </w:rPr>
+        <w:t xml:space="preserve"> Java</w:t>
+      </w:r>
+      <w:r>
+        <w:rPr>
+          <w:sz w:val="24"/>
+          <w:szCs w:val="24"/>
+        </w:rPr>
+        <w:t xml:space="preserve"> a</w:t>
+      </w:r>
+      <w:r>
+        <w:rPr>
+          <w:sz w:val="24"/>
+          <w:szCs w:val="24"/>
+        </w:rPr>
+        <w:t xml:space="preserve"> ve verzi</w:t>
+      </w:r>
+      <w:r>
+        <w:rPr>
+          <w:sz w:val="24"/>
+          <w:szCs w:val="24"/>
+        </w:rPr>
+        <w:t xml:space="preserve"> 8</w:t>
+      </w:r>
+      <w:r>
+        <w:rPr>
+          <w:sz w:val="24"/>
+          <w:szCs w:val="24"/>
+        </w:rPr>
+        <w:t xml:space="preserve"> z roku 201</w:t>
+      </w:r>
+      <w:r>
+        <w:rPr>
+          <w:sz w:val="24"/>
+          <w:szCs w:val="24"/>
+        </w:rPr>
+        <w:t>4 přidala</w:t>
+      </w:r>
+      <w:r>
+        <w:rPr>
+          <w:sz w:val="24"/>
+          <w:szCs w:val="24"/>
+        </w:rPr>
+        <w:t xml:space="preserve"> poměrně inovativní možnosti do jazyka v podobě lambda výrazů, referenc</w:t>
+      </w:r>
+      <w:r>
+        <w:rPr>
+          <w:sz w:val="24"/>
+          <w:szCs w:val="24"/>
+        </w:rPr>
+        <w:t>í</w:t>
+      </w:r>
+      <w:r>
+        <w:rPr>
+          <w:sz w:val="24"/>
+          <w:szCs w:val="24"/>
+        </w:rPr>
+        <w:t xml:space="preserve"> na metody, streamové zpracování.  Některé jazyky jsou více otevřené a podporují funkcionální přístupy v rámci multi-paradigmatického prostředí</w:t>
+      </w:r>
+      <w:r>
+        <w:rPr>
+          <w:sz w:val="24"/>
+          <w:szCs w:val="24"/>
+        </w:rPr>
+        <w:t xml:space="preserve">, </w:t>
+      </w:r>
+      <w:r>
+        <w:rPr>
+          <w:sz w:val="24"/>
+          <w:szCs w:val="24"/>
+        </w:rPr>
+        <w:t>což je kompromis oproti čistě funkcionálním jazykům</w:t>
+      </w:r>
+      <w:r>
+        <w:rPr>
+          <w:sz w:val="24"/>
+          <w:szCs w:val="24"/>
+        </w:rPr>
+        <w:t xml:space="preserve">. </w:t>
+      </w:r>
+      <w:r>
+        <w:rPr>
+          <w:sz w:val="24"/>
+          <w:szCs w:val="24"/>
+        </w:rPr>
+        <w:t>Současným t</w:t>
+      </w:r>
+      <w:r>
+        <w:rPr>
+          <w:sz w:val="24"/>
+          <w:szCs w:val="24"/>
+        </w:rPr>
+        <w:t>rendem je</w:t>
+      </w:r>
+      <w:r>
+        <w:rPr>
+          <w:sz w:val="24"/>
+          <w:szCs w:val="24"/>
+        </w:rPr>
+        <w:t xml:space="preserve"> </w:t>
+      </w:r>
+      <w:r>
+        <w:rPr>
+          <w:sz w:val="24"/>
+          <w:szCs w:val="24"/>
+        </w:rPr>
+        <w:t>zvyšov</w:t>
+      </w:r>
+      <w:r>
+        <w:rPr>
+          <w:sz w:val="24"/>
+          <w:szCs w:val="24"/>
+        </w:rPr>
+        <w:t>ání</w:t>
+      </w:r>
+      <w:r>
+        <w:rPr>
+          <w:sz w:val="24"/>
+          <w:szCs w:val="24"/>
+        </w:rPr>
+        <w:t xml:space="preserve"> expresivit</w:t>
+      </w:r>
+      <w:r>
+        <w:rPr>
+          <w:sz w:val="24"/>
+          <w:szCs w:val="24"/>
+        </w:rPr>
+        <w:t>y</w:t>
+      </w:r>
+      <w:r>
+        <w:rPr>
+          <w:sz w:val="24"/>
+          <w:szCs w:val="24"/>
+        </w:rPr>
+        <w:t xml:space="preserve"> jazyků. </w:t>
+      </w:r>
+      <w:r>
+        <w:rPr>
+          <w:sz w:val="24"/>
+          <w:szCs w:val="24"/>
+        </w:rPr>
+        <w:t>Mezi</w:t>
+      </w:r>
+      <w:r>
+        <w:rPr>
+          <w:sz w:val="24"/>
+          <w:szCs w:val="24"/>
+        </w:rPr>
+        <w:t xml:space="preserve"> rok</w:t>
+      </w:r>
+      <w:r>
+        <w:rPr>
+          <w:sz w:val="24"/>
+          <w:szCs w:val="24"/>
+        </w:rPr>
+        <w:t>y</w:t>
+      </w:r>
+      <w:r>
+        <w:rPr>
+          <w:sz w:val="24"/>
+          <w:szCs w:val="24"/>
+        </w:rPr>
+        <w:t xml:space="preserve"> 201</w:t>
+      </w:r>
+      <w:r>
+        <w:rPr>
+          <w:sz w:val="24"/>
+          <w:szCs w:val="24"/>
+        </w:rPr>
+        <w:t xml:space="preserve">3 a </w:t>
+      </w:r>
+      <w:r>
+        <w:rPr>
+          <w:sz w:val="24"/>
+          <w:szCs w:val="24"/>
+        </w:rPr>
+        <w:t>2015 nastala renesance funkcionálních jazyků díky jejich i</w:t>
+      </w:r>
+      <w:r>
+        <w:rPr>
+          <w:sz w:val="24"/>
+          <w:szCs w:val="24"/>
+        </w:rPr>
+        <w:t>m</w:t>
+      </w:r>
+      <w:r>
+        <w:rPr>
+          <w:sz w:val="24"/>
+          <w:szCs w:val="24"/>
+        </w:rPr>
+        <w:t xml:space="preserve">utabilitě a </w:t>
+      </w:r>
+      <w:r>
+        <w:rPr>
+          <w:sz w:val="24"/>
+          <w:szCs w:val="24"/>
+        </w:rPr>
+        <w:t>přístupu k paralelizaci</w:t>
+      </w:r>
+      <w:r>
+        <w:rPr>
+          <w:sz w:val="24"/>
+          <w:szCs w:val="24"/>
+        </w:rPr>
+        <w:t xml:space="preserve">, na JVM platformě zažil vzestup jazyk Scala, avšak neujal se tak široce. </w:t>
+      </w:r>
+      <w:r>
+        <w:rPr>
+          <w:sz w:val="24"/>
+          <w:szCs w:val="24"/>
+        </w:rPr>
+        <w:t>Některé frameworky pro vývoj webových aplikací zvyšují expresivitu</w:t>
+      </w:r>
+      <w:r>
+        <w:rPr>
+          <w:sz w:val="24"/>
+          <w:szCs w:val="24"/>
+        </w:rPr>
+        <w:t xml:space="preserve"> do té míry</w:t>
+      </w:r>
+      <w:r>
+        <w:rPr>
+          <w:sz w:val="24"/>
+          <w:szCs w:val="24"/>
+        </w:rPr>
+        <w:t xml:space="preserve">, že se z nich postupně stávají spíše DSL jazyky, které řeší </w:t>
       </w:r>
       <w:r>
         <w:rPr>
@@ -9468,42 +11135,14 @@
           <w:szCs w:val="24"/>
         </w:rPr>
         <w:lastRenderedPageBreak/>
-        <w:t>rozdělení na základní logiku, základní a vedlejší stav. Kde bussines logika se nezabývá stavem, ale pouze definuje relace</w:t>
-      </w:r>
-      <w:r>
-        <w:rPr>
-          <w:sz w:val="24"/>
-          <w:szCs w:val="24"/>
-        </w:rPr>
-        <w:t>, integritní omezení a</w:t>
-      </w:r>
-      <w:r>
-        <w:rPr>
-          <w:sz w:val="24"/>
-          <w:szCs w:val="24"/>
-        </w:rPr>
-        <w:t xml:space="preserve"> </w:t>
-      </w:r>
-      <w:r>
-        <w:rPr>
-          <w:sz w:val="24"/>
-          <w:szCs w:val="24"/>
-        </w:rPr>
-        <w:t xml:space="preserve">provádí </w:t>
-      </w:r>
-      <w:r>
-        <w:rPr>
-          <w:sz w:val="24"/>
-          <w:szCs w:val="24"/>
-        </w:rPr>
-        <w:t>čisté funkce</w:t>
-      </w:r>
-      <w:r>
-        <w:rPr>
-          <w:sz w:val="24"/>
-          <w:szCs w:val="24"/>
-        </w:rPr>
-        <w:t xml:space="preserve"> bez side-efektů</w:t>
+        <w:t>problémy na vyšší úrovni abstrakce</w:t>
+      </w:r>
+      <w:r>
+        <w:rPr>
+          <w:sz w:val="24"/>
+          <w:szCs w:val="24"/>
+        </w:rPr>
+        <w:t xml:space="preserve"> a odstiňují vývojáře co nejvíce od technologických detailů tak aby se mohli plně soustředit na řešení vlastní aplikační logiky</w:t>
       </w:r>
       <w:r>
         <w:rPr>
@@ -9511,104 +11150,6 @@
           <w:szCs w:val="24"/>
         </w:rPr>
         <w:t xml:space="preserve">. </w:t>
-      </w:r>
-      <w:r>
-        <w:rPr>
-          <w:sz w:val="24"/>
-          <w:szCs w:val="24"/>
-        </w:rPr>
-        <w:t>Naopak</w:t>
-      </w:r>
-      <w:r>
-        <w:rPr>
-          <w:sz w:val="24"/>
-          <w:szCs w:val="24"/>
-        </w:rPr>
-        <w:t xml:space="preserve"> změny stavů neovlivňují logiku aplikace, ale pouze spouštějí akce</w:t>
-      </w:r>
-      <w:r>
-        <w:rPr>
-          <w:sz w:val="24"/>
-          <w:szCs w:val="24"/>
-        </w:rPr>
-        <w:t xml:space="preserve"> (funkce bussines logiky)</w:t>
-      </w:r>
-      <w:r>
-        <w:rPr>
-          <w:sz w:val="24"/>
-          <w:szCs w:val="24"/>
-        </w:rPr>
-        <w:t xml:space="preserve"> na ostatní komponenty. Tento přístup je v podstatě podporován funkcionálním přístupem, který je ovšem v ryzí podobě velmi extrémní přístup, jak izolovat logiku od stavu a není příliš populárním paradigmatem v programování. Tvůrci moderních programovacích jazyků</w:t>
-      </w:r>
-      <w:r>
-        <w:rPr>
-          <w:sz w:val="24"/>
-          <w:szCs w:val="24"/>
-        </w:rPr>
-        <w:t xml:space="preserve"> </w:t>
-      </w:r>
-      <w:r>
-        <w:rPr>
-          <w:sz w:val="24"/>
-          <w:szCs w:val="24"/>
-        </w:rPr>
-        <w:t>berou v potaz výhody a usnadnění, které nabízejí deklarativní paradigmata, potažmo funkcionální přístupy, a tak je trend aplikovat je v odlehčenější formě do objektově orientovaných jazyků. Takto implementovala Java 8, poměrně inovativní možnosti do jazyka v podobě lambda výrazů, reference na metody, streamové zpracování.  Některé jazyky jsou více otevřené a podporují funkcionální přístupy v rámci multi-paradigmatického prostředí. T</w:t>
-      </w:r>
-      <w:r>
-        <w:rPr>
-          <w:sz w:val="24"/>
-          <w:szCs w:val="24"/>
-        </w:rPr>
-        <w:t>rendem je</w:t>
-      </w:r>
-      <w:r>
-        <w:rPr>
-          <w:sz w:val="24"/>
-          <w:szCs w:val="24"/>
-        </w:rPr>
-        <w:t xml:space="preserve"> tedy</w:t>
-      </w:r>
-      <w:r>
-        <w:rPr>
-          <w:sz w:val="24"/>
-          <w:szCs w:val="24"/>
-        </w:rPr>
-        <w:t xml:space="preserve"> zvyšovat expresivitu jazyků. Kolem roků 2013-2015 nastala renesance funkcionálních jazyků díky jejich i</w:t>
-      </w:r>
-      <w:r>
-        <w:rPr>
-          <w:sz w:val="24"/>
-          <w:szCs w:val="24"/>
-        </w:rPr>
-        <w:t>m</w:t>
-      </w:r>
-      <w:r>
-        <w:rPr>
-          <w:sz w:val="24"/>
-          <w:szCs w:val="24"/>
-        </w:rPr>
-        <w:t xml:space="preserve">utabilitě a </w:t>
-      </w:r>
-      <w:r>
-        <w:rPr>
-          <w:sz w:val="24"/>
-          <w:szCs w:val="24"/>
-        </w:rPr>
-        <w:t>přístupu k paralelizaci</w:t>
-      </w:r>
-      <w:r>
-        <w:rPr>
-          <w:sz w:val="24"/>
-          <w:szCs w:val="24"/>
-        </w:rPr>
-        <w:t xml:space="preserve">, na JVM platformě zažil vzestup jazyk Scala, avšak neujal se tak široce, proto mnoho nových jazyků podporuje funkcionální přístup a vytváří tak multi-paradigmatické prostředí pro vývoj, což je kompromis oproti čistě funkcionálním jazykům. </w:t>
-      </w:r>
-      <w:r>
-        <w:rPr>
-          <w:sz w:val="24"/>
-          <w:szCs w:val="24"/>
-        </w:rPr>
-        <w:t xml:space="preserve">Některé frameworky pro vývoj webových aplikací zvyšují expresivitu tak, že se z nich postupně stávají spíše DSL jazyky, které řeší problémy na vyšší úrovni abstrakce. </w:t>
       </w:r>
     </w:p>
     <w:p>
@@ -9625,14 +11166,28 @@
           <w:sz w:val="24"/>
           <w:szCs w:val="24"/>
         </w:rPr>
-        <w:t xml:space="preserve">Nejen samotné vývojové nástroje ovlivňují trendy, </w:t>
-      </w:r>
-      <w:r>
-        <w:rPr>
-          <w:sz w:val="24"/>
-          <w:szCs w:val="24"/>
-        </w:rPr>
-        <w:t>pokrok</w:t>
+        <w:t xml:space="preserve">Nejen samotné vývojové </w:t>
+      </w:r>
+      <w:r>
+        <w:rPr>
+          <w:sz w:val="24"/>
+          <w:szCs w:val="24"/>
+        </w:rPr>
+        <w:t>technologie</w:t>
+      </w:r>
+      <w:r>
+        <w:rPr>
+          <w:sz w:val="24"/>
+          <w:szCs w:val="24"/>
+        </w:rPr>
+        <w:t xml:space="preserve"> ovlivňují trendy, </w:t>
+      </w:r>
+      <w:r>
+        <w:rPr>
+          <w:sz w:val="24"/>
+          <w:szCs w:val="24"/>
+        </w:rPr>
+        <w:t>inovace</w:t>
       </w:r>
       <w:r>
         <w:rPr>
@@ -10041,15 +11596,21 @@
           <w:sz w:val="24"/>
           <w:szCs w:val="24"/>
         </w:rPr>
-        <w:t xml:space="preserve"> zajišťuje poskytovatel služby a uživatel platí přímo </w:t>
-      </w:r>
-      <w:r>
-        <w:rPr>
-          <w:sz w:val="24"/>
-          <w:szCs w:val="24"/>
-        </w:rPr>
-        <w:lastRenderedPageBreak/>
-        <w:t xml:space="preserve">za čas běhu aplikace. V dnešní době </w:t>
+        <w:t xml:space="preserve"> zajišťuje poskytovatel služby a uživatel platí přímo za čas běhu aplikace</w:t>
+      </w:r>
+      <w:r>
+        <w:rPr>
+          <w:sz w:val="24"/>
+          <w:szCs w:val="24"/>
+        </w:rPr>
+        <w:t>, případné množství využitých zdrojů</w:t>
+      </w:r>
+      <w:r>
+        <w:rPr>
+          <w:sz w:val="24"/>
+          <w:szCs w:val="24"/>
+        </w:rPr>
+        <w:t xml:space="preserve">. V dnešní době </w:t>
       </w:r>
       <w:r>
         <w:rPr>
@@ -10092,13 +11653,6 @@
           <w:szCs w:val="24"/>
         </w:rPr>
         <w:t>, avšak některé aplikace jsou i monolitické.</w:t>
-      </w:r>
-      <w:r>
-        <w:rPr>
-          <w:sz w:val="24"/>
-          <w:szCs w:val="24"/>
-        </w:rPr>
-        <w:t xml:space="preserve"> </w:t>
       </w:r>
     </w:p>
     <w:p>
@@ -10106,6 +11660,7 @@
         <w:rPr>
           <w:noProof/>
         </w:rPr>
+        <w:lastRenderedPageBreak/>
         <w:drawing>
           <wp:inline distT="0" distB="0" distL="0" distR="0">
             <wp:extent cx="5760720" cy="3129280"/>
@@ -10237,7 +11792,42 @@
           <w:sz w:val="24"/>
           <w:szCs w:val="24"/>
         </w:rPr>
-        <w:t>, mimo jiné dokáže zajistit kompletní management kontejnerizovaných aplikací</w:t>
+        <w:t xml:space="preserve">, </w:t>
+      </w:r>
+      <w:r>
+        <w:rPr>
+          <w:sz w:val="24"/>
+          <w:szCs w:val="24"/>
+        </w:rPr>
+        <w:t xml:space="preserve">který </w:t>
+      </w:r>
+      <w:r>
+        <w:rPr>
+          <w:sz w:val="24"/>
+          <w:szCs w:val="24"/>
+        </w:rPr>
+        <w:t>dokáže zajistit kompletní management kontejnerizovaných aplikací</w:t>
+      </w:r>
+      <w:r>
+        <w:rPr>
+          <w:sz w:val="24"/>
+          <w:szCs w:val="24"/>
+        </w:rPr>
+        <w:t xml:space="preserve"> včetně</w:t>
+      </w:r>
+      <w:r>
+        <w:rPr>
+          <w:sz w:val="24"/>
+          <w:szCs w:val="24"/>
+        </w:rPr>
+        <w:t xml:space="preserve"> jejich</w:t>
+      </w:r>
+      <w:r>
+        <w:rPr>
+          <w:sz w:val="24"/>
+          <w:szCs w:val="24"/>
+        </w:rPr>
+        <w:t xml:space="preserve"> monitoringu</w:t>
       </w:r>
       <w:r>
         <w:rPr>
@@ -10272,7 +11862,7 @@
           <w:sz w:val="24"/>
           <w:szCs w:val="24"/>
         </w:rPr>
-        <w:t>mimo jiné i</w:t>
+        <w:t>také svoje proprietární</w:t>
       </w:r>
       <w:r>
         <w:rPr>
@@ -10331,6 +11921,43 @@
           <w:szCs w:val="24"/>
         </w:rPr>
         <w:t xml:space="preserve">, které se v současnosti stávají velmi populární. </w:t>
+      </w:r>
+      <w:r>
+        <w:rPr>
+          <w:sz w:val="24"/>
+          <w:szCs w:val="24"/>
+        </w:rPr>
+        <w:t>Na druhou stranu sebou přináší i všechny nevýhody distribuovaných systémů, pro vývojáře se jedná o složitější opravy chyb a jejich detekci, například</w:t>
+      </w:r>
+      <w:r>
+        <w:rPr>
+          <w:sz w:val="24"/>
+          <w:szCs w:val="24"/>
+        </w:rPr>
+        <w:t xml:space="preserve"> při</w:t>
+      </w:r>
+      <w:r>
+        <w:rPr>
+          <w:sz w:val="24"/>
+          <w:szCs w:val="24"/>
+        </w:rPr>
+        <w:t xml:space="preserve"> </w:t>
+      </w:r>
+      <w:proofErr w:type="spellStart"/>
+      <w:r>
+        <w:rPr>
+          <w:sz w:val="24"/>
+          <w:szCs w:val="24"/>
+        </w:rPr>
+        <w:t>debugování</w:t>
+      </w:r>
+      <w:proofErr w:type="spellEnd"/>
+      <w:r>
+        <w:rPr>
+          <w:sz w:val="24"/>
+          <w:szCs w:val="24"/>
+        </w:rPr>
+        <w:t>.</w:t>
       </w:r>
     </w:p>
     <w:p>
@@ -10411,43 +12038,9 @@
       </w:pPr>
     </w:p>
     <w:p>
-      <w:r>
-        <w:t>BigData</w:t>
-      </w:r>
+      <w:bookmarkStart w:id="0" w:name="_GoBack"/>
+      <w:bookmarkEnd w:id="0"/>
     </w:p>
-    <w:p>
-      <w:r>
-        <w:t>Machine learning AI</w:t>
-      </w:r>
-    </w:p>
-    <w:p>
-      <w:r>
-        <w:t>Porovnání současných technologií a trendů</w:t>
-      </w:r>
-    </w:p>
-    <w:p>
-      <w:r>
-        <w:t>Směr</w:t>
-      </w:r>
-      <w:r>
-        <w:t>,</w:t>
-      </w:r>
-      <w:r>
-        <w:t xml:space="preserve"> kterým se ubírá současný trend vývoje </w:t>
-      </w:r>
-      <w:r>
-        <w:t>bacené</w:t>
-      </w:r>
-      <w:r>
-        <w:t xml:space="preserve"> řešení</w:t>
-      </w:r>
-    </w:p>
-    <w:p>
-      <w:r>
-        <w:t>GraalVM</w:t>
-      </w:r>
-    </w:p>
-    <w:p/>
     <w:p>
       <w:hyperlink r:id="rId23" w:anchor="libraries-frameworks-web" w:history="1">
         <w:r>
@@ -12176,7 +13769,7 @@
 </file>
 
 <file path=customXml/itemProps1.xml><?xml version="1.0" encoding="utf-8"?>
-<ds:datastoreItem xmlns:ds="http://schemas.openxmlformats.org/officeDocument/2006/customXml" ds:itemID="{4F7633DC-5FA0-4479-847B-991F95E65F2A}">
+<ds:datastoreItem xmlns:ds="http://schemas.openxmlformats.org/officeDocument/2006/customXml" ds:itemID="{E93A2EF8-2873-4E25-90DB-EF5E13F30D19}">
   <ds:schemaRefs>
     <ds:schemaRef ds:uri="http://schemas.openxmlformats.org/officeDocument/2006/bibliography"/>
   </ds:schemaRefs>

</xml_diff>

<commit_message>
Webove Frameworky - cache, db
</commit_message>
<xml_diff>
--- a/kotlin_server.docx
+++ b/kotlin_server.docx
@@ -303,18 +303,10 @@
       </w:r>
       <w:proofErr w:type="spellEnd"/>
       <w:r>
-        <w:t xml:space="preserve"> (</w:t>
-      </w:r>
-      <w:proofErr w:type="gramStart"/>
-      <w:r>
-        <w:t>Klaxon</w:t>
-      </w:r>
-      <w:r>
-        <w:t>..</w:t>
-      </w:r>
-      <w:proofErr w:type="gramEnd"/>
-      <w:r>
-        <w:t>)</w:t>
+        <w:t xml:space="preserve"> (Klaxon</w:t>
+      </w:r>
+      <w:r>
+        <w:t>..)</w:t>
       </w:r>
     </w:p>
     <w:p>
@@ -14342,21 +14334,12 @@
         <w:lastRenderedPageBreak/>
         <w:t xml:space="preserve">Webový </w:t>
       </w:r>
-      <w:proofErr w:type="gramStart"/>
-      <w:r>
-        <w:rPr>
-          <w:sz w:val="24"/>
-          <w:szCs w:val="24"/>
-        </w:rPr>
-        <w:t>framework</w:t>
-      </w:r>
-      <w:proofErr w:type="gramEnd"/>
-      <w:r>
-        <w:rPr>
-          <w:sz w:val="24"/>
-          <w:szCs w:val="24"/>
-        </w:rPr>
-        <w:t xml:space="preserve"> jak je z názvu patrné je určen pro ulehčení tvorby webových aplikací na straně serveru. První webové frameworky se začali objevovat kolem roku 1995. Pro Javu se </w:t>
+      <w:r>
+        <w:rPr>
+          <w:sz w:val="24"/>
+          <w:szCs w:val="24"/>
+        </w:rPr>
+        <w:t xml:space="preserve">framework jak je z názvu patrné je určen pro ulehčení tvorby webových aplikací na straně serveru. První webové frameworky se začali objevovat kolem roku 1995. Pro Javu se </w:t>
       </w:r>
       <w:r>
         <w:rPr>
@@ -15544,23 +15527,7 @@
           <w:sz w:val="24"/>
           <w:szCs w:val="24"/>
         </w:rPr>
-        <w:t xml:space="preserve">. Je vyvíjena přímo vývojáři Kotlinu. Oproti přechozím variantám má velkou výhodu a to tím, že umožnuje psát šablony ve stylu </w:t>
-      </w:r>
-      <w:proofErr w:type="gramStart"/>
-      <w:r>
-        <w:rPr>
-          <w:sz w:val="24"/>
-          <w:szCs w:val="24"/>
-        </w:rPr>
-        <w:t>a  syntaxi</w:t>
-      </w:r>
-      <w:proofErr w:type="gramEnd"/>
-      <w:r>
-        <w:rPr>
-          <w:sz w:val="24"/>
-          <w:szCs w:val="24"/>
-        </w:rPr>
-        <w:t xml:space="preserve"> Kotlinu, cože žádná jiná alternativa nenabízí. Pro srovnání jsem vyhledal výkonnostní test, </w:t>
+        <w:t xml:space="preserve">. Je vyvíjena přímo vývojáři Kotlinu. Oproti přechozím variantám má velkou výhodu a to tím, že umožnuje psát šablony ve stylu a  syntaxi Kotlinu, cože žádná jiná alternativa nenabízí. Pro srovnání jsem vyhledal výkonnostní test, </w:t>
       </w:r>
       <w:r>
         <w:rPr>
@@ -15733,7 +15700,6 @@
         <w:t> </w:t>
       </w:r>
       <w:proofErr w:type="spellStart"/>
-      <w:proofErr w:type="gramStart"/>
       <w:r>
         <w:rPr>
           <w:rFonts w:ascii="Consolas" w:eastAsia="Times New Roman" w:hAnsi="Consolas" w:cs="Times New Roman"/>
@@ -15753,9 +15719,18 @@
           <w:szCs w:val="21"/>
           <w:lang w:eastAsia="cs-CZ"/>
         </w:rPr>
-        <w:t>(</w:t>
-      </w:r>
-      <w:proofErr w:type="gramEnd"/>
+        <w:t>(student: </w:t>
+      </w:r>
+      <w:r>
+        <w:rPr>
+          <w:rFonts w:ascii="Consolas" w:eastAsia="Times New Roman" w:hAnsi="Consolas" w:cs="Times New Roman"/>
+          <w:color w:val="4EC9B0"/>
+          <w:sz w:val="21"/>
+          <w:szCs w:val="21"/>
+          <w:lang w:eastAsia="cs-CZ"/>
+        </w:rPr>
+        <w:t>Student</w:t>
+      </w:r>
       <w:r>
         <w:rPr>
           <w:rFonts w:ascii="Consolas" w:eastAsia="Times New Roman" w:hAnsi="Consolas" w:cs="Times New Roman"/>
@@ -15764,8 +15739,9 @@
           <w:szCs w:val="21"/>
           <w:lang w:eastAsia="cs-CZ"/>
         </w:rPr>
-        <w:t>student: </w:t>
-      </w:r>
+        <w:t>): </w:t>
+      </w:r>
+      <w:proofErr w:type="spellStart"/>
       <w:r>
         <w:rPr>
           <w:rFonts w:ascii="Consolas" w:eastAsia="Times New Roman" w:hAnsi="Consolas" w:cs="Times New Roman"/>
@@ -15774,8 +15750,9 @@
           <w:szCs w:val="21"/>
           <w:lang w:eastAsia="cs-CZ"/>
         </w:rPr>
-        <w:t>Student</w:t>
-      </w:r>
+        <w:t>String</w:t>
+      </w:r>
+      <w:proofErr w:type="spellEnd"/>
       <w:r>
         <w:rPr>
           <w:rFonts w:ascii="Consolas" w:eastAsia="Times New Roman" w:hAnsi="Consolas" w:cs="Times New Roman"/>
@@ -15784,21 +15761,13 @@
           <w:szCs w:val="21"/>
           <w:lang w:eastAsia="cs-CZ"/>
         </w:rPr>
-        <w:t>): </w:t>
-      </w:r>
-      <w:proofErr w:type="spellStart"/>
-      <w:r>
-        <w:rPr>
-          <w:rFonts w:ascii="Consolas" w:eastAsia="Times New Roman" w:hAnsi="Consolas" w:cs="Times New Roman"/>
-          <w:color w:val="4EC9B0"/>
-          <w:sz w:val="21"/>
-          <w:szCs w:val="21"/>
-          <w:lang w:eastAsia="cs-CZ"/>
-        </w:rPr>
-        <w:t>String</w:t>
-      </w:r>
-      <w:proofErr w:type="spellEnd"/>
-      <w:r>
+        <w:t> {</w:t>
+      </w:r>
+    </w:p>
+    <w:p>
+      <w:pPr>
+        <w:shd w:val="clear" w:color="auto" w:fill="1E1E1E"/>
+        <w:spacing w:after="0" w:line="285" w:lineRule="atLeast"/>
         <w:rPr>
           <w:rFonts w:ascii="Consolas" w:eastAsia="Times New Roman" w:hAnsi="Consolas" w:cs="Times New Roman"/>
           <w:color w:val="D4D4D4"/>
@@ -15806,7 +15775,58 @@
           <w:szCs w:val="21"/>
           <w:lang w:eastAsia="cs-CZ"/>
         </w:rPr>
-        <w:t> {</w:t>
+      </w:pPr>
+      <w:r>
+        <w:rPr>
+          <w:rFonts w:ascii="Consolas" w:eastAsia="Times New Roman" w:hAnsi="Consolas" w:cs="Times New Roman"/>
+          <w:color w:val="D4D4D4"/>
+          <w:sz w:val="21"/>
+          <w:szCs w:val="21"/>
+          <w:lang w:eastAsia="cs-CZ"/>
+        </w:rPr>
+        <w:t>  </w:t>
+      </w:r>
+      <w:r>
+        <w:rPr>
+          <w:rFonts w:ascii="Consolas" w:eastAsia="Times New Roman" w:hAnsi="Consolas" w:cs="Times New Roman"/>
+          <w:color w:val="C586C0"/>
+          <w:sz w:val="21"/>
+          <w:szCs w:val="21"/>
+          <w:lang w:eastAsia="cs-CZ"/>
+        </w:rPr>
+        <w:t>return</w:t>
+      </w:r>
+      <w:r>
+        <w:rPr>
+          <w:rFonts w:ascii="Consolas" w:eastAsia="Times New Roman" w:hAnsi="Consolas" w:cs="Times New Roman"/>
+          <w:color w:val="D4D4D4"/>
+          <w:sz w:val="21"/>
+          <w:szCs w:val="21"/>
+          <w:lang w:eastAsia="cs-CZ"/>
+        </w:rPr>
+        <w:t> </w:t>
+      </w:r>
+      <w:proofErr w:type="spellStart"/>
+      <w:r>
+        <w:rPr>
+          <w:rFonts w:ascii="Consolas" w:eastAsia="Times New Roman" w:hAnsi="Consolas" w:cs="Times New Roman"/>
+          <w:color w:val="DCDCAA"/>
+          <w:sz w:val="21"/>
+          <w:szCs w:val="21"/>
+          <w:lang w:eastAsia="cs-CZ"/>
+        </w:rPr>
+        <w:t>createHTMLDocument</w:t>
+      </w:r>
+      <w:proofErr w:type="spellEnd"/>
+      <w:r>
+        <w:rPr>
+          <w:rFonts w:ascii="Consolas" w:eastAsia="Times New Roman" w:hAnsi="Consolas" w:cs="Times New Roman"/>
+          <w:color w:val="D4D4D4"/>
+          <w:sz w:val="21"/>
+          <w:szCs w:val="21"/>
+          <w:lang w:eastAsia="cs-CZ"/>
+        </w:rPr>
+        <w:t>()</w:t>
       </w:r>
     </w:p>
     <w:p>
@@ -15829,17 +15849,17 @@
           <w:szCs w:val="21"/>
           <w:lang w:eastAsia="cs-CZ"/>
         </w:rPr>
-        <w:t>  </w:t>
+        <w:t>    .</w:t>
       </w:r>
       <w:r>
         <w:rPr>
           <w:rFonts w:ascii="Consolas" w:eastAsia="Times New Roman" w:hAnsi="Consolas" w:cs="Times New Roman"/>
-          <w:color w:val="C586C0"/>
+          <w:color w:val="DCDCAA"/>
           <w:sz w:val="21"/>
           <w:szCs w:val="21"/>
           <w:lang w:eastAsia="cs-CZ"/>
         </w:rPr>
-        <w:t>return</w:t>
+        <w:t>html</w:t>
       </w:r>
       <w:r>
         <w:rPr>
@@ -15849,10 +15869,31 @@
           <w:szCs w:val="21"/>
           <w:lang w:eastAsia="cs-CZ"/>
         </w:rPr>
-        <w:t> </w:t>
-      </w:r>
-      <w:proofErr w:type="spellStart"/>
-      <w:proofErr w:type="gramStart"/>
+        <w:t> {</w:t>
+      </w:r>
+    </w:p>
+    <w:p>
+      <w:pPr>
+        <w:shd w:val="clear" w:color="auto" w:fill="1E1E1E"/>
+        <w:spacing w:after="0" w:line="285" w:lineRule="atLeast"/>
+        <w:rPr>
+          <w:rFonts w:ascii="Consolas" w:eastAsia="Times New Roman" w:hAnsi="Consolas" w:cs="Times New Roman"/>
+          <w:color w:val="D4D4D4"/>
+          <w:sz w:val="21"/>
+          <w:szCs w:val="21"/>
+          <w:lang w:eastAsia="cs-CZ"/>
+        </w:rPr>
+      </w:pPr>
+      <w:r>
+        <w:rPr>
+          <w:rFonts w:ascii="Consolas" w:eastAsia="Times New Roman" w:hAnsi="Consolas" w:cs="Times New Roman"/>
+          <w:color w:val="D4D4D4"/>
+          <w:sz w:val="21"/>
+          <w:szCs w:val="21"/>
+          <w:lang w:eastAsia="cs-CZ"/>
+        </w:rPr>
+        <w:t>        </w:t>
+      </w:r>
       <w:r>
         <w:rPr>
           <w:rFonts w:ascii="Consolas" w:eastAsia="Times New Roman" w:hAnsi="Consolas" w:cs="Times New Roman"/>
@@ -15861,9 +15902,8 @@
           <w:szCs w:val="21"/>
           <w:lang w:eastAsia="cs-CZ"/>
         </w:rPr>
-        <w:t>createHTMLDocument</w:t>
-      </w:r>
-      <w:proofErr w:type="spellEnd"/>
+        <w:t>body</w:t>
+      </w:r>
       <w:r>
         <w:rPr>
           <w:rFonts w:ascii="Consolas" w:eastAsia="Times New Roman" w:hAnsi="Consolas" w:cs="Times New Roman"/>
@@ -15872,10 +15912,13 @@
           <w:szCs w:val="21"/>
           <w:lang w:eastAsia="cs-CZ"/>
         </w:rPr>
-        <w:t>(</w:t>
-      </w:r>
-      <w:proofErr w:type="gramEnd"/>
-      <w:r>
+        <w:t> {</w:t>
+      </w:r>
+    </w:p>
+    <w:p>
+      <w:pPr>
+        <w:shd w:val="clear" w:color="auto" w:fill="1E1E1E"/>
+        <w:spacing w:after="0" w:line="285" w:lineRule="atLeast"/>
         <w:rPr>
           <w:rFonts w:ascii="Consolas" w:eastAsia="Times New Roman" w:hAnsi="Consolas" w:cs="Times New Roman"/>
           <w:color w:val="D4D4D4"/>
@@ -15883,7 +15926,36 @@
           <w:szCs w:val="21"/>
           <w:lang w:eastAsia="cs-CZ"/>
         </w:rPr>
-        <w:t>)</w:t>
+      </w:pPr>
+      <w:r>
+        <w:rPr>
+          <w:rFonts w:ascii="Consolas" w:eastAsia="Times New Roman" w:hAnsi="Consolas" w:cs="Times New Roman"/>
+          <w:color w:val="D4D4D4"/>
+          <w:sz w:val="21"/>
+          <w:szCs w:val="21"/>
+          <w:lang w:eastAsia="cs-CZ"/>
+        </w:rPr>
+        <w:t>            </w:t>
+      </w:r>
+      <w:r>
+        <w:rPr>
+          <w:rFonts w:ascii="Consolas" w:eastAsia="Times New Roman" w:hAnsi="Consolas" w:cs="Times New Roman"/>
+          <w:color w:val="DCDCAA"/>
+          <w:sz w:val="21"/>
+          <w:szCs w:val="21"/>
+          <w:lang w:eastAsia="cs-CZ"/>
+        </w:rPr>
+        <w:t>ul</w:t>
+      </w:r>
+      <w:r>
+        <w:rPr>
+          <w:rFonts w:ascii="Consolas" w:eastAsia="Times New Roman" w:hAnsi="Consolas" w:cs="Times New Roman"/>
+          <w:color w:val="D4D4D4"/>
+          <w:sz w:val="21"/>
+          <w:szCs w:val="21"/>
+          <w:lang w:eastAsia="cs-CZ"/>
+        </w:rPr>
+        <w:t> {</w:t>
       </w:r>
     </w:p>
     <w:p>
@@ -15906,8 +15978,9 @@
           <w:szCs w:val="21"/>
           <w:lang w:eastAsia="cs-CZ"/>
         </w:rPr>
-        <w:t>    .</w:t>
-      </w:r>
+        <w:t>                </w:t>
+      </w:r>
+      <w:proofErr w:type="spellStart"/>
       <w:r>
         <w:rPr>
           <w:rFonts w:ascii="Consolas" w:eastAsia="Times New Roman" w:hAnsi="Consolas" w:cs="Times New Roman"/>
@@ -15916,8 +15989,9 @@
           <w:szCs w:val="21"/>
           <w:lang w:eastAsia="cs-CZ"/>
         </w:rPr>
-        <w:t>html</w:t>
-      </w:r>
+        <w:t>li</w:t>
+      </w:r>
+      <w:proofErr w:type="spellEnd"/>
       <w:r>
         <w:rPr>
           <w:rFonts w:ascii="Consolas" w:eastAsia="Times New Roman" w:hAnsi="Consolas" w:cs="Times New Roman"/>
@@ -15926,7 +16000,7 @@
           <w:szCs w:val="21"/>
           <w:lang w:eastAsia="cs-CZ"/>
         </w:rPr>
-        <w:t> {</w:t>
+        <w:t> { student.name }</w:t>
       </w:r>
     </w:p>
     <w:p>
@@ -15949,8 +16023,9 @@
           <w:szCs w:val="21"/>
           <w:lang w:eastAsia="cs-CZ"/>
         </w:rPr>
-        <w:t>        </w:t>
-      </w:r>
+        <w:t>                </w:t>
+      </w:r>
+      <w:proofErr w:type="spellStart"/>
       <w:r>
         <w:rPr>
           <w:rFonts w:ascii="Consolas" w:eastAsia="Times New Roman" w:hAnsi="Consolas" w:cs="Times New Roman"/>
@@ -15959,8 +16034,9 @@
           <w:szCs w:val="21"/>
           <w:lang w:eastAsia="cs-CZ"/>
         </w:rPr>
-        <w:t>body</w:t>
-      </w:r>
+        <w:t>li</w:t>
+      </w:r>
+      <w:proofErr w:type="spellEnd"/>
       <w:r>
         <w:rPr>
           <w:rFonts w:ascii="Consolas" w:eastAsia="Times New Roman" w:hAnsi="Consolas" w:cs="Times New Roman"/>
@@ -15969,7 +16045,29 @@
           <w:szCs w:val="21"/>
           <w:lang w:eastAsia="cs-CZ"/>
         </w:rPr>
-        <w:t> {</w:t>
+        <w:t> { </w:t>
+      </w:r>
+      <w:proofErr w:type="spellStart"/>
+      <w:r>
+        <w:rPr>
+          <w:rFonts w:ascii="Consolas" w:eastAsia="Times New Roman" w:hAnsi="Consolas" w:cs="Times New Roman"/>
+          <w:color w:val="D4D4D4"/>
+          <w:sz w:val="21"/>
+          <w:szCs w:val="21"/>
+          <w:lang w:eastAsia="cs-CZ"/>
+        </w:rPr>
+        <w:t>student.number</w:t>
+      </w:r>
+      <w:proofErr w:type="spellEnd"/>
+      <w:r>
+        <w:rPr>
+          <w:rFonts w:ascii="Consolas" w:eastAsia="Times New Roman" w:hAnsi="Consolas" w:cs="Times New Roman"/>
+          <w:color w:val="D4D4D4"/>
+          <w:sz w:val="21"/>
+          <w:szCs w:val="21"/>
+          <w:lang w:eastAsia="cs-CZ"/>
+        </w:rPr>
+        <w:t> }</w:t>
       </w:r>
     </w:p>
     <w:p>
@@ -15992,8 +16090,55 @@
           <w:szCs w:val="21"/>
           <w:lang w:eastAsia="cs-CZ"/>
         </w:rPr>
-        <w:t>            </w:t>
-      </w:r>
+        <w:t>            }</w:t>
+      </w:r>
+    </w:p>
+    <w:p>
+      <w:pPr>
+        <w:shd w:val="clear" w:color="auto" w:fill="1E1E1E"/>
+        <w:spacing w:after="0" w:line="285" w:lineRule="atLeast"/>
+        <w:rPr>
+          <w:rFonts w:ascii="Consolas" w:eastAsia="Times New Roman" w:hAnsi="Consolas" w:cs="Times New Roman"/>
+          <w:color w:val="D4D4D4"/>
+          <w:sz w:val="21"/>
+          <w:szCs w:val="21"/>
+          <w:lang w:eastAsia="cs-CZ"/>
+        </w:rPr>
+      </w:pPr>
+      <w:r>
+        <w:rPr>
+          <w:rFonts w:ascii="Consolas" w:eastAsia="Times New Roman" w:hAnsi="Consolas" w:cs="Times New Roman"/>
+          <w:color w:val="D4D4D4"/>
+          <w:sz w:val="21"/>
+          <w:szCs w:val="21"/>
+          <w:lang w:eastAsia="cs-CZ"/>
+        </w:rPr>
+        <w:t>        }</w:t>
+      </w:r>
+    </w:p>
+    <w:p>
+      <w:pPr>
+        <w:shd w:val="clear" w:color="auto" w:fill="1E1E1E"/>
+        <w:spacing w:after="0" w:line="285" w:lineRule="atLeast"/>
+        <w:rPr>
+          <w:rFonts w:ascii="Consolas" w:eastAsia="Times New Roman" w:hAnsi="Consolas" w:cs="Times New Roman"/>
+          <w:color w:val="D4D4D4"/>
+          <w:sz w:val="21"/>
+          <w:szCs w:val="21"/>
+          <w:lang w:eastAsia="cs-CZ"/>
+        </w:rPr>
+      </w:pPr>
+      <w:r>
+        <w:rPr>
+          <w:rFonts w:ascii="Consolas" w:eastAsia="Times New Roman" w:hAnsi="Consolas" w:cs="Times New Roman"/>
+          <w:color w:val="D4D4D4"/>
+          <w:sz w:val="21"/>
+          <w:szCs w:val="21"/>
+          <w:lang w:eastAsia="cs-CZ"/>
+        </w:rPr>
+        <w:t>    }.</w:t>
+      </w:r>
+      <w:proofErr w:type="spellStart"/>
       <w:r>
         <w:rPr>
           <w:rFonts w:ascii="Consolas" w:eastAsia="Times New Roman" w:hAnsi="Consolas" w:cs="Times New Roman"/>
@@ -16002,267 +16147,9 @@
           <w:szCs w:val="21"/>
           <w:lang w:eastAsia="cs-CZ"/>
         </w:rPr>
-        <w:t>ul</w:t>
-      </w:r>
-      <w:r>
-        <w:rPr>
-          <w:rFonts w:ascii="Consolas" w:eastAsia="Times New Roman" w:hAnsi="Consolas" w:cs="Times New Roman"/>
-          <w:color w:val="D4D4D4"/>
-          <w:sz w:val="21"/>
-          <w:szCs w:val="21"/>
-          <w:lang w:eastAsia="cs-CZ"/>
-        </w:rPr>
-        <w:t> {</w:t>
-      </w:r>
-    </w:p>
-    <w:p>
-      <w:pPr>
-        <w:shd w:val="clear" w:color="auto" w:fill="1E1E1E"/>
-        <w:spacing w:after="0" w:line="285" w:lineRule="atLeast"/>
-        <w:rPr>
-          <w:rFonts w:ascii="Consolas" w:eastAsia="Times New Roman" w:hAnsi="Consolas" w:cs="Times New Roman"/>
-          <w:color w:val="D4D4D4"/>
-          <w:sz w:val="21"/>
-          <w:szCs w:val="21"/>
-          <w:lang w:eastAsia="cs-CZ"/>
-        </w:rPr>
-      </w:pPr>
-      <w:r>
-        <w:rPr>
-          <w:rFonts w:ascii="Consolas" w:eastAsia="Times New Roman" w:hAnsi="Consolas" w:cs="Times New Roman"/>
-          <w:color w:val="D4D4D4"/>
-          <w:sz w:val="21"/>
-          <w:szCs w:val="21"/>
-          <w:lang w:eastAsia="cs-CZ"/>
-        </w:rPr>
-        <w:t>                </w:t>
-      </w:r>
-      <w:proofErr w:type="spellStart"/>
-      <w:r>
-        <w:rPr>
-          <w:rFonts w:ascii="Consolas" w:eastAsia="Times New Roman" w:hAnsi="Consolas" w:cs="Times New Roman"/>
-          <w:color w:val="DCDCAA"/>
-          <w:sz w:val="21"/>
-          <w:szCs w:val="21"/>
-          <w:lang w:eastAsia="cs-CZ"/>
-        </w:rPr>
-        <w:t>li</w:t>
+        <w:t>serialize</w:t>
       </w:r>
       <w:proofErr w:type="spellEnd"/>
-      <w:r>
-        <w:rPr>
-          <w:rFonts w:ascii="Consolas" w:eastAsia="Times New Roman" w:hAnsi="Consolas" w:cs="Times New Roman"/>
-          <w:color w:val="D4D4D4"/>
-          <w:sz w:val="21"/>
-          <w:szCs w:val="21"/>
-          <w:lang w:eastAsia="cs-CZ"/>
-        </w:rPr>
-        <w:t> </w:t>
-      </w:r>
-      <w:proofErr w:type="gramStart"/>
-      <w:r>
-        <w:rPr>
-          <w:rFonts w:ascii="Consolas" w:eastAsia="Times New Roman" w:hAnsi="Consolas" w:cs="Times New Roman"/>
-          <w:color w:val="D4D4D4"/>
-          <w:sz w:val="21"/>
-          <w:szCs w:val="21"/>
-          <w:lang w:eastAsia="cs-CZ"/>
-        </w:rPr>
-        <w:t>{ student.name</w:t>
-      </w:r>
-      <w:proofErr w:type="gramEnd"/>
-      <w:r>
-        <w:rPr>
-          <w:rFonts w:ascii="Consolas" w:eastAsia="Times New Roman" w:hAnsi="Consolas" w:cs="Times New Roman"/>
-          <w:color w:val="D4D4D4"/>
-          <w:sz w:val="21"/>
-          <w:szCs w:val="21"/>
-          <w:lang w:eastAsia="cs-CZ"/>
-        </w:rPr>
-        <w:t> }</w:t>
-      </w:r>
-    </w:p>
-    <w:p>
-      <w:pPr>
-        <w:shd w:val="clear" w:color="auto" w:fill="1E1E1E"/>
-        <w:spacing w:after="0" w:line="285" w:lineRule="atLeast"/>
-        <w:rPr>
-          <w:rFonts w:ascii="Consolas" w:eastAsia="Times New Roman" w:hAnsi="Consolas" w:cs="Times New Roman"/>
-          <w:color w:val="D4D4D4"/>
-          <w:sz w:val="21"/>
-          <w:szCs w:val="21"/>
-          <w:lang w:eastAsia="cs-CZ"/>
-        </w:rPr>
-      </w:pPr>
-      <w:r>
-        <w:rPr>
-          <w:rFonts w:ascii="Consolas" w:eastAsia="Times New Roman" w:hAnsi="Consolas" w:cs="Times New Roman"/>
-          <w:color w:val="D4D4D4"/>
-          <w:sz w:val="21"/>
-          <w:szCs w:val="21"/>
-          <w:lang w:eastAsia="cs-CZ"/>
-        </w:rPr>
-        <w:t>                </w:t>
-      </w:r>
-      <w:proofErr w:type="spellStart"/>
-      <w:r>
-        <w:rPr>
-          <w:rFonts w:ascii="Consolas" w:eastAsia="Times New Roman" w:hAnsi="Consolas" w:cs="Times New Roman"/>
-          <w:color w:val="DCDCAA"/>
-          <w:sz w:val="21"/>
-          <w:szCs w:val="21"/>
-          <w:lang w:eastAsia="cs-CZ"/>
-        </w:rPr>
-        <w:t>li</w:t>
-      </w:r>
-      <w:proofErr w:type="spellEnd"/>
-      <w:r>
-        <w:rPr>
-          <w:rFonts w:ascii="Consolas" w:eastAsia="Times New Roman" w:hAnsi="Consolas" w:cs="Times New Roman"/>
-          <w:color w:val="D4D4D4"/>
-          <w:sz w:val="21"/>
-          <w:szCs w:val="21"/>
-          <w:lang w:eastAsia="cs-CZ"/>
-        </w:rPr>
-        <w:t> </w:t>
-      </w:r>
-      <w:proofErr w:type="gramStart"/>
-      <w:r>
-        <w:rPr>
-          <w:rFonts w:ascii="Consolas" w:eastAsia="Times New Roman" w:hAnsi="Consolas" w:cs="Times New Roman"/>
-          <w:color w:val="D4D4D4"/>
-          <w:sz w:val="21"/>
-          <w:szCs w:val="21"/>
-          <w:lang w:eastAsia="cs-CZ"/>
-        </w:rPr>
-        <w:t>{ </w:t>
-      </w:r>
-      <w:proofErr w:type="spellStart"/>
-      <w:r>
-        <w:rPr>
-          <w:rFonts w:ascii="Consolas" w:eastAsia="Times New Roman" w:hAnsi="Consolas" w:cs="Times New Roman"/>
-          <w:color w:val="D4D4D4"/>
-          <w:sz w:val="21"/>
-          <w:szCs w:val="21"/>
-          <w:lang w:eastAsia="cs-CZ"/>
-        </w:rPr>
-        <w:t>student</w:t>
-      </w:r>
-      <w:proofErr w:type="gramEnd"/>
-      <w:r>
-        <w:rPr>
-          <w:rFonts w:ascii="Consolas" w:eastAsia="Times New Roman" w:hAnsi="Consolas" w:cs="Times New Roman"/>
-          <w:color w:val="D4D4D4"/>
-          <w:sz w:val="21"/>
-          <w:szCs w:val="21"/>
-          <w:lang w:eastAsia="cs-CZ"/>
-        </w:rPr>
-        <w:t>.number</w:t>
-      </w:r>
-      <w:proofErr w:type="spellEnd"/>
-      <w:r>
-        <w:rPr>
-          <w:rFonts w:ascii="Consolas" w:eastAsia="Times New Roman" w:hAnsi="Consolas" w:cs="Times New Roman"/>
-          <w:color w:val="D4D4D4"/>
-          <w:sz w:val="21"/>
-          <w:szCs w:val="21"/>
-          <w:lang w:eastAsia="cs-CZ"/>
-        </w:rPr>
-        <w:t> }</w:t>
-      </w:r>
-    </w:p>
-    <w:p>
-      <w:pPr>
-        <w:shd w:val="clear" w:color="auto" w:fill="1E1E1E"/>
-        <w:spacing w:after="0" w:line="285" w:lineRule="atLeast"/>
-        <w:rPr>
-          <w:rFonts w:ascii="Consolas" w:eastAsia="Times New Roman" w:hAnsi="Consolas" w:cs="Times New Roman"/>
-          <w:color w:val="D4D4D4"/>
-          <w:sz w:val="21"/>
-          <w:szCs w:val="21"/>
-          <w:lang w:eastAsia="cs-CZ"/>
-        </w:rPr>
-      </w:pPr>
-      <w:r>
-        <w:rPr>
-          <w:rFonts w:ascii="Consolas" w:eastAsia="Times New Roman" w:hAnsi="Consolas" w:cs="Times New Roman"/>
-          <w:color w:val="D4D4D4"/>
-          <w:sz w:val="21"/>
-          <w:szCs w:val="21"/>
-          <w:lang w:eastAsia="cs-CZ"/>
-        </w:rPr>
-        <w:t>            }</w:t>
-      </w:r>
-    </w:p>
-    <w:p>
-      <w:pPr>
-        <w:shd w:val="clear" w:color="auto" w:fill="1E1E1E"/>
-        <w:spacing w:after="0" w:line="285" w:lineRule="atLeast"/>
-        <w:rPr>
-          <w:rFonts w:ascii="Consolas" w:eastAsia="Times New Roman" w:hAnsi="Consolas" w:cs="Times New Roman"/>
-          <w:color w:val="D4D4D4"/>
-          <w:sz w:val="21"/>
-          <w:szCs w:val="21"/>
-          <w:lang w:eastAsia="cs-CZ"/>
-        </w:rPr>
-      </w:pPr>
-      <w:r>
-        <w:rPr>
-          <w:rFonts w:ascii="Consolas" w:eastAsia="Times New Roman" w:hAnsi="Consolas" w:cs="Times New Roman"/>
-          <w:color w:val="D4D4D4"/>
-          <w:sz w:val="21"/>
-          <w:szCs w:val="21"/>
-          <w:lang w:eastAsia="cs-CZ"/>
-        </w:rPr>
-        <w:t>        }</w:t>
-      </w:r>
-    </w:p>
-    <w:p>
-      <w:pPr>
-        <w:shd w:val="clear" w:color="auto" w:fill="1E1E1E"/>
-        <w:spacing w:after="0" w:line="285" w:lineRule="atLeast"/>
-        <w:rPr>
-          <w:rFonts w:ascii="Consolas" w:eastAsia="Times New Roman" w:hAnsi="Consolas" w:cs="Times New Roman"/>
-          <w:color w:val="D4D4D4"/>
-          <w:sz w:val="21"/>
-          <w:szCs w:val="21"/>
-          <w:lang w:eastAsia="cs-CZ"/>
-        </w:rPr>
-      </w:pPr>
-      <w:r>
-        <w:rPr>
-          <w:rFonts w:ascii="Consolas" w:eastAsia="Times New Roman" w:hAnsi="Consolas" w:cs="Times New Roman"/>
-          <w:color w:val="D4D4D4"/>
-          <w:sz w:val="21"/>
-          <w:szCs w:val="21"/>
-          <w:lang w:eastAsia="cs-CZ"/>
-        </w:rPr>
-        <w:t>    </w:t>
-      </w:r>
-      <w:proofErr w:type="gramStart"/>
-      <w:r>
-        <w:rPr>
-          <w:rFonts w:ascii="Consolas" w:eastAsia="Times New Roman" w:hAnsi="Consolas" w:cs="Times New Roman"/>
-          <w:color w:val="D4D4D4"/>
-          <w:sz w:val="21"/>
-          <w:szCs w:val="21"/>
-          <w:lang w:eastAsia="cs-CZ"/>
-        </w:rPr>
-        <w:t>}.</w:t>
-      </w:r>
-      <w:proofErr w:type="spellStart"/>
-      <w:r>
-        <w:rPr>
-          <w:rFonts w:ascii="Consolas" w:eastAsia="Times New Roman" w:hAnsi="Consolas" w:cs="Times New Roman"/>
-          <w:color w:val="DCDCAA"/>
-          <w:sz w:val="21"/>
-          <w:szCs w:val="21"/>
-          <w:lang w:eastAsia="cs-CZ"/>
-        </w:rPr>
-        <w:t>serialize</w:t>
-      </w:r>
-      <w:proofErr w:type="spellEnd"/>
-      <w:proofErr w:type="gramEnd"/>
       <w:r>
         <w:rPr>
           <w:rFonts w:ascii="Consolas" w:eastAsia="Times New Roman" w:hAnsi="Consolas" w:cs="Times New Roman"/>
@@ -16501,7 +16388,6 @@
         <w:t> </w:t>
       </w:r>
       <w:proofErr w:type="spellStart"/>
-      <w:proofErr w:type="gramStart"/>
       <w:r>
         <w:rPr>
           <w:rFonts w:ascii="Consolas" w:eastAsia="Times New Roman" w:hAnsi="Consolas" w:cs="Times New Roman"/>
@@ -16521,18 +16407,7 @@
           <w:szCs w:val="21"/>
           <w:lang w:eastAsia="cs-CZ"/>
         </w:rPr>
-        <w:t>(</w:t>
-      </w:r>
-      <w:proofErr w:type="gramEnd"/>
-      <w:r>
-        <w:rPr>
-          <w:rFonts w:ascii="Consolas" w:eastAsia="Times New Roman" w:hAnsi="Consolas" w:cs="Times New Roman"/>
-          <w:color w:val="D4D4D4"/>
-          <w:sz w:val="21"/>
-          <w:szCs w:val="21"/>
-          <w:lang w:eastAsia="cs-CZ"/>
-        </w:rPr>
-        <w:t>student: </w:t>
+        <w:t>(student: </w:t>
       </w:r>
       <w:r>
         <w:rPr>
@@ -16762,21 +16637,7 @@
           <w:sz w:val="24"/>
           <w:szCs w:val="24"/>
         </w:rPr>
-        <w:t xml:space="preserve"> pod náporem </w:t>
-      </w:r>
-      <w:r>
-        <w:rPr>
-          <w:sz w:val="24"/>
-          <w:szCs w:val="24"/>
-        </w:rPr>
-        <w:t>25 paralelních klientů</w:t>
-      </w:r>
-      <w:r>
-        <w:rPr>
-          <w:sz w:val="24"/>
-          <w:szCs w:val="24"/>
-        </w:rPr>
-        <w:t xml:space="preserve">, kteří dohromady odešlou 25 tisíc </w:t>
+        <w:t xml:space="preserve"> pod náporem 25 paralelních klientů, kteří dohromady odešlou 25 tisíc </w:t>
       </w:r>
       <w:proofErr w:type="spellStart"/>
       <w:r>
@@ -16886,35 +16747,71 @@
       <w:pPr>
         <w:spacing w:line="360" w:lineRule="auto"/>
         <w:jc w:val="both"/>
+        <w:rPr>
+          <w:sz w:val="24"/>
+          <w:szCs w:val="24"/>
+        </w:rPr>
       </w:pPr>
       <w:r>
+        <w:rPr>
+          <w:sz w:val="24"/>
+          <w:szCs w:val="24"/>
+        </w:rPr>
         <w:t>Druhý test spočívá v rychlosti vykreslování šablon, využity jsou dvě</w:t>
       </w:r>
       <w:r>
+        <w:rPr>
+          <w:sz w:val="24"/>
+          <w:szCs w:val="24"/>
+        </w:rPr>
         <w:t xml:space="preserve">. První šablona </w:t>
       </w:r>
       <w:proofErr w:type="spellStart"/>
       <w:r>
+        <w:rPr>
+          <w:sz w:val="24"/>
+          <w:szCs w:val="24"/>
+        </w:rPr>
         <w:t>Stocks</w:t>
       </w:r>
       <w:proofErr w:type="spellEnd"/>
       <w:r>
+        <w:rPr>
+          <w:sz w:val="24"/>
+          <w:szCs w:val="24"/>
+        </w:rPr>
         <w:t xml:space="preserve"> je více zaměřena na tzv. </w:t>
       </w:r>
       <w:proofErr w:type="spellStart"/>
       <w:r>
+        <w:rPr>
+          <w:sz w:val="24"/>
+          <w:szCs w:val="24"/>
+        </w:rPr>
         <w:t>binding</w:t>
       </w:r>
       <w:proofErr w:type="spellEnd"/>
       <w:r>
+        <w:rPr>
+          <w:sz w:val="24"/>
+          <w:szCs w:val="24"/>
+        </w:rPr>
         <w:t xml:space="preserve"> (napojení datových položek do šablony a naopak) a má více dat (20 objektů). Druhá šablona </w:t>
       </w:r>
       <w:proofErr w:type="spellStart"/>
       <w:r>
+        <w:rPr>
+          <w:sz w:val="24"/>
+          <w:szCs w:val="24"/>
+        </w:rPr>
         <w:t>Presentation</w:t>
       </w:r>
       <w:proofErr w:type="spellEnd"/>
       <w:r>
+        <w:rPr>
+          <w:sz w:val="24"/>
+          <w:szCs w:val="24"/>
+        </w:rPr>
         <w:t xml:space="preserve"> má pouze 10 objektů. První šablona tedy více ověří práci se řetězci a více volání metod.</w:t>
       </w:r>
     </w:p>
@@ -17003,95 +16900,1343 @@
       <w:pPr>
         <w:spacing w:line="360" w:lineRule="auto"/>
         <w:jc w:val="both"/>
+        <w:rPr>
+          <w:sz w:val="24"/>
+          <w:szCs w:val="24"/>
+        </w:rPr>
       </w:pPr>
       <w:r>
+        <w:rPr>
+          <w:sz w:val="24"/>
+          <w:szCs w:val="24"/>
+        </w:rPr>
         <w:lastRenderedPageBreak/>
         <w:t>V těchto testech nevyšla</w:t>
       </w:r>
       <w:r>
+        <w:rPr>
+          <w:sz w:val="24"/>
+          <w:szCs w:val="24"/>
+        </w:rPr>
         <w:t>,</w:t>
       </w:r>
       <w:r>
+        <w:rPr>
+          <w:sz w:val="24"/>
+          <w:szCs w:val="24"/>
+        </w:rPr>
         <w:t xml:space="preserve"> co se týká výkonu knihovna Kotlinx.HTML nejlépe, avšak je třeba brát v potaz, že oproti vítězi ve funkčnosti zaostávala pouze v</w:t>
       </w:r>
       <w:r>
+        <w:rPr>
+          <w:sz w:val="24"/>
+          <w:szCs w:val="24"/>
+        </w:rPr>
         <w:t xml:space="preserve"> absenci </w:t>
       </w:r>
       <w:r>
+        <w:rPr>
+          <w:sz w:val="24"/>
+          <w:szCs w:val="24"/>
+        </w:rPr>
         <w:t>validac</w:t>
       </w:r>
       <w:r>
+        <w:rPr>
+          <w:sz w:val="24"/>
+          <w:szCs w:val="24"/>
+        </w:rPr>
         <w:t>e</w:t>
       </w:r>
       <w:r>
+        <w:rPr>
+          <w:sz w:val="24"/>
+          <w:szCs w:val="24"/>
+        </w:rPr>
         <w:t xml:space="preserve"> atributů</w:t>
       </w:r>
       <w:r>
+        <w:rPr>
+          <w:sz w:val="24"/>
+          <w:szCs w:val="24"/>
+        </w:rPr>
         <w:t xml:space="preserve"> a na rozdíl od všech</w:t>
       </w:r>
       <w:r>
+        <w:rPr>
+          <w:sz w:val="24"/>
+          <w:szCs w:val="24"/>
+        </w:rPr>
         <w:t xml:space="preserve"> testovaných </w:t>
       </w:r>
       <w:proofErr w:type="spellStart"/>
       <w:r>
+        <w:rPr>
+          <w:sz w:val="24"/>
+          <w:szCs w:val="24"/>
+        </w:rPr>
         <w:t>enginů</w:t>
       </w:r>
       <w:proofErr w:type="spellEnd"/>
       <w:r>
+        <w:rPr>
+          <w:sz w:val="24"/>
+          <w:szCs w:val="24"/>
+        </w:rPr>
         <w:t xml:space="preserve"> je plně v duchu jazyka Kotlin, což velmi usnadní vývoj a vývojář se nemusí rozptylovat syntaxí a sémantikou </w:t>
       </w:r>
       <w:proofErr w:type="spellStart"/>
       <w:r>
+        <w:rPr>
+          <w:sz w:val="24"/>
+          <w:szCs w:val="24"/>
+        </w:rPr>
         <w:t>šablonovacího</w:t>
       </w:r>
       <w:proofErr w:type="spellEnd"/>
       <w:r>
+        <w:rPr>
+          <w:sz w:val="24"/>
+          <w:szCs w:val="24"/>
+        </w:rPr>
         <w:t xml:space="preserve"> </w:t>
       </w:r>
       <w:proofErr w:type="spellStart"/>
       <w:r>
+        <w:rPr>
+          <w:sz w:val="24"/>
+          <w:szCs w:val="24"/>
+        </w:rPr>
         <w:t>enginu</w:t>
       </w:r>
       <w:proofErr w:type="spellEnd"/>
       <w:r>
+        <w:rPr>
+          <w:sz w:val="24"/>
+          <w:szCs w:val="24"/>
+        </w:rPr>
         <w:t>.</w:t>
       </w:r>
       <w:r>
+        <w:rPr>
+          <w:sz w:val="24"/>
+          <w:szCs w:val="24"/>
+        </w:rPr>
         <w:t xml:space="preserve"> Avšak p</w:t>
       </w:r>
       <w:r>
+        <w:rPr>
+          <w:sz w:val="24"/>
+          <w:szCs w:val="24"/>
+        </w:rPr>
         <w:t>okud</w:t>
       </w:r>
       <w:r>
+        <w:rPr>
+          <w:sz w:val="24"/>
+          <w:szCs w:val="24"/>
+        </w:rPr>
         <w:t xml:space="preserve"> přechozí argumenty nedosahují kýžených přínosů a</w:t>
       </w:r>
       <w:r>
+        <w:rPr>
+          <w:sz w:val="24"/>
+          <w:szCs w:val="24"/>
+        </w:rPr>
         <w:t xml:space="preserve"> výkon</w:t>
       </w:r>
       <w:r>
+        <w:rPr>
+          <w:sz w:val="24"/>
+          <w:szCs w:val="24"/>
+        </w:rPr>
         <w:t xml:space="preserve"> je</w:t>
       </w:r>
       <w:r>
+        <w:rPr>
+          <w:sz w:val="24"/>
+          <w:szCs w:val="24"/>
+        </w:rPr>
         <w:t xml:space="preserve"> klíčovou prioritou je nejspíše vhodné poohlédnout </w:t>
       </w:r>
       <w:r>
+        <w:rPr>
+          <w:sz w:val="24"/>
+          <w:szCs w:val="24"/>
+        </w:rPr>
         <w:t xml:space="preserve">po jiném řešení a použít například, obecné </w:t>
       </w:r>
       <w:proofErr w:type="spellStart"/>
       <w:r>
+        <w:rPr>
+          <w:sz w:val="24"/>
+          <w:szCs w:val="24"/>
+        </w:rPr>
         <w:t>šablonovací</w:t>
       </w:r>
       <w:proofErr w:type="spellEnd"/>
       <w:r>
+        <w:rPr>
+          <w:sz w:val="24"/>
+          <w:szCs w:val="24"/>
+        </w:rPr>
         <w:t xml:space="preserve"> </w:t>
       </w:r>
       <w:proofErr w:type="spellStart"/>
       <w:r>
+        <w:rPr>
+          <w:sz w:val="24"/>
+          <w:szCs w:val="24"/>
+        </w:rPr>
         <w:t>enginy</w:t>
       </w:r>
       <w:proofErr w:type="spellEnd"/>
       <w:r>
+        <w:rPr>
+          <w:sz w:val="24"/>
+          <w:szCs w:val="24"/>
+        </w:rPr>
         <w:t xml:space="preserve"> i za cenu kompromisu v podobě menší palety funkčnosti a zvýšené složitosti vývoje komplexnějších šablon.</w:t>
+      </w:r>
+    </w:p>
+    <w:p>
+      <w:pPr>
+        <w:spacing w:line="360" w:lineRule="auto"/>
+        <w:jc w:val="both"/>
+        <w:rPr>
+          <w:sz w:val="24"/>
+          <w:szCs w:val="24"/>
+        </w:rPr>
+      </w:pPr>
+      <w:r>
+        <w:rPr>
+          <w:sz w:val="24"/>
+          <w:szCs w:val="24"/>
+        </w:rPr>
+        <w:t xml:space="preserve">Při tvorbě webových aplikací se často potýkáme s problémy v rychlostí vracení odpovědí (HTTP </w:t>
+      </w:r>
+      <w:proofErr w:type="spellStart"/>
+      <w:r>
+        <w:rPr>
+          <w:sz w:val="24"/>
+          <w:szCs w:val="24"/>
+        </w:rPr>
+        <w:t>reponses</w:t>
+      </w:r>
+      <w:proofErr w:type="spellEnd"/>
+      <w:r>
+        <w:rPr>
+          <w:sz w:val="24"/>
+          <w:szCs w:val="24"/>
+        </w:rPr>
+        <w:t xml:space="preserve">) na příchozí zprávy klienta (HTTP response). Zvláště pokud pracujeme s rozsáhlou databází, provádíme mnoho volání vzdálených služeb, či složité výpočty, je efektivní znovupoužití vynaloženého úsilí na získání dat. V principu lze říci, že frekventované služby využívá mnoho klientů a mnoho z nich tvoří velké množství duplicitních požadavků.  Je tedy nasnadě </w:t>
+      </w:r>
+      <w:r>
+        <w:rPr>
+          <w:sz w:val="24"/>
+          <w:szCs w:val="24"/>
+        </w:rPr>
+        <w:t>uchovávat</w:t>
+      </w:r>
+      <w:r>
+        <w:rPr>
+          <w:sz w:val="24"/>
+          <w:szCs w:val="24"/>
+        </w:rPr>
+        <w:t xml:space="preserve"> výsledky v paměti, která umožňuje rychlé čtení a zápis. Díky tomu můžeme odbavit zprávy v klienta už v servisní </w:t>
+      </w:r>
+      <w:r>
+        <w:rPr>
+          <w:sz w:val="24"/>
+          <w:szCs w:val="24"/>
+        </w:rPr>
+        <w:t>vrstvě,</w:t>
+      </w:r>
+      <w:r>
+        <w:rPr>
+          <w:sz w:val="24"/>
+          <w:szCs w:val="24"/>
+        </w:rPr>
+        <w:t xml:space="preserve"> aniž </w:t>
+      </w:r>
+      <w:r>
+        <w:rPr>
+          <w:sz w:val="24"/>
+          <w:szCs w:val="24"/>
+        </w:rPr>
+        <w:t>bychom</w:t>
+      </w:r>
+      <w:r>
+        <w:rPr>
+          <w:sz w:val="24"/>
+          <w:szCs w:val="24"/>
+        </w:rPr>
+        <w:t xml:space="preserve"> využívaly </w:t>
+      </w:r>
+      <w:r>
+        <w:rPr>
+          <w:sz w:val="24"/>
+          <w:szCs w:val="24"/>
+        </w:rPr>
+        <w:t xml:space="preserve">vrstvu pro získávání dat (repository, service-client). Tato funkčnost se všeobecně nazývá </w:t>
+      </w:r>
+      <w:proofErr w:type="spellStart"/>
+      <w:r>
+        <w:rPr>
+          <w:sz w:val="24"/>
+          <w:szCs w:val="24"/>
+        </w:rPr>
+        <w:t>cachování</w:t>
+      </w:r>
+      <w:proofErr w:type="spellEnd"/>
+      <w:r>
+        <w:rPr>
+          <w:sz w:val="24"/>
+          <w:szCs w:val="24"/>
+        </w:rPr>
+        <w:t xml:space="preserve"> a </w:t>
+      </w:r>
+      <w:proofErr w:type="spellStart"/>
+      <w:r>
+        <w:rPr>
+          <w:sz w:val="24"/>
+          <w:szCs w:val="24"/>
+        </w:rPr>
+        <w:t>pamět</w:t>
+      </w:r>
+      <w:proofErr w:type="spellEnd"/>
+      <w:r>
+        <w:rPr>
+          <w:sz w:val="24"/>
+          <w:szCs w:val="24"/>
+        </w:rPr>
+        <w:t xml:space="preserve"> pro uložení </w:t>
+      </w:r>
+      <w:proofErr w:type="spellStart"/>
+      <w:r>
+        <w:rPr>
+          <w:sz w:val="24"/>
+          <w:szCs w:val="24"/>
+        </w:rPr>
+        <w:t>cache</w:t>
+      </w:r>
+      <w:proofErr w:type="spellEnd"/>
+      <w:r>
+        <w:rPr>
+          <w:rStyle w:val="Znakapoznpodarou"/>
+          <w:sz w:val="24"/>
+          <w:szCs w:val="24"/>
+        </w:rPr>
+        <w:footnoteReference w:id="11"/>
+      </w:r>
+      <w:r>
+        <w:rPr>
+          <w:sz w:val="24"/>
+          <w:szCs w:val="24"/>
+        </w:rPr>
+        <w:t>.</w:t>
+      </w:r>
+      <w:r>
+        <w:rPr>
+          <w:sz w:val="24"/>
+          <w:szCs w:val="24"/>
+        </w:rPr>
+        <w:t xml:space="preserve"> </w:t>
+      </w:r>
+      <w:proofErr w:type="spellStart"/>
+      <w:r>
+        <w:rPr>
+          <w:sz w:val="24"/>
+          <w:szCs w:val="24"/>
+        </w:rPr>
+        <w:t>Cache</w:t>
+      </w:r>
+      <w:proofErr w:type="spellEnd"/>
+      <w:r>
+        <w:rPr>
+          <w:sz w:val="24"/>
+          <w:szCs w:val="24"/>
+        </w:rPr>
+        <w:t xml:space="preserve"> je oproti standardní</w:t>
+      </w:r>
+      <w:r>
+        <w:rPr>
+          <w:sz w:val="24"/>
+          <w:szCs w:val="24"/>
+        </w:rPr>
+        <w:t>mu</w:t>
+      </w:r>
+      <w:r>
+        <w:rPr>
+          <w:sz w:val="24"/>
+          <w:szCs w:val="24"/>
+        </w:rPr>
+        <w:t xml:space="preserve"> </w:t>
+      </w:r>
+      <w:r>
+        <w:rPr>
+          <w:sz w:val="24"/>
+          <w:szCs w:val="24"/>
+        </w:rPr>
+        <w:t>uložišti</w:t>
+      </w:r>
+      <w:r>
+        <w:rPr>
+          <w:sz w:val="24"/>
+          <w:szCs w:val="24"/>
+        </w:rPr>
+        <w:t xml:space="preserve"> určena na dočasné uchování dat. Data jsou v ní často uložena v upravené struktuře, nejčastěji ve struktuře klíč-hodnota</w:t>
+      </w:r>
+      <w:r>
+        <w:rPr>
+          <w:sz w:val="24"/>
+          <w:szCs w:val="24"/>
+        </w:rPr>
+        <w:t>, kdy uchovávaná hodnota může být určitá projekce modelu, či pouze primitivní datový typ</w:t>
+      </w:r>
+      <w:r>
+        <w:rPr>
+          <w:sz w:val="24"/>
+          <w:szCs w:val="24"/>
+        </w:rPr>
+        <w:t xml:space="preserve">. Oproti </w:t>
+      </w:r>
+      <w:r>
+        <w:rPr>
+          <w:sz w:val="24"/>
+          <w:szCs w:val="24"/>
+        </w:rPr>
+        <w:t xml:space="preserve">standardní paměti </w:t>
+      </w:r>
+      <w:proofErr w:type="spellStart"/>
+      <w:r>
+        <w:rPr>
+          <w:sz w:val="24"/>
+          <w:szCs w:val="24"/>
+        </w:rPr>
+        <w:t>zvládně</w:t>
+      </w:r>
+      <w:proofErr w:type="spellEnd"/>
+      <w:r>
+        <w:rPr>
+          <w:sz w:val="24"/>
+          <w:szCs w:val="24"/>
+        </w:rPr>
+        <w:t xml:space="preserve"> obsloužit větší množství požadavků ve velmi krátkém čase. Avšak oproti standardní paměti bývá značně drahá při velkých objemech dat</w:t>
+      </w:r>
+      <w:r>
+        <w:rPr>
+          <w:sz w:val="24"/>
+          <w:szCs w:val="24"/>
+        </w:rPr>
+        <w:t>,</w:t>
+      </w:r>
+      <w:r>
+        <w:rPr>
+          <w:sz w:val="24"/>
+          <w:szCs w:val="24"/>
+        </w:rPr>
+        <w:t xml:space="preserve"> a navíc ke standardní paměti často přistupujeme přes mnoho kódu a infrastruktury, čímž vždy ztrácí oproti operační paměti. I v případě že je disk napojen přímo ve fyzickém stroji, díky </w:t>
+      </w:r>
+      <w:r>
+        <w:rPr>
+          <w:sz w:val="24"/>
+          <w:szCs w:val="24"/>
+        </w:rPr>
+        <w:t xml:space="preserve">rozdílným rychlostem </w:t>
+      </w:r>
+      <w:r>
+        <w:rPr>
+          <w:sz w:val="24"/>
+          <w:szCs w:val="24"/>
+        </w:rPr>
+        <w:t>s</w:t>
+      </w:r>
+      <w:r>
+        <w:rPr>
+          <w:sz w:val="24"/>
+          <w:szCs w:val="24"/>
+        </w:rPr>
+        <w:t>běrnice</w:t>
+      </w:r>
+      <w:r>
+        <w:rPr>
+          <w:sz w:val="24"/>
+          <w:szCs w:val="24"/>
+        </w:rPr>
+        <w:t>,</w:t>
+      </w:r>
+      <w:r>
+        <w:rPr>
+          <w:sz w:val="24"/>
+          <w:szCs w:val="24"/>
+        </w:rPr>
+        <w:t xml:space="preserve"> kdy DRAM je až desetkrát rychlejší než připojení disku a dokáže přenést až 20</w:t>
+      </w:r>
+      <w:r>
+        <w:rPr>
+          <w:sz w:val="24"/>
+          <w:szCs w:val="24"/>
+        </w:rPr>
+        <w:t xml:space="preserve"> </w:t>
+      </w:r>
+      <w:r>
+        <w:rPr>
+          <w:sz w:val="24"/>
+          <w:szCs w:val="24"/>
+        </w:rPr>
+        <w:t>GB/s</w:t>
+      </w:r>
+      <w:r>
+        <w:rPr>
+          <w:rStyle w:val="Znakapoznpodarou"/>
+          <w:sz w:val="24"/>
+          <w:szCs w:val="24"/>
+        </w:rPr>
+        <w:footnoteReference w:id="12"/>
+      </w:r>
+      <w:r>
+        <w:rPr>
+          <w:sz w:val="24"/>
+          <w:szCs w:val="24"/>
+        </w:rPr>
+        <w:t xml:space="preserve">. Pro vývojáře </w:t>
+      </w:r>
+      <w:r>
+        <w:rPr>
+          <w:sz w:val="24"/>
+          <w:szCs w:val="24"/>
+        </w:rPr>
+        <w:t>vy</w:t>
+      </w:r>
+      <w:r>
+        <w:rPr>
+          <w:sz w:val="24"/>
+          <w:szCs w:val="24"/>
+        </w:rPr>
+        <w:t>stávají zásadní otázky</w:t>
+      </w:r>
+      <w:r>
+        <w:rPr>
+          <w:sz w:val="24"/>
+          <w:szCs w:val="24"/>
+        </w:rPr>
+        <w:t xml:space="preserve"> a problémy</w:t>
+      </w:r>
+      <w:r>
+        <w:rPr>
+          <w:sz w:val="24"/>
+          <w:szCs w:val="24"/>
+        </w:rPr>
+        <w:t xml:space="preserve">, </w:t>
+      </w:r>
+      <w:r>
+        <w:rPr>
+          <w:sz w:val="24"/>
+          <w:szCs w:val="24"/>
+        </w:rPr>
+        <w:t xml:space="preserve">jak </w:t>
+      </w:r>
+      <w:r>
+        <w:rPr>
+          <w:sz w:val="24"/>
+          <w:szCs w:val="24"/>
+        </w:rPr>
+        <w:t xml:space="preserve">navrhnout algoritmus který bude řídit </w:t>
+      </w:r>
+      <w:proofErr w:type="spellStart"/>
+      <w:r>
+        <w:rPr>
+          <w:sz w:val="24"/>
+          <w:szCs w:val="24"/>
+        </w:rPr>
+        <w:t>cachování</w:t>
+      </w:r>
+      <w:proofErr w:type="spellEnd"/>
+      <w:r>
+        <w:rPr>
+          <w:sz w:val="24"/>
+          <w:szCs w:val="24"/>
+        </w:rPr>
+        <w:t>,</w:t>
+      </w:r>
+      <w:r>
+        <w:rPr>
+          <w:sz w:val="24"/>
+          <w:szCs w:val="24"/>
+        </w:rPr>
+        <w:t xml:space="preserve"> </w:t>
+      </w:r>
+      <w:r>
+        <w:rPr>
+          <w:sz w:val="24"/>
+          <w:szCs w:val="24"/>
+        </w:rPr>
+        <w:t>jež musí řešit integritu uložených dat v čase a pravidla pro uchovávání záznamů v paměti. Nejčastější pravidla pro uchovávání záznamů, které se v praxi používají jsou uchování dle četnosti použití</w:t>
+      </w:r>
+      <w:r>
+        <w:rPr>
+          <w:sz w:val="24"/>
+          <w:szCs w:val="24"/>
+        </w:rPr>
+        <w:t xml:space="preserve"> (LFU)</w:t>
+      </w:r>
+      <w:r>
+        <w:rPr>
+          <w:sz w:val="24"/>
+          <w:szCs w:val="24"/>
+        </w:rPr>
+        <w:t xml:space="preserve">, kdy </w:t>
+      </w:r>
+      <w:r>
+        <w:rPr>
+          <w:sz w:val="24"/>
+          <w:szCs w:val="24"/>
+        </w:rPr>
+        <w:t>jsou</w:t>
+      </w:r>
+      <w:r>
+        <w:rPr>
+          <w:sz w:val="24"/>
+          <w:szCs w:val="24"/>
+        </w:rPr>
+        <w:t xml:space="preserve"> nejméně používané záznamy odstraňovány. D</w:t>
+      </w:r>
+      <w:r>
+        <w:rPr>
+          <w:sz w:val="24"/>
+          <w:szCs w:val="24"/>
+        </w:rPr>
+        <w:t>á</w:t>
+      </w:r>
+      <w:r>
+        <w:rPr>
+          <w:sz w:val="24"/>
+          <w:szCs w:val="24"/>
+        </w:rPr>
+        <w:t>le se používá mazání záznamů dle jejich posledního použití</w:t>
+      </w:r>
+      <w:r>
+        <w:rPr>
+          <w:sz w:val="24"/>
+          <w:szCs w:val="24"/>
+        </w:rPr>
+        <w:t xml:space="preserve"> (LRU/MRU)</w:t>
+      </w:r>
+      <w:r>
+        <w:rPr>
+          <w:sz w:val="24"/>
+          <w:szCs w:val="24"/>
+        </w:rPr>
+        <w:t xml:space="preserve">, kdy se používá buď </w:t>
+      </w:r>
+      <w:r>
+        <w:rPr>
+          <w:sz w:val="24"/>
+          <w:szCs w:val="24"/>
+        </w:rPr>
+        <w:lastRenderedPageBreak/>
+        <w:t xml:space="preserve">mazání </w:t>
+      </w:r>
+      <w:r>
+        <w:rPr>
+          <w:sz w:val="24"/>
+          <w:szCs w:val="24"/>
+        </w:rPr>
+        <w:t>nejdéle použitých</w:t>
+      </w:r>
+      <w:r>
+        <w:rPr>
+          <w:sz w:val="24"/>
+          <w:szCs w:val="24"/>
+        </w:rPr>
+        <w:t xml:space="preserve">, či naopak mazání </w:t>
+      </w:r>
+      <w:r>
+        <w:rPr>
+          <w:sz w:val="24"/>
+          <w:szCs w:val="24"/>
+        </w:rPr>
+        <w:t>nejnověji použitých</w:t>
+      </w:r>
+      <w:r>
+        <w:rPr>
+          <w:sz w:val="24"/>
+          <w:szCs w:val="24"/>
+        </w:rPr>
+        <w:t>, tohoto se nejčastěji využívá v</w:t>
+      </w:r>
+      <w:r>
+        <w:rPr>
+          <w:sz w:val="24"/>
+          <w:szCs w:val="24"/>
+        </w:rPr>
+        <w:t> </w:t>
+      </w:r>
+      <w:r>
+        <w:rPr>
+          <w:sz w:val="24"/>
+          <w:szCs w:val="24"/>
+        </w:rPr>
+        <w:t>systémech</w:t>
+      </w:r>
+      <w:r>
+        <w:rPr>
+          <w:sz w:val="24"/>
+          <w:szCs w:val="24"/>
+        </w:rPr>
+        <w:t>,</w:t>
+      </w:r>
+      <w:r>
+        <w:rPr>
+          <w:sz w:val="24"/>
+          <w:szCs w:val="24"/>
+        </w:rPr>
+        <w:t xml:space="preserve"> kde</w:t>
+      </w:r>
+      <w:r>
+        <w:rPr>
+          <w:sz w:val="24"/>
+          <w:szCs w:val="24"/>
+        </w:rPr>
+        <w:t xml:space="preserve"> jsou nejstarší položky nejvíce přistupovány. Tyto pravidla se často </w:t>
+      </w:r>
+      <w:r>
+        <w:rPr>
+          <w:sz w:val="24"/>
+          <w:szCs w:val="24"/>
+        </w:rPr>
+        <w:t>provádějí ve vztahu</w:t>
+      </w:r>
+      <w:r>
+        <w:rPr>
+          <w:sz w:val="24"/>
+          <w:szCs w:val="24"/>
+        </w:rPr>
+        <w:t xml:space="preserve"> k době života záznamu (TTL) či s počítadlem konkrétních akcí (např. přístupy, změny), kdy</w:t>
+      </w:r>
+      <w:r>
+        <w:rPr>
+          <w:sz w:val="24"/>
+          <w:szCs w:val="24"/>
+        </w:rPr>
+        <w:t xml:space="preserve"> je</w:t>
+      </w:r>
+      <w:r>
+        <w:rPr>
+          <w:sz w:val="24"/>
+          <w:szCs w:val="24"/>
+        </w:rPr>
+        <w:t xml:space="preserve"> nechceme limitovat časem. Velkou výzvou pro vývojáře je navrhnout robustní systém, který hlídá integritu dat. Všeobecně se používají tři politiky pro řízení integrity dat.  První je přístup </w:t>
+      </w:r>
+      <w:proofErr w:type="spellStart"/>
+      <w:r>
+        <w:rPr>
+          <w:sz w:val="24"/>
+          <w:szCs w:val="24"/>
+        </w:rPr>
+        <w:t>write-trough</w:t>
+      </w:r>
+      <w:proofErr w:type="spellEnd"/>
+      <w:r>
+        <w:rPr>
+          <w:sz w:val="24"/>
+          <w:szCs w:val="24"/>
+        </w:rPr>
+        <w:t xml:space="preserve">, kdy při každém zápisu dat do paměti je rovnou uložíme do </w:t>
+      </w:r>
+      <w:proofErr w:type="spellStart"/>
+      <w:r>
+        <w:rPr>
+          <w:sz w:val="24"/>
+          <w:szCs w:val="24"/>
+        </w:rPr>
+        <w:t>cache</w:t>
+      </w:r>
+      <w:proofErr w:type="spellEnd"/>
+      <w:r>
+        <w:rPr>
+          <w:sz w:val="24"/>
+          <w:szCs w:val="24"/>
+        </w:rPr>
+        <w:t xml:space="preserve">, </w:t>
+      </w:r>
+      <w:proofErr w:type="spellStart"/>
+      <w:r>
+        <w:rPr>
+          <w:sz w:val="24"/>
+          <w:szCs w:val="24"/>
+        </w:rPr>
+        <w:t>write-around</w:t>
+      </w:r>
+      <w:proofErr w:type="spellEnd"/>
+      <w:r>
+        <w:rPr>
+          <w:sz w:val="24"/>
+          <w:szCs w:val="24"/>
+        </w:rPr>
+        <w:t xml:space="preserve"> obchází </w:t>
+      </w:r>
+      <w:proofErr w:type="spellStart"/>
+      <w:r>
+        <w:rPr>
+          <w:sz w:val="24"/>
+          <w:szCs w:val="24"/>
+        </w:rPr>
+        <w:t>vkládní</w:t>
+      </w:r>
+      <w:proofErr w:type="spellEnd"/>
+      <w:r>
+        <w:rPr>
+          <w:sz w:val="24"/>
+          <w:szCs w:val="24"/>
+        </w:rPr>
+        <w:t xml:space="preserve"> do </w:t>
+      </w:r>
+      <w:proofErr w:type="spellStart"/>
+      <w:r>
+        <w:rPr>
+          <w:sz w:val="24"/>
+          <w:szCs w:val="24"/>
+        </w:rPr>
+        <w:t>cache</w:t>
+      </w:r>
+      <w:proofErr w:type="spellEnd"/>
+      <w:r>
+        <w:rPr>
+          <w:sz w:val="24"/>
+          <w:szCs w:val="24"/>
+        </w:rPr>
+        <w:t xml:space="preserve"> při zápisu dat a záznam do </w:t>
+      </w:r>
+      <w:proofErr w:type="spellStart"/>
+      <w:r>
+        <w:rPr>
+          <w:sz w:val="24"/>
+          <w:szCs w:val="24"/>
+        </w:rPr>
+        <w:t>cache</w:t>
+      </w:r>
+      <w:proofErr w:type="spellEnd"/>
+      <w:r>
+        <w:rPr>
+          <w:sz w:val="24"/>
+          <w:szCs w:val="24"/>
+        </w:rPr>
+        <w:t xml:space="preserve"> vloží až při jeho prvním načtením z</w:t>
+      </w:r>
+      <w:r>
+        <w:rPr>
+          <w:sz w:val="24"/>
+          <w:szCs w:val="24"/>
+        </w:rPr>
+        <w:t xml:space="preserve"> paměti, poslední způsob </w:t>
+      </w:r>
+      <w:proofErr w:type="spellStart"/>
+      <w:r>
+        <w:rPr>
+          <w:sz w:val="24"/>
+          <w:szCs w:val="24"/>
+        </w:rPr>
+        <w:t>write-back</w:t>
+      </w:r>
+      <w:proofErr w:type="spellEnd"/>
+      <w:r>
+        <w:rPr>
+          <w:sz w:val="24"/>
+          <w:szCs w:val="24"/>
+        </w:rPr>
+        <w:t xml:space="preserve"> při kterém jsou data zapsána do </w:t>
+      </w:r>
+      <w:proofErr w:type="spellStart"/>
+      <w:r>
+        <w:rPr>
+          <w:sz w:val="24"/>
+          <w:szCs w:val="24"/>
+        </w:rPr>
+        <w:t>cache</w:t>
+      </w:r>
+      <w:proofErr w:type="spellEnd"/>
+      <w:r>
+        <w:rPr>
+          <w:sz w:val="24"/>
+          <w:szCs w:val="24"/>
+        </w:rPr>
+        <w:t xml:space="preserve"> a až </w:t>
+      </w:r>
+      <w:r>
+        <w:rPr>
+          <w:sz w:val="24"/>
+          <w:szCs w:val="24"/>
+        </w:rPr>
+        <w:t>později se z </w:t>
+      </w:r>
+      <w:proofErr w:type="spellStart"/>
+      <w:r>
+        <w:rPr>
+          <w:sz w:val="24"/>
+          <w:szCs w:val="24"/>
+        </w:rPr>
+        <w:t>cache</w:t>
+      </w:r>
+      <w:proofErr w:type="spellEnd"/>
+      <w:r>
+        <w:rPr>
+          <w:sz w:val="24"/>
+          <w:szCs w:val="24"/>
+        </w:rPr>
+        <w:t xml:space="preserve"> uloží do trvalé paměti, díky tomuto je zajištěn rychlejší zápis než v případě </w:t>
+      </w:r>
+      <w:proofErr w:type="spellStart"/>
+      <w:r>
+        <w:rPr>
+          <w:sz w:val="24"/>
+          <w:szCs w:val="24"/>
+        </w:rPr>
+        <w:t>write-trough</w:t>
+      </w:r>
+      <w:proofErr w:type="spellEnd"/>
+      <w:r>
+        <w:rPr>
+          <w:sz w:val="24"/>
+          <w:szCs w:val="24"/>
+        </w:rPr>
+        <w:t>.</w:t>
+      </w:r>
+      <w:r>
+        <w:rPr>
+          <w:sz w:val="24"/>
+          <w:szCs w:val="24"/>
+        </w:rPr>
+        <w:t xml:space="preserve"> Dále je nutné zajistit správu již neaktuálních záznamů, které byly upraveny a jsou nekonzistentní (např. aktualizovány, nebo smazány).</w:t>
+      </w:r>
+      <w:r>
+        <w:rPr>
+          <w:sz w:val="24"/>
+          <w:szCs w:val="24"/>
+        </w:rPr>
+        <w:t xml:space="preserve"> Všechny tyto způsoby </w:t>
+      </w:r>
+      <w:r>
+        <w:rPr>
+          <w:sz w:val="24"/>
+          <w:szCs w:val="24"/>
+        </w:rPr>
+        <w:t>však</w:t>
+      </w:r>
+      <w:r>
+        <w:rPr>
+          <w:sz w:val="24"/>
+          <w:szCs w:val="24"/>
+        </w:rPr>
+        <w:t xml:space="preserve"> neřeší modifikaci záznamů z jiného místa v systém</w:t>
+      </w:r>
+      <w:r>
+        <w:rPr>
+          <w:sz w:val="24"/>
+          <w:szCs w:val="24"/>
+        </w:rPr>
+        <w:t>, ale</w:t>
+      </w:r>
+      <w:r>
+        <w:rPr>
+          <w:sz w:val="24"/>
+          <w:szCs w:val="24"/>
+        </w:rPr>
+        <w:t xml:space="preserve"> v tomto případě se</w:t>
+      </w:r>
+      <w:r>
+        <w:rPr>
+          <w:sz w:val="24"/>
+          <w:szCs w:val="24"/>
+        </w:rPr>
+        <w:t xml:space="preserve"> jedná o řešení na architektonické úrovni celého systému</w:t>
+      </w:r>
+      <w:r>
+        <w:rPr>
+          <w:sz w:val="24"/>
+          <w:szCs w:val="24"/>
+        </w:rPr>
+        <w:t xml:space="preserve"> a</w:t>
+      </w:r>
+      <w:r>
+        <w:rPr>
+          <w:sz w:val="24"/>
+          <w:szCs w:val="24"/>
+        </w:rPr>
+        <w:t xml:space="preserve"> přesahuje rozsah</w:t>
+      </w:r>
+      <w:r>
+        <w:rPr>
+          <w:sz w:val="24"/>
+          <w:szCs w:val="24"/>
+        </w:rPr>
+        <w:t xml:space="preserve"> </w:t>
+      </w:r>
+      <w:r>
+        <w:rPr>
+          <w:sz w:val="24"/>
+          <w:szCs w:val="24"/>
+        </w:rPr>
+        <w:t>jedné webové aplikace</w:t>
+      </w:r>
+      <w:r>
+        <w:rPr>
+          <w:sz w:val="24"/>
+          <w:szCs w:val="24"/>
+        </w:rPr>
+        <w:t>. Pro rutinní použití v aplikaci poskytují</w:t>
+      </w:r>
+      <w:r>
+        <w:rPr>
+          <w:sz w:val="24"/>
+          <w:szCs w:val="24"/>
+        </w:rPr>
+        <w:t xml:space="preserve"> frameworky </w:t>
+      </w:r>
+      <w:r>
+        <w:rPr>
+          <w:sz w:val="24"/>
+          <w:szCs w:val="24"/>
+        </w:rPr>
+        <w:t xml:space="preserve">podporu pro </w:t>
+      </w:r>
+      <w:proofErr w:type="spellStart"/>
+      <w:r>
+        <w:rPr>
+          <w:sz w:val="24"/>
+          <w:szCs w:val="24"/>
+        </w:rPr>
+        <w:t>cachování</w:t>
+      </w:r>
+      <w:proofErr w:type="spellEnd"/>
+      <w:r>
+        <w:rPr>
+          <w:sz w:val="24"/>
+          <w:szCs w:val="24"/>
+        </w:rPr>
+        <w:t>. Většin</w:t>
+      </w:r>
+      <w:r>
+        <w:rPr>
+          <w:sz w:val="24"/>
+          <w:szCs w:val="24"/>
+        </w:rPr>
+        <w:t>a frameworků</w:t>
+      </w:r>
+      <w:r>
+        <w:rPr>
+          <w:sz w:val="24"/>
+          <w:szCs w:val="24"/>
+        </w:rPr>
+        <w:t xml:space="preserve"> </w:t>
+      </w:r>
+      <w:r>
+        <w:rPr>
+          <w:sz w:val="24"/>
+          <w:szCs w:val="24"/>
+        </w:rPr>
+        <w:t>implementuje jednoduchá pravidel a hlídá integritu pouze v rámci záznamů v </w:t>
+      </w:r>
+      <w:proofErr w:type="spellStart"/>
+      <w:r>
+        <w:rPr>
+          <w:sz w:val="24"/>
+          <w:szCs w:val="24"/>
+        </w:rPr>
+        <w:t>cache</w:t>
+      </w:r>
+      <w:proofErr w:type="spellEnd"/>
+      <w:r>
+        <w:rPr>
+          <w:sz w:val="24"/>
+          <w:szCs w:val="24"/>
+        </w:rPr>
+        <w:t xml:space="preserve">. </w:t>
+      </w:r>
+      <w:r>
+        <w:rPr>
+          <w:sz w:val="24"/>
+          <w:szCs w:val="24"/>
+        </w:rPr>
+        <w:t>Některé umožňují zaintegrovat sofistikovanější systémy třetích stran, které umožňují využití složitějších pravidel, avšak s nativním přístupem přes webový framework.</w:t>
+      </w:r>
+    </w:p>
+    <w:p>
+      <w:pPr>
+        <w:spacing w:line="360" w:lineRule="auto"/>
+        <w:jc w:val="both"/>
+        <w:rPr>
+          <w:sz w:val="24"/>
+          <w:szCs w:val="24"/>
+        </w:rPr>
+      </w:pPr>
+      <w:r>
+        <w:rPr>
+          <w:sz w:val="24"/>
+          <w:szCs w:val="24"/>
+        </w:rPr>
+        <w:t xml:space="preserve">Moderní frameworky nabízejí možnost generování projekt, případně i celé strukturu a jednotlivých komponent automaticky, čímž dokáží šetřit vývojový čas, který je nutný při započetí projektu. Ušetří nás zvláště složitého komponování a konfigurování modulů frameworku a dalších knihoven, což bývá problematické, zvláště u rozsáhlých monolitických frameworků např. </w:t>
+      </w:r>
+      <w:proofErr w:type="spellStart"/>
+      <w:r>
+        <w:rPr>
+          <w:sz w:val="24"/>
+          <w:szCs w:val="24"/>
+        </w:rPr>
+        <w:t>Spring</w:t>
+      </w:r>
+      <w:proofErr w:type="spellEnd"/>
+      <w:r>
+        <w:rPr>
+          <w:sz w:val="24"/>
+          <w:szCs w:val="24"/>
+        </w:rPr>
+        <w:t xml:space="preserve">. V případě tvorby </w:t>
+      </w:r>
+      <w:proofErr w:type="spellStart"/>
+      <w:r>
+        <w:rPr>
+          <w:sz w:val="24"/>
+          <w:szCs w:val="24"/>
+        </w:rPr>
+        <w:t>mi</w:t>
+      </w:r>
+      <w:r>
+        <w:rPr>
+          <w:sz w:val="24"/>
+          <w:szCs w:val="24"/>
+        </w:rPr>
+        <w:t>c</w:t>
+      </w:r>
+      <w:r>
+        <w:rPr>
+          <w:sz w:val="24"/>
+          <w:szCs w:val="24"/>
+        </w:rPr>
+        <w:t>roservi</w:t>
+      </w:r>
+      <w:r>
+        <w:rPr>
+          <w:sz w:val="24"/>
+          <w:szCs w:val="24"/>
+        </w:rPr>
+        <w:t>ces</w:t>
+      </w:r>
+      <w:proofErr w:type="spellEnd"/>
+      <w:r>
+        <w:rPr>
+          <w:sz w:val="24"/>
+          <w:szCs w:val="24"/>
+        </w:rPr>
+        <w:t>, kdy pro každou</w:t>
+      </w:r>
+      <w:r>
+        <w:rPr>
+          <w:sz w:val="24"/>
+          <w:szCs w:val="24"/>
+        </w:rPr>
+        <w:t xml:space="preserve"> zakládáme projekt </w:t>
+      </w:r>
+      <w:r>
+        <w:rPr>
+          <w:sz w:val="24"/>
+          <w:szCs w:val="24"/>
+        </w:rPr>
+        <w:t xml:space="preserve">samostatně, může tato funkcionalita ušetřit nezanedbatelné množství času. </w:t>
+      </w:r>
+      <w:r>
+        <w:rPr>
+          <w:sz w:val="24"/>
+          <w:szCs w:val="24"/>
+        </w:rPr>
+        <w:t>Většina z nich také usnadňuje přístup k datům, které jsou uloženy v jiném systému. Nejčastěji jsou to databáze, či jiné webové služby. Pro databáze</w:t>
+      </w:r>
+      <w:r>
+        <w:rPr>
+          <w:sz w:val="24"/>
+          <w:szCs w:val="24"/>
+        </w:rPr>
+        <w:t xml:space="preserve"> webové</w:t>
+      </w:r>
+      <w:r>
+        <w:rPr>
+          <w:sz w:val="24"/>
+          <w:szCs w:val="24"/>
+        </w:rPr>
+        <w:t xml:space="preserve"> </w:t>
+      </w:r>
+      <w:r>
+        <w:rPr>
+          <w:sz w:val="24"/>
+          <w:szCs w:val="24"/>
+        </w:rPr>
+        <w:t>frameworky nabízí API, které odstiňuje vývojáře od databáze, liší se v úrovni přístupu k datům. Nejvíce je vývojář odstíněn při použití</w:t>
+      </w:r>
+      <w:r>
+        <w:rPr>
+          <w:sz w:val="24"/>
+          <w:szCs w:val="24"/>
+        </w:rPr>
+        <w:t xml:space="preserve"> technologií založených na</w:t>
+      </w:r>
+      <w:r>
+        <w:rPr>
+          <w:sz w:val="24"/>
+          <w:szCs w:val="24"/>
+        </w:rPr>
+        <w:t xml:space="preserve"> ORM</w:t>
+      </w:r>
+      <w:r>
+        <w:rPr>
+          <w:rStyle w:val="Znakapoznpodarou"/>
+          <w:sz w:val="24"/>
+          <w:szCs w:val="24"/>
+        </w:rPr>
+        <w:footnoteReference w:id="13"/>
+      </w:r>
+      <w:r>
+        <w:rPr>
+          <w:sz w:val="24"/>
+          <w:szCs w:val="24"/>
+        </w:rPr>
+        <w:t>, které</w:t>
+      </w:r>
+      <w:r>
+        <w:rPr>
+          <w:sz w:val="24"/>
+          <w:szCs w:val="24"/>
+        </w:rPr>
+        <w:t xml:space="preserve"> obousměrně </w:t>
+      </w:r>
+      <w:r>
+        <w:rPr>
+          <w:sz w:val="24"/>
+          <w:szCs w:val="24"/>
+        </w:rPr>
+        <w:t xml:space="preserve">mapují položky z databáze </w:t>
+      </w:r>
+      <w:r>
+        <w:rPr>
+          <w:sz w:val="24"/>
+          <w:szCs w:val="24"/>
+        </w:rPr>
+        <w:t xml:space="preserve">a </w:t>
+      </w:r>
+      <w:r>
+        <w:rPr>
+          <w:sz w:val="24"/>
+          <w:szCs w:val="24"/>
+        </w:rPr>
+        <w:t>entitní třídy</w:t>
+      </w:r>
+      <w:r>
+        <w:rPr>
+          <w:sz w:val="24"/>
+          <w:szCs w:val="24"/>
+        </w:rPr>
+        <w:t xml:space="preserve">. Při jejich použití je </w:t>
+      </w:r>
+      <w:r>
+        <w:rPr>
+          <w:sz w:val="24"/>
+          <w:szCs w:val="24"/>
+        </w:rPr>
+        <w:t>vývojář plně odstíněn</w:t>
+      </w:r>
+      <w:r>
+        <w:rPr>
+          <w:sz w:val="24"/>
+          <w:szCs w:val="24"/>
+        </w:rPr>
+        <w:t xml:space="preserve"> od práce s databází</w:t>
+      </w:r>
+      <w:r>
+        <w:rPr>
+          <w:sz w:val="24"/>
+          <w:szCs w:val="24"/>
+        </w:rPr>
+        <w:t>,</w:t>
+      </w:r>
+      <w:r>
+        <w:rPr>
+          <w:sz w:val="24"/>
+          <w:szCs w:val="24"/>
+        </w:rPr>
+        <w:t xml:space="preserve"> avšak</w:t>
+      </w:r>
+      <w:r>
+        <w:rPr>
+          <w:sz w:val="24"/>
+          <w:szCs w:val="24"/>
+        </w:rPr>
+        <w:t xml:space="preserve"> nevýhodou je </w:t>
+      </w:r>
+      <w:r>
+        <w:rPr>
+          <w:sz w:val="24"/>
+          <w:szCs w:val="24"/>
+        </w:rPr>
+        <w:t>n</w:t>
+      </w:r>
+      <w:r>
+        <w:rPr>
+          <w:sz w:val="24"/>
+          <w:szCs w:val="24"/>
+        </w:rPr>
+        <w:t>i</w:t>
+      </w:r>
+      <w:r>
+        <w:rPr>
+          <w:sz w:val="24"/>
+          <w:szCs w:val="24"/>
+        </w:rPr>
+        <w:t>ž</w:t>
+      </w:r>
+      <w:bookmarkStart w:id="0" w:name="_GoBack"/>
+      <w:bookmarkEnd w:id="0"/>
+      <w:r>
+        <w:rPr>
+          <w:sz w:val="24"/>
+          <w:szCs w:val="24"/>
+        </w:rPr>
+        <w:t>š</w:t>
+      </w:r>
+      <w:r>
+        <w:rPr>
+          <w:sz w:val="24"/>
+          <w:szCs w:val="24"/>
+        </w:rPr>
+        <w:t xml:space="preserve">í možnost kontroly v komunikací s databází, byť jsou </w:t>
+      </w:r>
+      <w:r>
+        <w:rPr>
+          <w:sz w:val="24"/>
+          <w:szCs w:val="24"/>
+        </w:rPr>
+        <w:t>velmi dobře přizpůsobitelné</w:t>
+      </w:r>
+      <w:r>
+        <w:rPr>
+          <w:sz w:val="24"/>
+          <w:szCs w:val="24"/>
+        </w:rPr>
+        <w:t xml:space="preserve">. </w:t>
+      </w:r>
+      <w:r>
+        <w:rPr>
+          <w:sz w:val="24"/>
+          <w:szCs w:val="24"/>
+        </w:rPr>
+        <w:t xml:space="preserve">Nižší úrovní je programová podpora práce s SQL, která umožňuje manuální tvorbu operací, avšak přináší </w:t>
+      </w:r>
+      <w:r>
+        <w:rPr>
+          <w:sz w:val="24"/>
+          <w:szCs w:val="24"/>
+        </w:rPr>
+        <w:lastRenderedPageBreak/>
+        <w:t>jazykové konstrukty a často i validaci. Mimo přímou práci s databází poskytují frameworky podporu transakčního zpracování a databázových migrací.</w:t>
       </w:r>
     </w:p>
     <w:p/>
@@ -17099,8 +18244,6 @@
       <w:r>
         <w:t>TODO popis a charakteristika frameworků</w:t>
       </w:r>
-      <w:bookmarkStart w:id="0" w:name="_GoBack"/>
-      <w:bookmarkEnd w:id="0"/>
     </w:p>
     <w:p/>
     <w:p>
@@ -17333,15 +18476,7 @@
           <w:sz w:val="24"/>
           <w:szCs w:val="24"/>
         </w:rPr>
-        <w:t xml:space="preserve">o restartu databázového serveru se spustí platforma a framework pomocí jeho nativního startovacího mechanizmu. Prvních 5 vteřin probíhá test s 8 paralelními klienty, pro ověření, zda vše běží korektně, výsledky nejsou zaznamenávány. Poté se spustí </w:t>
-      </w:r>
-      <w:proofErr w:type="gramStart"/>
-      <w:r>
-        <w:rPr>
-          <w:sz w:val="24"/>
-          <w:szCs w:val="24"/>
-        </w:rPr>
-        <w:t>15</w:t>
+        <w:t>o restartu databázového serveru se spustí platforma a framework pomocí jeho nativního startovacího mechanizmu. Prvních 5 vteřin probíhá test s 8 paralelními klienty, pro ověření, zda vše běží korektně, výsledky nejsou zaznamenávány. Poté se spustí 15</w:t>
       </w:r>
       <w:r>
         <w:rPr>
@@ -17362,15 +18497,7 @@
           <w:sz w:val="24"/>
           <w:szCs w:val="24"/>
         </w:rPr>
-        <w:t>vteřinové</w:t>
-      </w:r>
-      <w:proofErr w:type="gramEnd"/>
-      <w:r>
-        <w:rPr>
-          <w:sz w:val="24"/>
-          <w:szCs w:val="24"/>
-        </w:rPr>
-        <w:t xml:space="preserve"> rozehřátí s 256 paralelními klienty</w:t>
+        <w:t>vteřinové rozehřátí s 256 paralelními klienty</w:t>
       </w:r>
       <w:r>
         <w:rPr>
@@ -17490,23 +18617,7 @@
           <w:sz w:val="24"/>
           <w:szCs w:val="24"/>
         </w:rPr>
-        <w:t xml:space="preserve">Následuje několik </w:t>
-      </w:r>
-      <w:proofErr w:type="gramStart"/>
-      <w:r>
-        <w:rPr>
-          <w:sz w:val="24"/>
-          <w:szCs w:val="24"/>
-        </w:rPr>
-        <w:t>15-ti vteřinových</w:t>
-      </w:r>
-      <w:proofErr w:type="gramEnd"/>
-      <w:r>
-        <w:rPr>
-          <w:sz w:val="24"/>
-          <w:szCs w:val="24"/>
-        </w:rPr>
-        <w:t xml:space="preserve"> bloků, které jsou již zaznamenávány. </w:t>
+        <w:t xml:space="preserve">Následuje několik 15-ti vteřinových bloků, které jsou již zaznamenávány. </w:t>
       </w:r>
       <w:r>
         <w:rPr>
@@ -17548,7 +18659,191 @@
           <w:sz w:val="24"/>
           <w:szCs w:val="24"/>
         </w:rPr>
-        <w:t xml:space="preserve"> ve dvojkovém </w:t>
+        <w:t xml:space="preserve"> ve dvojkovém exponenciálu</w:t>
+      </w:r>
+      <w:r>
+        <w:rPr>
+          <w:sz w:val="24"/>
+          <w:szCs w:val="24"/>
+        </w:rPr>
+        <w:t>.</w:t>
+      </w:r>
+      <w:r>
+        <w:rPr>
+          <w:sz w:val="24"/>
+          <w:szCs w:val="24"/>
+        </w:rPr>
+        <w:t xml:space="preserve"> </w:t>
+      </w:r>
+      <w:r>
+        <w:rPr>
+          <w:sz w:val="24"/>
+          <w:szCs w:val="24"/>
+        </w:rPr>
+        <w:t>P</w:t>
+      </w:r>
+      <w:r>
+        <w:rPr>
+          <w:sz w:val="24"/>
+          <w:szCs w:val="24"/>
+        </w:rPr>
+        <w:t>ro testy</w:t>
+      </w:r>
+      <w:r>
+        <w:rPr>
+          <w:sz w:val="24"/>
+          <w:szCs w:val="24"/>
+        </w:rPr>
+        <w:t xml:space="preserve"> se</w:t>
+      </w:r>
+      <w:r>
+        <w:rPr>
+          <w:sz w:val="24"/>
+          <w:szCs w:val="24"/>
+        </w:rPr>
+        <w:t xml:space="preserve"> </w:t>
+      </w:r>
+      <w:r>
+        <w:rPr>
+          <w:sz w:val="24"/>
+          <w:szCs w:val="24"/>
+        </w:rPr>
+        <w:t xml:space="preserve">standardní </w:t>
+      </w:r>
+      <w:r>
+        <w:rPr>
+          <w:sz w:val="24"/>
+          <w:szCs w:val="24"/>
+        </w:rPr>
+        <w:t>soubě</w:t>
+      </w:r>
+      <w:r>
+        <w:rPr>
+          <w:sz w:val="24"/>
+          <w:szCs w:val="24"/>
+        </w:rPr>
+        <w:t>žnost</w:t>
+      </w:r>
+      <w:r>
+        <w:rPr>
+          <w:sz w:val="24"/>
+          <w:szCs w:val="24"/>
+        </w:rPr>
+        <w:t>í</w:t>
+      </w:r>
+      <w:r>
+        <w:rPr>
+          <w:sz w:val="24"/>
+          <w:szCs w:val="24"/>
+        </w:rPr>
+        <w:t xml:space="preserve"> začínají od 16 do 512 klientů, pro testy </w:t>
+      </w:r>
+      <w:r>
+        <w:rPr>
+          <w:sz w:val="24"/>
+          <w:szCs w:val="24"/>
+        </w:rPr>
+        <w:t xml:space="preserve">s </w:t>
+      </w:r>
+      <w:r>
+        <w:rPr>
+          <w:sz w:val="24"/>
+          <w:szCs w:val="24"/>
+        </w:rPr>
+        <w:t>vysok</w:t>
+      </w:r>
+      <w:r>
+        <w:rPr>
+          <w:sz w:val="24"/>
+          <w:szCs w:val="24"/>
+        </w:rPr>
+        <w:t>ou</w:t>
+      </w:r>
+      <w:r>
+        <w:rPr>
+          <w:sz w:val="24"/>
+          <w:szCs w:val="24"/>
+        </w:rPr>
+        <w:t xml:space="preserve"> souběžnost</w:t>
+      </w:r>
+      <w:r>
+        <w:rPr>
+          <w:sz w:val="24"/>
+          <w:szCs w:val="24"/>
+        </w:rPr>
+        <w:t>í</w:t>
+      </w:r>
+      <w:r>
+        <w:rPr>
+          <w:sz w:val="24"/>
+          <w:szCs w:val="24"/>
+        </w:rPr>
+        <w:t xml:space="preserve"> např. test </w:t>
+      </w:r>
+      <w:proofErr w:type="spellStart"/>
+      <w:r>
+        <w:rPr>
+          <w:sz w:val="24"/>
+          <w:szCs w:val="24"/>
+        </w:rPr>
+        <w:t>plaintext</w:t>
+      </w:r>
+      <w:proofErr w:type="spellEnd"/>
+      <w:r>
+        <w:rPr>
+          <w:sz w:val="24"/>
+          <w:szCs w:val="24"/>
+        </w:rPr>
+        <w:t xml:space="preserve"> začínají od 256 do 16384 klientů. </w:t>
+      </w:r>
+      <w:r>
+        <w:rPr>
+          <w:sz w:val="24"/>
+          <w:szCs w:val="24"/>
+        </w:rPr>
+        <w:t>Časy testovacích bloků byly zvoleny dle dlouhodobých zkušeností a měření</w:t>
+      </w:r>
+      <w:r>
+        <w:rPr>
+          <w:sz w:val="24"/>
+          <w:szCs w:val="24"/>
+        </w:rPr>
+        <w:t>.</w:t>
+      </w:r>
+      <w:r>
+        <w:rPr>
+          <w:sz w:val="24"/>
+          <w:szCs w:val="24"/>
+        </w:rPr>
+        <w:t xml:space="preserve"> </w:t>
+      </w:r>
+      <w:r>
+        <w:rPr>
+          <w:sz w:val="24"/>
+          <w:szCs w:val="24"/>
+        </w:rPr>
+        <w:t>P</w:t>
+      </w:r>
+      <w:r>
+        <w:rPr>
+          <w:sz w:val="24"/>
+          <w:szCs w:val="24"/>
+        </w:rPr>
+        <w:t>ůvodně testy probíhali v 60 vteřinových blocích</w:t>
+      </w:r>
+      <w:r>
+        <w:rPr>
+          <w:sz w:val="24"/>
+          <w:szCs w:val="24"/>
+        </w:rPr>
+        <w:t>,</w:t>
+      </w:r>
+      <w:r>
+        <w:rPr>
+          <w:sz w:val="24"/>
+          <w:szCs w:val="24"/>
+        </w:rPr>
+        <w:t xml:space="preserve"> ale díky narůstajícím permutacím a testům bylo nutné velikost bloků </w:t>
       </w:r>
       <w:r>
         <w:rPr>
@@ -17556,126 +18851,14 @@
           <w:szCs w:val="24"/>
         </w:rPr>
         <w:lastRenderedPageBreak/>
-        <w:t>exponenciálu</w:t>
-      </w:r>
-      <w:r>
-        <w:rPr>
-          <w:sz w:val="24"/>
-          <w:szCs w:val="24"/>
-        </w:rPr>
-        <w:t>.</w:t>
-      </w:r>
-      <w:r>
-        <w:rPr>
-          <w:sz w:val="24"/>
-          <w:szCs w:val="24"/>
-        </w:rPr>
-        <w:t xml:space="preserve"> </w:t>
-      </w:r>
-      <w:r>
-        <w:rPr>
-          <w:sz w:val="24"/>
-          <w:szCs w:val="24"/>
-        </w:rPr>
-        <w:t>P</w:t>
-      </w:r>
-      <w:r>
-        <w:rPr>
-          <w:sz w:val="24"/>
-          <w:szCs w:val="24"/>
-        </w:rPr>
-        <w:t>ro testy</w:t>
-      </w:r>
-      <w:r>
-        <w:rPr>
-          <w:sz w:val="24"/>
-          <w:szCs w:val="24"/>
-        </w:rPr>
-        <w:t xml:space="preserve"> se</w:t>
-      </w:r>
-      <w:r>
-        <w:rPr>
-          <w:sz w:val="24"/>
-          <w:szCs w:val="24"/>
-        </w:rPr>
-        <w:t xml:space="preserve"> </w:t>
-      </w:r>
-      <w:r>
-        <w:rPr>
-          <w:sz w:val="24"/>
-          <w:szCs w:val="24"/>
-        </w:rPr>
-        <w:t xml:space="preserve">standardní </w:t>
-      </w:r>
-      <w:r>
-        <w:rPr>
-          <w:sz w:val="24"/>
-          <w:szCs w:val="24"/>
-        </w:rPr>
-        <w:t>soubě</w:t>
-      </w:r>
-      <w:r>
-        <w:rPr>
-          <w:sz w:val="24"/>
-          <w:szCs w:val="24"/>
-        </w:rPr>
-        <w:t>žnost</w:t>
-      </w:r>
-      <w:r>
-        <w:rPr>
-          <w:sz w:val="24"/>
-          <w:szCs w:val="24"/>
-        </w:rPr>
-        <w:t>í</w:t>
-      </w:r>
-      <w:r>
-        <w:rPr>
-          <w:sz w:val="24"/>
-          <w:szCs w:val="24"/>
-        </w:rPr>
-        <w:t xml:space="preserve"> začínají od 16 do 512 klientů, pro testy </w:t>
-      </w:r>
-      <w:r>
-        <w:rPr>
-          <w:sz w:val="24"/>
-          <w:szCs w:val="24"/>
-        </w:rPr>
-        <w:t xml:space="preserve">s </w:t>
-      </w:r>
-      <w:r>
-        <w:rPr>
-          <w:sz w:val="24"/>
-          <w:szCs w:val="24"/>
-        </w:rPr>
-        <w:t>vysok</w:t>
-      </w:r>
-      <w:r>
-        <w:rPr>
-          <w:sz w:val="24"/>
-          <w:szCs w:val="24"/>
-        </w:rPr>
-        <w:t>ou</w:t>
-      </w:r>
-      <w:r>
-        <w:rPr>
-          <w:sz w:val="24"/>
-          <w:szCs w:val="24"/>
-        </w:rPr>
-        <w:t xml:space="preserve"> souběžnost</w:t>
-      </w:r>
-      <w:r>
-        <w:rPr>
-          <w:sz w:val="24"/>
-          <w:szCs w:val="24"/>
-        </w:rPr>
-        <w:t>í</w:t>
-      </w:r>
-      <w:r>
-        <w:rPr>
-          <w:sz w:val="24"/>
-          <w:szCs w:val="24"/>
-        </w:rPr>
-        <w:t xml:space="preserve"> např. test </w:t>
+        <w:t>redukovat, avšak autoři do budoucna plánují prodloužení testovacích i zahřívacích bloků.</w:t>
+      </w:r>
+      <w:r>
+        <w:rPr>
+          <w:sz w:val="24"/>
+          <w:szCs w:val="24"/>
+        </w:rPr>
+        <w:t xml:space="preserve"> Měření je prováděno pomocí frameworku </w:t>
       </w:r>
       <w:proofErr w:type="spellStart"/>
       <w:r>
@@ -17683,87 +18866,37 @@
           <w:sz w:val="24"/>
           <w:szCs w:val="24"/>
         </w:rPr>
-        <w:t>plaintext</w:t>
+        <w:t>Wrk</w:t>
       </w:r>
       <w:proofErr w:type="spellEnd"/>
       <w:r>
         <w:rPr>
-          <w:sz w:val="24"/>
-          <w:szCs w:val="24"/>
-        </w:rPr>
-        <w:t xml:space="preserve"> začínají od 256 do 16384 klientů. </w:t>
-      </w:r>
-      <w:r>
-        <w:rPr>
-          <w:sz w:val="24"/>
-          <w:szCs w:val="24"/>
-        </w:rPr>
-        <w:t>Časy testovacích bloků byly zvoleny dle dlouhodobých zkušeností a měření</w:t>
-      </w:r>
-      <w:r>
-        <w:rPr>
-          <w:sz w:val="24"/>
-          <w:szCs w:val="24"/>
-        </w:rPr>
-        <w:t>.</w:t>
-      </w:r>
-      <w:r>
-        <w:rPr>
-          <w:sz w:val="24"/>
-          <w:szCs w:val="24"/>
-        </w:rPr>
-        <w:t xml:space="preserve"> </w:t>
-      </w:r>
-      <w:r>
-        <w:rPr>
-          <w:sz w:val="24"/>
-          <w:szCs w:val="24"/>
-        </w:rPr>
-        <w:t>P</w:t>
-      </w:r>
-      <w:r>
-        <w:rPr>
-          <w:sz w:val="24"/>
-          <w:szCs w:val="24"/>
-        </w:rPr>
-        <w:t>ůvodně testy probíhali v </w:t>
-      </w:r>
-      <w:proofErr w:type="gramStart"/>
-      <w:r>
-        <w:rPr>
-          <w:sz w:val="24"/>
-          <w:szCs w:val="24"/>
-        </w:rPr>
-        <w:t>60 vteřinových</w:t>
-      </w:r>
-      <w:proofErr w:type="gramEnd"/>
-      <w:r>
-        <w:rPr>
-          <w:sz w:val="24"/>
-          <w:szCs w:val="24"/>
-        </w:rPr>
-        <w:t xml:space="preserve"> blocích</w:t>
-      </w:r>
-      <w:r>
-        <w:rPr>
-          <w:sz w:val="24"/>
-          <w:szCs w:val="24"/>
-        </w:rPr>
-        <w:t>,</w:t>
-      </w:r>
-      <w:r>
-        <w:rPr>
-          <w:sz w:val="24"/>
-          <w:szCs w:val="24"/>
-        </w:rPr>
-        <w:t xml:space="preserve"> ale díky narůstajícím permutacím a testům bylo nutné velikost bloků redukovat, avšak autoři do budoucna plánují prodloužení testovacích i zahřívacích bloků.</w:t>
-      </w:r>
-      <w:r>
-        <w:rPr>
-          <w:sz w:val="24"/>
-          <w:szCs w:val="24"/>
-        </w:rPr>
-        <w:t xml:space="preserve"> Měření je prováděno pomocí frameworku </w:t>
+          <w:rStyle w:val="Znakapoznpodarou"/>
+          <w:sz w:val="24"/>
+          <w:szCs w:val="24"/>
+        </w:rPr>
+        <w:footnoteReference w:id="14"/>
+      </w:r>
+      <w:r>
+        <w:rPr>
+          <w:sz w:val="24"/>
+          <w:szCs w:val="24"/>
+        </w:rPr>
+        <w:t xml:space="preserve">. Testy probíhají na fyzickém stroji i v cloudu. Fyzický stroj je </w:t>
+      </w:r>
+      <w:r>
+        <w:rPr>
+          <w:sz w:val="24"/>
+          <w:szCs w:val="24"/>
+        </w:rPr>
+        <w:t>sestaven</w:t>
+      </w:r>
+      <w:r>
+        <w:rPr>
+          <w:sz w:val="24"/>
+          <w:szCs w:val="24"/>
+        </w:rPr>
+        <w:t xml:space="preserve"> z procesoru Intel </w:t>
       </w:r>
       <w:proofErr w:type="spellStart"/>
       <w:r>
@@ -17771,61 +18904,23 @@
           <w:sz w:val="24"/>
           <w:szCs w:val="24"/>
         </w:rPr>
-        <w:t>Wrk</w:t>
+        <w:t>Xeon</w:t>
       </w:r>
       <w:proofErr w:type="spellEnd"/>
       <w:r>
         <w:rPr>
+          <w:sz w:val="24"/>
+          <w:szCs w:val="24"/>
+        </w:rPr>
+        <w:t xml:space="preserve"> Gold 5120, který je v současnosti (léto 2019) v čele top ten na prvním místě dle cpubenchmark.net</w:t>
+      </w:r>
+      <w:r>
+        <w:rPr>
           <w:rStyle w:val="Znakapoznpodarou"/>
           <w:sz w:val="24"/>
           <w:szCs w:val="24"/>
         </w:rPr>
-        <w:footnoteReference w:id="11"/>
-      </w:r>
-      <w:r>
-        <w:rPr>
-          <w:sz w:val="24"/>
-          <w:szCs w:val="24"/>
-        </w:rPr>
-        <w:t xml:space="preserve">. Testy probíhají na fyzickém stroji i v cloudu. Fyzický stroj je </w:t>
-      </w:r>
-      <w:r>
-        <w:rPr>
-          <w:sz w:val="24"/>
-          <w:szCs w:val="24"/>
-        </w:rPr>
-        <w:t>sestaven</w:t>
-      </w:r>
-      <w:r>
-        <w:rPr>
-          <w:sz w:val="24"/>
-          <w:szCs w:val="24"/>
-        </w:rPr>
-        <w:t xml:space="preserve"> z procesoru Intel </w:t>
-      </w:r>
-      <w:proofErr w:type="spellStart"/>
-      <w:r>
-        <w:rPr>
-          <w:sz w:val="24"/>
-          <w:szCs w:val="24"/>
-        </w:rPr>
-        <w:t>Xeon</w:t>
-      </w:r>
-      <w:proofErr w:type="spellEnd"/>
-      <w:r>
-        <w:rPr>
-          <w:sz w:val="24"/>
-          <w:szCs w:val="24"/>
-        </w:rPr>
-        <w:t xml:space="preserve"> Gold 5120, který je v současnosti (léto 2019) v čele top ten na prvním místě dle cpubenchmark.net</w:t>
-      </w:r>
-      <w:r>
-        <w:rPr>
-          <w:rStyle w:val="Znakapoznpodarou"/>
-          <w:sz w:val="24"/>
-          <w:szCs w:val="24"/>
-        </w:rPr>
-        <w:footnoteReference w:id="12"/>
+        <w:footnoteReference w:id="15"/>
       </w:r>
       <w:r>
         <w:rPr>
@@ -18094,7 +19189,7 @@
         <w:rPr>
           <w:rStyle w:val="Znakapoznpodarou"/>
         </w:rPr>
-        <w:footnoteReference w:id="13"/>
+        <w:footnoteReference w:id="16"/>
       </w:r>
     </w:p>
     <w:p/>
@@ -18132,7 +19227,6 @@
         <w:t xml:space="preserve"> je možné vidět výsledky testů, mimo jiné je umožněno vizualizovat testy na vlastním hw, kdy naimportujeme </w:t>
       </w:r>
       <w:proofErr w:type="spellStart"/>
-      <w:proofErr w:type="gramStart"/>
       <w:r>
         <w:rPr>
           <w:sz w:val="24"/>
@@ -18141,7 +19235,6 @@
         <w:t>result.json</w:t>
       </w:r>
       <w:proofErr w:type="spellEnd"/>
-      <w:proofErr w:type="gramEnd"/>
       <w:r>
         <w:rPr>
           <w:sz w:val="24"/>
@@ -18538,7 +19631,6 @@
         <w:t xml:space="preserve">framework </w:t>
       </w:r>
       <w:proofErr w:type="spellStart"/>
-      <w:proofErr w:type="gramStart"/>
       <w:r>
         <w:rPr>
           <w:sz w:val="24"/>
@@ -18547,7 +19639,6 @@
         <w:t>Netty</w:t>
       </w:r>
       <w:proofErr w:type="spellEnd"/>
-      <w:proofErr w:type="gramEnd"/>
       <w:r>
         <w:rPr>
           <w:sz w:val="24"/>
@@ -21652,7 +22743,7 @@
           <w:sz w:val="24"/>
           <w:szCs w:val="24"/>
         </w:rPr>
-        <w:footnoteReference w:id="14"/>
+        <w:footnoteReference w:id="17"/>
       </w:r>
       <w:r>
         <w:rPr>
@@ -21703,23 +22794,7 @@
           <w:sz w:val="24"/>
           <w:szCs w:val="24"/>
         </w:rPr>
-        <w:t xml:space="preserve"> dopadl nejhůře, ale i u něj existuje možnost, kterou lze zlepšit </w:t>
-      </w:r>
-      <w:proofErr w:type="gramStart"/>
-      <w:r>
-        <w:rPr>
-          <w:sz w:val="24"/>
-          <w:szCs w:val="24"/>
-        </w:rPr>
-        <w:t>výkon</w:t>
-      </w:r>
-      <w:proofErr w:type="gramEnd"/>
-      <w:r>
-        <w:rPr>
-          <w:sz w:val="24"/>
-          <w:szCs w:val="24"/>
-        </w:rPr>
-        <w:t xml:space="preserve"> a to je</w:t>
+        <w:t xml:space="preserve"> dopadl nejhůře, ale i u něj existuje možnost, kterou lze zlepšit výkon a to je</w:t>
       </w:r>
       <w:r>
         <w:rPr>
@@ -21820,7 +22895,7 @@
           <w:sz w:val="24"/>
           <w:szCs w:val="24"/>
         </w:rPr>
-        <w:footnoteReference w:id="15"/>
+        <w:footnoteReference w:id="18"/>
       </w:r>
       <w:r>
         <w:rPr>
@@ -21869,17 +22944,8 @@
           <w:sz w:val="24"/>
           <w:szCs w:val="24"/>
         </w:rPr>
-        <w:t xml:space="preserve">ak dostal do čela </w:t>
-      </w:r>
-      <w:proofErr w:type="gramStart"/>
-      <w:r>
-        <w:rPr>
-          <w:sz w:val="24"/>
-          <w:szCs w:val="24"/>
-        </w:rPr>
-        <w:t>žebříčku</w:t>
-      </w:r>
-      <w:proofErr w:type="gramEnd"/>
+        <w:t>ak dostal do čela žebříčku</w:t>
+      </w:r>
       <w:r>
         <w:rPr>
           <w:sz w:val="24"/>
@@ -22337,16 +23403,7 @@
                 <w:color w:val="000000"/>
                 <w:lang w:eastAsia="cs-CZ"/>
               </w:rPr>
-              <w:t>Vert.</w:t>
-            </w:r>
-            <w:proofErr w:type="gramStart"/>
-            <w:r>
-              <w:rPr>
-                <w:rFonts w:ascii="Calibri" w:eastAsia="Times New Roman" w:hAnsi="Calibri" w:cs="Calibri"/>
-                <w:color w:val="000000"/>
-                <w:lang w:eastAsia="cs-CZ"/>
-              </w:rPr>
-              <w:t>x</w:t>
+              <w:t>Vert.x</w:t>
             </w:r>
             <w:proofErr w:type="spellEnd"/>
             <w:r>
@@ -22367,7 +23424,6 @@
               <w:t>postgres</w:t>
             </w:r>
             <w:proofErr w:type="spellEnd"/>
-            <w:proofErr w:type="gramEnd"/>
           </w:p>
         </w:tc>
         <w:tc>
@@ -22672,7 +23728,6 @@
               </w:rPr>
             </w:pPr>
             <w:proofErr w:type="spellStart"/>
-            <w:proofErr w:type="gramStart"/>
             <w:r>
               <w:rPr>
                 <w:rFonts w:ascii="Calibri" w:eastAsia="Times New Roman" w:hAnsi="Calibri" w:cs="Calibri"/>
@@ -22700,7 +23755,6 @@
               <w:t>postgres</w:t>
             </w:r>
             <w:proofErr w:type="spellEnd"/>
-            <w:proofErr w:type="gramEnd"/>
           </w:p>
         </w:tc>
         <w:tc>
@@ -23944,7 +24998,6 @@
               </w:rPr>
             </w:pPr>
             <w:proofErr w:type="spellStart"/>
-            <w:proofErr w:type="gramStart"/>
             <w:r>
               <w:rPr>
                 <w:rFonts w:ascii="Calibri" w:eastAsia="Times New Roman" w:hAnsi="Calibri" w:cs="Calibri"/>
@@ -23972,7 +25025,6 @@
               <w:t>postgres</w:t>
             </w:r>
             <w:proofErr w:type="spellEnd"/>
-            <w:proofErr w:type="gramEnd"/>
           </w:p>
         </w:tc>
         <w:tc>
@@ -25528,16 +26580,7 @@
                 <w:color w:val="000000"/>
                 <w:lang w:eastAsia="cs-CZ"/>
               </w:rPr>
-              <w:t>Vert.</w:t>
-            </w:r>
-            <w:proofErr w:type="gramStart"/>
-            <w:r>
-              <w:rPr>
-                <w:rFonts w:ascii="Calibri" w:eastAsia="Times New Roman" w:hAnsi="Calibri" w:cs="Calibri"/>
-                <w:color w:val="000000"/>
-                <w:lang w:eastAsia="cs-CZ"/>
-              </w:rPr>
-              <w:t>x</w:t>
+              <w:t>Vert.x</w:t>
             </w:r>
             <w:proofErr w:type="spellEnd"/>
             <w:r>
@@ -25558,7 +26601,6 @@
               <w:t>postgres</w:t>
             </w:r>
             <w:proofErr w:type="spellEnd"/>
-            <w:proofErr w:type="gramEnd"/>
           </w:p>
         </w:tc>
         <w:tc>
@@ -26040,7 +27082,6 @@
               </w:rPr>
             </w:pPr>
             <w:proofErr w:type="spellStart"/>
-            <w:proofErr w:type="gramStart"/>
             <w:r>
               <w:rPr>
                 <w:rFonts w:ascii="Calibri" w:eastAsia="Times New Roman" w:hAnsi="Calibri" w:cs="Calibri"/>
@@ -26068,7 +27109,6 @@
               <w:t>postgres</w:t>
             </w:r>
             <w:proofErr w:type="spellEnd"/>
-            <w:proofErr w:type="gramEnd"/>
           </w:p>
         </w:tc>
         <w:tc>
@@ -26305,7 +27345,6 @@
               </w:rPr>
             </w:pPr>
             <w:proofErr w:type="spellStart"/>
-            <w:proofErr w:type="gramStart"/>
             <w:r>
               <w:rPr>
                 <w:rFonts w:ascii="Calibri" w:eastAsia="Times New Roman" w:hAnsi="Calibri" w:cs="Calibri"/>
@@ -26333,7 +27372,6 @@
               <w:t>postgres</w:t>
             </w:r>
             <w:proofErr w:type="spellEnd"/>
-            <w:proofErr w:type="gramEnd"/>
           </w:p>
         </w:tc>
         <w:tc>
@@ -27158,7 +28196,7 @@
           <w:noProof/>
         </w:rPr>
         <w:drawing>
-          <wp:inline distT="0" distB="0" distL="0" distR="0" wp14:anchorId="10D955E7" wp14:editId="7CC14486">
+          <wp:inline distT="0" distB="0" distL="0" distR="0" wp14:anchorId="10D955E7" wp14:editId="0D9FCC77">
             <wp:extent cx="4571103" cy="2689412"/>
             <wp:effectExtent l="0" t="0" r="1270" b="15875"/>
             <wp:docPr id="20" name="Graf 20">
@@ -27423,23 +28461,7 @@
           <w:sz w:val="24"/>
           <w:szCs w:val="24"/>
         </w:rPr>
-        <w:t xml:space="preserve"> dvojnásobek response oproti jeho variantě s modulem web, avšak toto sestavení mělo daleko lepší </w:t>
-      </w:r>
-      <w:proofErr w:type="gramStart"/>
-      <w:r>
-        <w:rPr>
-          <w:sz w:val="24"/>
-          <w:szCs w:val="24"/>
-        </w:rPr>
-        <w:t>latence</w:t>
-      </w:r>
-      <w:proofErr w:type="gramEnd"/>
-      <w:r>
-        <w:rPr>
-          <w:sz w:val="24"/>
-          <w:szCs w:val="24"/>
-        </w:rPr>
-        <w:t xml:space="preserve"> které která bylo průměrně pouze 2,7 </w:t>
+        <w:t xml:space="preserve"> dvojnásobek response oproti jeho variantě s modulem web, avšak toto sestavení mělo daleko lepší latence které která bylo průměrně pouze 2,7 </w:t>
       </w:r>
       <w:proofErr w:type="spellStart"/>
       <w:r>
@@ -28176,16 +29198,7 @@
                 <w:color w:val="000000"/>
                 <w:lang w:eastAsia="cs-CZ"/>
               </w:rPr>
-              <w:t>Vert.</w:t>
-            </w:r>
-            <w:proofErr w:type="gramStart"/>
-            <w:r>
-              <w:rPr>
-                <w:rFonts w:ascii="Calibri" w:eastAsia="Times New Roman" w:hAnsi="Calibri" w:cs="Calibri"/>
-                <w:color w:val="000000"/>
-                <w:lang w:eastAsia="cs-CZ"/>
-              </w:rPr>
-              <w:t>x</w:t>
+              <w:t>Vert.x</w:t>
             </w:r>
             <w:proofErr w:type="spellEnd"/>
             <w:r>
@@ -28206,7 +29219,6 @@
               <w:t>postgres</w:t>
             </w:r>
             <w:proofErr w:type="spellEnd"/>
-            <w:proofErr w:type="gramEnd"/>
           </w:p>
         </w:tc>
         <w:tc>
@@ -28511,7 +29523,6 @@
               </w:rPr>
             </w:pPr>
             <w:proofErr w:type="spellStart"/>
-            <w:proofErr w:type="gramStart"/>
             <w:r>
               <w:rPr>
                 <w:rFonts w:ascii="Calibri" w:eastAsia="Times New Roman" w:hAnsi="Calibri" w:cs="Calibri"/>
@@ -28539,7 +29550,6 @@
               <w:t>postgres</w:t>
             </w:r>
             <w:proofErr w:type="spellEnd"/>
-            <w:proofErr w:type="gramEnd"/>
           </w:p>
         </w:tc>
         <w:tc>
@@ -29783,7 +30793,6 @@
               </w:rPr>
             </w:pPr>
             <w:proofErr w:type="spellStart"/>
-            <w:proofErr w:type="gramStart"/>
             <w:r>
               <w:rPr>
                 <w:rFonts w:ascii="Calibri" w:eastAsia="Times New Roman" w:hAnsi="Calibri" w:cs="Calibri"/>
@@ -29811,7 +30820,6 @@
               <w:t>postgres</w:t>
             </w:r>
             <w:proofErr w:type="spellEnd"/>
-            <w:proofErr w:type="gramEnd"/>
           </w:p>
         </w:tc>
         <w:tc>
@@ -30733,7 +31741,6 @@
         <w:t xml:space="preserve"> lze zlepšit při použití modulu </w:t>
       </w:r>
       <w:proofErr w:type="spellStart"/>
-      <w:proofErr w:type="gramStart"/>
       <w:r>
         <w:rPr>
           <w:sz w:val="24"/>
@@ -30742,7 +31749,6 @@
         <w:t>WebFlux</w:t>
       </w:r>
       <w:proofErr w:type="spellEnd"/>
-      <w:proofErr w:type="gramEnd"/>
       <w:r>
         <w:rPr>
           <w:sz w:val="24"/>
@@ -31211,16 +32217,7 @@
                 <w:color w:val="000000"/>
                 <w:lang w:eastAsia="cs-CZ"/>
               </w:rPr>
-              <w:t>Vert.</w:t>
-            </w:r>
-            <w:proofErr w:type="gramStart"/>
-            <w:r>
-              <w:rPr>
-                <w:rFonts w:ascii="Calibri" w:eastAsia="Times New Roman" w:hAnsi="Calibri" w:cs="Calibri"/>
-                <w:color w:val="000000"/>
-                <w:lang w:eastAsia="cs-CZ"/>
-              </w:rPr>
-              <w:t>x</w:t>
+              <w:t>Vert.x</w:t>
             </w:r>
             <w:proofErr w:type="spellEnd"/>
             <w:r>
@@ -31241,7 +32238,6 @@
               <w:t>postgres</w:t>
             </w:r>
             <w:proofErr w:type="spellEnd"/>
-            <w:proofErr w:type="gramEnd"/>
           </w:p>
         </w:tc>
         <w:tc>
@@ -31791,7 +32787,6 @@
               </w:rPr>
             </w:pPr>
             <w:proofErr w:type="spellStart"/>
-            <w:proofErr w:type="gramStart"/>
             <w:r>
               <w:rPr>
                 <w:rFonts w:ascii="Calibri" w:eastAsia="Times New Roman" w:hAnsi="Calibri" w:cs="Calibri"/>
@@ -31819,7 +32814,6 @@
               <w:t>postgres</w:t>
             </w:r>
             <w:proofErr w:type="spellEnd"/>
-            <w:proofErr w:type="gramEnd"/>
           </w:p>
         </w:tc>
         <w:tc>
@@ -32090,7 +33084,6 @@
               </w:rPr>
             </w:pPr>
             <w:proofErr w:type="spellStart"/>
-            <w:proofErr w:type="gramStart"/>
             <w:r>
               <w:rPr>
                 <w:rFonts w:ascii="Calibri" w:eastAsia="Times New Roman" w:hAnsi="Calibri" w:cs="Calibri"/>
@@ -32118,7 +33111,6 @@
               <w:t>postgres</w:t>
             </w:r>
             <w:proofErr w:type="spellEnd"/>
-            <w:proofErr w:type="gramEnd"/>
           </w:p>
         </w:tc>
         <w:tc>
@@ -33387,7 +34379,6 @@
         <w:t xml:space="preserve"> a napříč frameworky je průměrná. Na třetím místě se nečekaně umístil </w:t>
       </w:r>
       <w:proofErr w:type="spellStart"/>
-      <w:proofErr w:type="gramStart"/>
       <w:r>
         <w:rPr>
           <w:sz w:val="24"/>
@@ -33396,7 +34387,6 @@
         <w:t>Spark</w:t>
       </w:r>
       <w:proofErr w:type="spellEnd"/>
-      <w:proofErr w:type="gramEnd"/>
       <w:r>
         <w:rPr>
           <w:sz w:val="24"/>
@@ -35670,7 +36660,7 @@
           <w:sz w:val="24"/>
           <w:szCs w:val="24"/>
         </w:rPr>
-        <w:footnoteReference w:id="16"/>
+        <w:footnoteReference w:id="19"/>
       </w:r>
       <w:r>
         <w:rPr>
@@ -35944,17 +36934,8 @@
           <w:sz w:val="24"/>
           <w:szCs w:val="24"/>
         </w:rPr>
-        <w:t xml:space="preserve">Mementem této kapitoly může být fakt, že není pouze podstatná volba frameworku jako takového, ale je třeba brát v potaz použití modulů a knihoven jež ovlivňují </w:t>
-      </w:r>
-      <w:proofErr w:type="gramStart"/>
-      <w:r>
-        <w:rPr>
-          <w:sz w:val="24"/>
-          <w:szCs w:val="24"/>
-        </w:rPr>
-        <w:t>výkon</w:t>
-      </w:r>
-      <w:proofErr w:type="gramEnd"/>
+        <w:t>Mementem této kapitoly může být fakt, že není pouze podstatná volba frameworku jako takového, ale je třeba brát v potaz použití modulů a knihoven jež ovlivňují výkon</w:t>
+      </w:r>
       <w:r>
         <w:rPr>
           <w:sz w:val="24"/>
@@ -37355,7 +38336,7 @@
           <w:rPr>
             <w:rStyle w:val="Hypertextovodkaz"/>
           </w:rPr>
-          <w:t>https://github.com/wg/wrk</w:t>
+          <w:t>https://searchstorage.techtarget.com/definition/cache</w:t>
         </w:r>
       </w:hyperlink>
     </w:p>
@@ -37379,7 +38360,7 @@
           <w:rPr>
             <w:rStyle w:val="Hypertextovodkaz"/>
           </w:rPr>
-          <w:t>https://www.cpubenchmark.net/cpu.php?cpu=Intel+Xeon+Gold+5120+%40+2.20GHz&amp;id=3154</w:t>
+          <w:t>https://superuser.com/questions/1173675/how-much-faster-is-memory-ram-compared-to-ssd-for-random-access</w:t>
         </w:r>
       </w:hyperlink>
     </w:p>
@@ -37398,7 +38379,79 @@
       <w:r>
         <w:t xml:space="preserve"> </w:t>
       </w:r>
-      <w:hyperlink r:id="rId19" w:anchor="/media/File:HTTP_pipelining2.svg" w:history="1">
+      <w:hyperlink r:id="rId19" w:history="1">
+        <w:r>
+          <w:rPr>
+            <w:rStyle w:val="Hypertextovodkaz"/>
+          </w:rPr>
+          <w:t>https://www.techopedia.com/definition/24200/object-relational-mapping--orm</w:t>
+        </w:r>
+      </w:hyperlink>
+    </w:p>
+  </w:footnote>
+  <w:footnote w:id="14">
+    <w:p>
+      <w:pPr>
+        <w:pStyle w:val="Textpoznpodarou"/>
+      </w:pPr>
+      <w:r>
+        <w:rPr>
+          <w:rStyle w:val="Znakapoznpodarou"/>
+        </w:rPr>
+        <w:footnoteRef/>
+      </w:r>
+      <w:r>
+        <w:t xml:space="preserve"> </w:t>
+      </w:r>
+      <w:hyperlink r:id="rId20" w:history="1">
+        <w:r>
+          <w:rPr>
+            <w:rStyle w:val="Hypertextovodkaz"/>
+          </w:rPr>
+          <w:t>https://github.com/wg/wrk</w:t>
+        </w:r>
+      </w:hyperlink>
+    </w:p>
+  </w:footnote>
+  <w:footnote w:id="15">
+    <w:p>
+      <w:pPr>
+        <w:pStyle w:val="Textpoznpodarou"/>
+      </w:pPr>
+      <w:r>
+        <w:rPr>
+          <w:rStyle w:val="Znakapoznpodarou"/>
+        </w:rPr>
+        <w:footnoteRef/>
+      </w:r>
+      <w:r>
+        <w:t xml:space="preserve"> </w:t>
+      </w:r>
+      <w:hyperlink r:id="rId21" w:history="1">
+        <w:r>
+          <w:rPr>
+            <w:rStyle w:val="Hypertextovodkaz"/>
+          </w:rPr>
+          <w:t>https://www.cpubenchmark.net/cpu.php?cpu=Intel+Xeon+Gold+5120+%40+2.20GHz&amp;id=3154</w:t>
+        </w:r>
+      </w:hyperlink>
+    </w:p>
+  </w:footnote>
+  <w:footnote w:id="16">
+    <w:p>
+      <w:pPr>
+        <w:pStyle w:val="Textpoznpodarou"/>
+      </w:pPr>
+      <w:r>
+        <w:rPr>
+          <w:rStyle w:val="Znakapoznpodarou"/>
+        </w:rPr>
+        <w:footnoteRef/>
+      </w:r>
+      <w:r>
+        <w:t xml:space="preserve"> </w:t>
+      </w:r>
+      <w:hyperlink r:id="rId22" w:anchor="/media/File:HTTP_pipelining2.svg" w:history="1">
         <w:r>
           <w:rPr>
             <w:rStyle w:val="Hypertextovodkaz"/>
@@ -37408,7 +38461,7 @@
       </w:hyperlink>
     </w:p>
   </w:footnote>
-  <w:footnote w:id="14">
+  <w:footnote w:id="17">
     <w:p>
       <w:pPr>
         <w:pStyle w:val="Textpoznpodarou"/>
@@ -37422,7 +38475,7 @@
       <w:r>
         <w:t xml:space="preserve"> </w:t>
       </w:r>
-      <w:hyperlink r:id="rId20" w:history="1">
+      <w:hyperlink r:id="rId23" w:history="1">
         <w:r>
           <w:rPr>
             <w:rStyle w:val="Hypertextovodkaz"/>
@@ -37432,7 +38485,7 @@
       </w:hyperlink>
     </w:p>
   </w:footnote>
-  <w:footnote w:id="15">
+  <w:footnote w:id="18">
     <w:p>
       <w:pPr>
         <w:pStyle w:val="Textpoznpodarou"/>
@@ -37446,7 +38499,7 @@
       <w:r>
         <w:t xml:space="preserve"> </w:t>
       </w:r>
-      <w:hyperlink r:id="rId21" w:history="1">
+      <w:hyperlink r:id="rId24" w:history="1">
         <w:r>
           <w:rPr>
             <w:rStyle w:val="Hypertextovodkaz"/>
@@ -37456,7 +38509,7 @@
       </w:hyperlink>
     </w:p>
   </w:footnote>
-  <w:footnote w:id="16">
+  <w:footnote w:id="19">
     <w:p>
       <w:pPr>
         <w:pStyle w:val="Textpoznpodarou"/>
@@ -37470,7 +38523,7 @@
       <w:r>
         <w:t xml:space="preserve"> </w:t>
       </w:r>
-      <w:hyperlink r:id="rId22" w:history="1">
+      <w:hyperlink r:id="rId25" w:history="1">
         <w:r>
           <w:rPr>
             <w:rStyle w:val="Hypertextovodkaz"/>
@@ -37823,6 +38876,92 @@
       </w:rPr>
     </w:lvl>
   </w:abstractNum>
+  <w:abstractNum w:abstractNumId="3" w15:restartNumberingAfterBreak="0">
+    <w:nsid w:val="6D1D3B6D"/>
+    <w:multiLevelType w:val="hybridMultilevel"/>
+    <w:tmpl w:val="EC3EAB42"/>
+    <w:lvl w:ilvl="0" w:tplc="0405000F">
+      <w:start w:val="1"/>
+      <w:numFmt w:val="decimal"/>
+      <w:lvlText w:val="%1."/>
+      <w:lvlJc w:val="left"/>
+      <w:pPr>
+        <w:ind w:left="720" w:hanging="360"/>
+      </w:pPr>
+    </w:lvl>
+    <w:lvl w:ilvl="1" w:tplc="04050019" w:tentative="1">
+      <w:start w:val="1"/>
+      <w:numFmt w:val="lowerLetter"/>
+      <w:lvlText w:val="%2."/>
+      <w:lvlJc w:val="left"/>
+      <w:pPr>
+        <w:ind w:left="1440" w:hanging="360"/>
+      </w:pPr>
+    </w:lvl>
+    <w:lvl w:ilvl="2" w:tplc="0405001B" w:tentative="1">
+      <w:start w:val="1"/>
+      <w:numFmt w:val="lowerRoman"/>
+      <w:lvlText w:val="%3."/>
+      <w:lvlJc w:val="right"/>
+      <w:pPr>
+        <w:ind w:left="2160" w:hanging="180"/>
+      </w:pPr>
+    </w:lvl>
+    <w:lvl w:ilvl="3" w:tplc="0405000F" w:tentative="1">
+      <w:start w:val="1"/>
+      <w:numFmt w:val="decimal"/>
+      <w:lvlText w:val="%4."/>
+      <w:lvlJc w:val="left"/>
+      <w:pPr>
+        <w:ind w:left="2880" w:hanging="360"/>
+      </w:pPr>
+    </w:lvl>
+    <w:lvl w:ilvl="4" w:tplc="04050019" w:tentative="1">
+      <w:start w:val="1"/>
+      <w:numFmt w:val="lowerLetter"/>
+      <w:lvlText w:val="%5."/>
+      <w:lvlJc w:val="left"/>
+      <w:pPr>
+        <w:ind w:left="3600" w:hanging="360"/>
+      </w:pPr>
+    </w:lvl>
+    <w:lvl w:ilvl="5" w:tplc="0405001B" w:tentative="1">
+      <w:start w:val="1"/>
+      <w:numFmt w:val="lowerRoman"/>
+      <w:lvlText w:val="%6."/>
+      <w:lvlJc w:val="right"/>
+      <w:pPr>
+        <w:ind w:left="4320" w:hanging="180"/>
+      </w:pPr>
+    </w:lvl>
+    <w:lvl w:ilvl="6" w:tplc="0405000F" w:tentative="1">
+      <w:start w:val="1"/>
+      <w:numFmt w:val="decimal"/>
+      <w:lvlText w:val="%7."/>
+      <w:lvlJc w:val="left"/>
+      <w:pPr>
+        <w:ind w:left="5040" w:hanging="360"/>
+      </w:pPr>
+    </w:lvl>
+    <w:lvl w:ilvl="7" w:tplc="04050019" w:tentative="1">
+      <w:start w:val="1"/>
+      <w:numFmt w:val="lowerLetter"/>
+      <w:lvlText w:val="%8."/>
+      <w:lvlJc w:val="left"/>
+      <w:pPr>
+        <w:ind w:left="5760" w:hanging="360"/>
+      </w:pPr>
+    </w:lvl>
+    <w:lvl w:ilvl="8" w:tplc="0405001B" w:tentative="1">
+      <w:start w:val="1"/>
+      <w:numFmt w:val="lowerRoman"/>
+      <w:lvlText w:val="%9."/>
+      <w:lvlJc w:val="right"/>
+      <w:pPr>
+        <w:ind w:left="6480" w:hanging="180"/>
+      </w:pPr>
+    </w:lvl>
+  </w:abstractNum>
   <w:num w:numId="1">
     <w:abstractNumId w:val="0"/>
   </w:num>
@@ -37831,6 +38970,9 @@
   </w:num>
   <w:num w:numId="3">
     <w:abstractNumId w:val="1"/>
+  </w:num>
+  <w:num w:numId="4">
+    <w:abstractNumId w:val="3"/>
   </w:num>
 </w:numbering>
 </file>
@@ -53644,7 +54786,7 @@
 </file>
 
 <file path=customXml/itemProps1.xml><?xml version="1.0" encoding="utf-8"?>
-<ds:datastoreItem xmlns:ds="http://schemas.openxmlformats.org/officeDocument/2006/customXml" ds:itemID="{BC25C486-967E-45D9-A768-18F416DA452A}">
+<ds:datastoreItem xmlns:ds="http://schemas.openxmlformats.org/officeDocument/2006/customXml" ds:itemID="{DCDEF23F-C03F-4B1E-9D58-09B68839C421}">
   <ds:schemaRefs>
     <ds:schemaRef ds:uri="http://schemas.openxmlformats.org/officeDocument/2006/bibliography"/>
   </ds:schemaRefs>

</xml_diff>